<commit_message>
Finished task 1 write up
</commit_message>
<xml_diff>
--- a/task-1/task_1_write_up.docx
+++ b/task-1/task_1_write_up.docx
@@ -1051,6 +1051,12 @@
           <w:rFonts w:ascii="Times New Roman" w:eastAsia="Times New Roman" w:hAnsi="Times New Roman"/>
         </w:rPr>
         <w:t xml:space="preserve"> are used for task b, c, and d respectively.</w:t>
+      </w:r>
+      <w:r>
+        <w:rPr>
+          <w:rFonts w:ascii="Times New Roman" w:eastAsia="Times New Roman" w:hAnsi="Times New Roman"/>
+        </w:rPr>
+        <w:t xml:space="preserve"> We used the increment of 0.5 for all sweeping functions.</w:t>
       </w:r>
     </w:p>
     <w:p>
@@ -1658,22 +1664,4007 @@
         <w:rPr>
           <w:rFonts w:ascii="Times New Roman" w:eastAsia="Times New Roman" w:hAnsi="Times New Roman"/>
         </w:rPr>
-        <w:t xml:space="preserve">. As s increases into 100, we observed permanent oscillations around the carrying capacity with a larger period. However, after reaching a threshold of </w:t>
-      </w:r>
-      <w:r>
-        <w:rPr>
-          <w:rFonts w:ascii="Times New Roman" w:eastAsia="Times New Roman" w:hAnsi="Times New Roman"/>
-        </w:rPr>
-        <w:t>s, the population goes extinct because the degre</w:t>
-      </w:r>
-      <w:bookmarkStart w:id="2" w:name="_GoBack"/>
-      <w:bookmarkEnd w:id="2"/>
-      <w:r>
-        <w:rPr>
-          <w:rFonts w:ascii="Times New Roman" w:eastAsia="Times New Roman" w:hAnsi="Times New Roman"/>
-        </w:rPr>
-        <w:t>e of the delay is so violent.</w:t>
-      </w:r>
+        <w:t>. As s increases into 100, we observed permanent oscillations around the carrying capacity with a larger period. Howeve</w:t>
+      </w:r>
+      <w:r>
+        <w:rPr>
+          <w:rFonts w:ascii="Times New Roman" w:eastAsia="Times New Roman" w:hAnsi="Times New Roman"/>
+        </w:rPr>
+        <w:t>r, after reaching some delay threshold</w:t>
+      </w:r>
+      <w:r>
+        <w:rPr>
+          <w:rFonts w:ascii="Times New Roman" w:eastAsia="Times New Roman" w:hAnsi="Times New Roman"/>
+        </w:rPr>
+        <w:t>, the population goes extinct because the degree of the delay is so violent.</w:t>
+      </w:r>
+      <w:r>
+        <w:rPr>
+          <w:rFonts w:ascii="Times New Roman" w:eastAsia="Times New Roman" w:hAnsi="Times New Roman"/>
+        </w:rPr>
+        <w:t xml:space="preserve"> Even though we see the oscillation peeks are higher, in reality, the population is extinct after it went down to 0.</w:t>
+      </w:r>
+    </w:p>
+    <w:p>
+      <w:pPr>
+        <w:spacing w:line="360" w:lineRule="auto"/>
+        <w:rPr>
+          <w:rFonts w:ascii="Times New Roman" w:eastAsia="Times New Roman" w:hAnsi="Times New Roman"/>
+        </w:rPr>
+      </w:pPr>
+      <w:r>
+        <w:rPr>
+          <w:rFonts w:ascii="Times New Roman" w:eastAsia="Times New Roman" w:hAnsi="Times New Roman"/>
+        </w:rPr>
+        <w:t>b) Parameter Sweep: Rate of Food Growth</w:t>
+      </w:r>
+      <w:r>
+        <w:rPr>
+          <w:rFonts w:ascii="Times New Roman" w:eastAsia="Times New Roman" w:hAnsi="Times New Roman"/>
+        </w:rPr>
+        <w:t xml:space="preserve"> </w:t>
+      </w:r>
+      <m:oMath>
+        <m:sSub>
+          <m:sSubPr>
+            <m:ctrlPr>
+              <w:rPr>
+                <w:rFonts w:ascii="Cambria Math" w:eastAsia="Times New Roman" w:hAnsi="Cambria Math"/>
+                <w:i/>
+              </w:rPr>
+            </m:ctrlPr>
+          </m:sSubPr>
+          <m:e>
+            <m:r>
+              <w:rPr>
+                <w:rFonts w:ascii="Cambria Math" w:eastAsia="Times New Roman" w:hAnsi="Cambria Math"/>
+              </w:rPr>
+              <m:t>(k</m:t>
+            </m:r>
+          </m:e>
+          <m:sub>
+            <m:r>
+              <w:rPr>
+                <w:rFonts w:ascii="Cambria Math" w:eastAsia="Times New Roman" w:hAnsi="Cambria Math"/>
+              </w:rPr>
+              <m:t>3</m:t>
+            </m:r>
+          </m:sub>
+        </m:sSub>
+        <m:r>
+          <w:rPr>
+            <w:rFonts w:ascii="Cambria Math" w:eastAsia="Times New Roman" w:hAnsi="Cambria Math"/>
+          </w:rPr>
+          <m:t>)</m:t>
+        </m:r>
+      </m:oMath>
+    </w:p>
+    <w:p>
+      <w:pPr>
+        <w:spacing w:line="360" w:lineRule="auto"/>
+        <w:rPr>
+          <w:rFonts w:ascii="Times New Roman" w:eastAsia="Times New Roman" w:hAnsi="Times New Roman"/>
+        </w:rPr>
+      </w:pPr>
+      <w:r>
+        <w:rPr>
+          <w:rFonts w:ascii="Times New Roman" w:eastAsia="Times New Roman" w:hAnsi="Times New Roman"/>
+        </w:rPr>
+        <w:fldChar w:fldCharType="begin"/>
+      </w:r>
+      <w:r>
+        <w:rPr>
+          <w:rFonts w:ascii="Times New Roman" w:eastAsia="Times New Roman" w:hAnsi="Times New Roman"/>
+        </w:rPr>
+        <w:instrText xml:space="preserve"> REF _Ref85552509 \h </w:instrText>
+      </w:r>
+      <w:r>
+        <w:rPr>
+          <w:rFonts w:ascii="Times New Roman" w:eastAsia="Times New Roman" w:hAnsi="Times New Roman"/>
+        </w:rPr>
+      </w:r>
+      <w:r>
+        <w:rPr>
+          <w:rFonts w:ascii="Times New Roman" w:eastAsia="Times New Roman" w:hAnsi="Times New Roman"/>
+        </w:rPr>
+        <w:fldChar w:fldCharType="separate"/>
+      </w:r>
+      <w:r>
+        <w:rPr>
+          <w:rFonts w:ascii="Times New Roman" w:hAnsi="Times New Roman"/>
+          <w:b/>
+        </w:rPr>
+        <w:t xml:space="preserve">Figure </w:t>
+      </w:r>
+      <w:r>
+        <w:rPr>
+          <w:rFonts w:ascii="Times New Roman" w:hAnsi="Times New Roman"/>
+          <w:b/>
+          <w:noProof/>
+        </w:rPr>
+        <w:t>2</w:t>
+      </w:r>
+      <w:r>
+        <w:rPr>
+          <w:rFonts w:ascii="Times New Roman" w:eastAsia="Times New Roman" w:hAnsi="Times New Roman"/>
+        </w:rPr>
+        <w:fldChar w:fldCharType="end"/>
+      </w:r>
+      <w:r>
+        <w:rPr>
+          <w:rFonts w:ascii="Times New Roman" w:eastAsia="Times New Roman" w:hAnsi="Times New Roman"/>
+        </w:rPr>
+        <w:t xml:space="preserve"> shows the results of successful </w:t>
+      </w:r>
+      <m:oMath>
+        <m:sSub>
+          <m:sSubPr>
+            <m:ctrlPr>
+              <w:rPr>
+                <w:rFonts w:ascii="Cambria Math" w:eastAsia="Times New Roman" w:hAnsi="Cambria Math"/>
+                <w:i/>
+              </w:rPr>
+            </m:ctrlPr>
+          </m:sSubPr>
+          <m:e>
+            <m:r>
+              <w:rPr>
+                <w:rFonts w:ascii="Cambria Math" w:eastAsia="Times New Roman" w:hAnsi="Cambria Math"/>
+              </w:rPr>
+              <m:t>k</m:t>
+            </m:r>
+          </m:e>
+          <m:sub>
+            <m:r>
+              <w:rPr>
+                <w:rFonts w:ascii="Cambria Math" w:eastAsia="Times New Roman" w:hAnsi="Cambria Math"/>
+              </w:rPr>
+              <m:t>3</m:t>
+            </m:r>
+          </m:sub>
+        </m:sSub>
+      </m:oMath>
+      <w:r>
+        <w:rPr>
+          <w:rFonts w:ascii="Times New Roman" w:eastAsia="Times New Roman" w:hAnsi="Times New Roman"/>
+        </w:rPr>
+        <w:t xml:space="preserve"> that satisfied following conditions:</w:t>
+      </w:r>
+    </w:p>
+    <w:p>
+      <w:pPr>
+        <w:pStyle w:val="ListParagraph"/>
+        <w:numPr>
+          <w:ilvl w:val="0"/>
+          <w:numId w:val="2"/>
+        </w:numPr>
+        <w:spacing w:line="360" w:lineRule="auto"/>
+        <w:jc w:val="both"/>
+        <w:rPr>
+          <w:rFonts w:ascii="Times New Roman" w:eastAsia="Times New Roman" w:hAnsi="Times New Roman"/>
+        </w:rPr>
+      </w:pPr>
+      <w:r>
+        <w:rPr>
+          <w:rFonts w:ascii="Times New Roman" w:eastAsia="Times New Roman" w:hAnsi="Times New Roman"/>
+        </w:rPr>
+        <w:t>The population is non-negative at all time.</w:t>
+      </w:r>
+    </w:p>
+    <w:p>
+      <w:pPr>
+        <w:pStyle w:val="ListParagraph"/>
+        <w:numPr>
+          <w:ilvl w:val="0"/>
+          <w:numId w:val="2"/>
+        </w:numPr>
+        <w:spacing w:line="360" w:lineRule="auto"/>
+        <w:jc w:val="both"/>
+        <w:rPr>
+          <w:rFonts w:ascii="Times New Roman" w:eastAsia="Times New Roman" w:hAnsi="Times New Roman"/>
+        </w:rPr>
+      </w:pPr>
+      <w:r>
+        <w:rPr>
+          <w:rFonts w:ascii="Times New Roman" w:eastAsia="Times New Roman" w:hAnsi="Times New Roman"/>
+          <w:noProof/>
+        </w:rPr>
+        <mc:AlternateContent>
+          <mc:Choice Requires="wpg">
+            <w:drawing>
+              <wp:anchor distT="0" distB="0" distL="114300" distR="114300" simplePos="0" relativeHeight="251668480" behindDoc="1" locked="0" layoutInCell="1" allowOverlap="1" wp14:anchorId="1DFA3C8D" wp14:editId="23F1BB00">
+                <wp:simplePos x="0" y="0"/>
+                <wp:positionH relativeFrom="column">
+                  <wp:posOffset>146304</wp:posOffset>
+                </wp:positionH>
+                <wp:positionV relativeFrom="paragraph">
+                  <wp:posOffset>519430</wp:posOffset>
+                </wp:positionV>
+                <wp:extent cx="5917565" cy="2652598"/>
+                <wp:effectExtent l="0" t="0" r="6985" b="0"/>
+                <wp:wrapNone/>
+                <wp:docPr id="9" name="Group 9"/>
+                <wp:cNvGraphicFramePr/>
+                <a:graphic xmlns:a="http://schemas.openxmlformats.org/drawingml/2006/main">
+                  <a:graphicData uri="http://schemas.microsoft.com/office/word/2010/wordprocessingGroup">
+                    <wpg:wgp>
+                      <wpg:cNvGrpSpPr/>
+                      <wpg:grpSpPr>
+                        <a:xfrm>
+                          <a:off x="0" y="0"/>
+                          <a:ext cx="5917565" cy="2652598"/>
+                          <a:chOff x="0" y="0"/>
+                          <a:chExt cx="5917565" cy="2652651"/>
+                        </a:xfrm>
+                      </wpg:grpSpPr>
+                      <wpg:grpSp>
+                        <wpg:cNvPr id="4" name="Group 4"/>
+                        <wpg:cNvGrpSpPr/>
+                        <wpg:grpSpPr>
+                          <a:xfrm>
+                            <a:off x="0" y="0"/>
+                            <a:ext cx="5917565" cy="2274570"/>
+                            <a:chOff x="0" y="0"/>
+                            <a:chExt cx="5310835" cy="1989734"/>
+                          </a:xfrm>
+                        </wpg:grpSpPr>
+                        <pic:pic xmlns:pic="http://schemas.openxmlformats.org/drawingml/2006/picture">
+                          <pic:nvPicPr>
+                            <pic:cNvPr id="3" name="Picture 3"/>
+                            <pic:cNvPicPr>
+                              <a:picLocks noChangeAspect="1"/>
+                            </pic:cNvPicPr>
+                          </pic:nvPicPr>
+                          <pic:blipFill>
+                            <a:blip r:embed="rId10">
+                              <a:extLst>
+                                <a:ext uri="{28A0092B-C50C-407E-A947-70E740481C1C}">
+                                  <a14:useLocalDpi xmlns:a14="http://schemas.microsoft.com/office/drawing/2010/main" val="0"/>
+                                </a:ext>
+                              </a:extLst>
+                            </a:blip>
+                            <a:stretch>
+                              <a:fillRect/>
+                            </a:stretch>
+                          </pic:blipFill>
+                          <pic:spPr>
+                            <a:xfrm>
+                              <a:off x="2655418" y="0"/>
+                              <a:ext cx="2655417" cy="1989734"/>
+                            </a:xfrm>
+                            <a:prstGeom prst="rect">
+                              <a:avLst/>
+                            </a:prstGeom>
+                          </pic:spPr>
+                        </pic:pic>
+                        <pic:pic xmlns:pic="http://schemas.openxmlformats.org/drawingml/2006/picture">
+                          <pic:nvPicPr>
+                            <pic:cNvPr id="2" name="Picture 2"/>
+                            <pic:cNvPicPr>
+                              <a:picLocks noChangeAspect="1"/>
+                            </pic:cNvPicPr>
+                          </pic:nvPicPr>
+                          <pic:blipFill>
+                            <a:blip r:embed="rId11">
+                              <a:extLst>
+                                <a:ext uri="{28A0092B-C50C-407E-A947-70E740481C1C}">
+                                  <a14:useLocalDpi xmlns:a14="http://schemas.microsoft.com/office/drawing/2010/main" val="0"/>
+                                </a:ext>
+                              </a:extLst>
+                            </a:blip>
+                            <a:stretch>
+                              <a:fillRect/>
+                            </a:stretch>
+                          </pic:blipFill>
+                          <pic:spPr>
+                            <a:xfrm>
+                              <a:off x="0" y="0"/>
+                              <a:ext cx="2655418" cy="1989734"/>
+                            </a:xfrm>
+                            <a:prstGeom prst="rect">
+                              <a:avLst/>
+                            </a:prstGeom>
+                          </pic:spPr>
+                        </pic:pic>
+                      </wpg:grpSp>
+                      <wps:wsp>
+                        <wps:cNvPr id="5" name="Text Box 5"/>
+                        <wps:cNvSpPr txBox="1"/>
+                        <wps:spPr>
+                          <a:xfrm>
+                            <a:off x="0" y="2340866"/>
+                            <a:ext cx="5310505" cy="311785"/>
+                          </a:xfrm>
+                          <a:prstGeom prst="rect">
+                            <a:avLst/>
+                          </a:prstGeom>
+                          <a:solidFill>
+                            <a:prstClr val="white"/>
+                          </a:solidFill>
+                          <a:ln>
+                            <a:noFill/>
+                          </a:ln>
+                          <a:effectLst/>
+                        </wps:spPr>
+                        <wps:txbx>
+                          <w:txbxContent>
+                            <w:p>
+                              <w:pPr>
+                                <w:jc w:val="center"/>
+                                <w:rPr>
+                                  <w:rFonts w:ascii="Times New Roman" w:eastAsia="Times New Roman" w:hAnsi="Times New Roman"/>
+                                  <w:noProof/>
+                                </w:rPr>
+                              </w:pPr>
+                              <w:bookmarkStart w:id="2" w:name="_Ref85552509"/>
+                              <w:r>
+                                <w:rPr>
+                                  <w:rFonts w:ascii="Times New Roman" w:hAnsi="Times New Roman"/>
+                                  <w:b/>
+                                </w:rPr>
+                                <w:t xml:space="preserve">Figure </w:t>
+                              </w:r>
+                              <w:r>
+                                <w:rPr>
+                                  <w:rFonts w:ascii="Times New Roman" w:hAnsi="Times New Roman"/>
+                                  <w:b/>
+                                </w:rPr>
+                                <w:fldChar w:fldCharType="begin"/>
+                              </w:r>
+                              <w:r>
+                                <w:rPr>
+                                  <w:rFonts w:ascii="Times New Roman" w:hAnsi="Times New Roman"/>
+                                  <w:b/>
+                                </w:rPr>
+                                <w:instrText xml:space="preserve"> SEQ Figure \* ARABIC </w:instrText>
+                              </w:r>
+                              <w:r>
+                                <w:rPr>
+                                  <w:rFonts w:ascii="Times New Roman" w:hAnsi="Times New Roman"/>
+                                  <w:b/>
+                                </w:rPr>
+                                <w:fldChar w:fldCharType="separate"/>
+                              </w:r>
+                              <w:r>
+                                <w:rPr>
+                                  <w:rFonts w:ascii="Times New Roman" w:hAnsi="Times New Roman"/>
+                                  <w:b/>
+                                  <w:noProof/>
+                                </w:rPr>
+                                <w:t>2</w:t>
+                              </w:r>
+                              <w:r>
+                                <w:rPr>
+                                  <w:rFonts w:ascii="Times New Roman" w:hAnsi="Times New Roman"/>
+                                  <w:b/>
+                                </w:rPr>
+                                <w:fldChar w:fldCharType="end"/>
+                              </w:r>
+                              <w:bookmarkEnd w:id="2"/>
+                              <w:r>
+                                <w:rPr>
+                                  <w:rFonts w:ascii="Times New Roman" w:hAnsi="Times New Roman"/>
+                                </w:rPr>
+                                <w:t>: Parameter Sweep for k3</w:t>
+                              </w:r>
+                            </w:p>
+                          </w:txbxContent>
+                        </wps:txbx>
+                        <wps:bodyPr rot="0" spcFirstLastPara="0" vertOverflow="overflow" horzOverflow="overflow" vert="horz" wrap="square" lIns="0" tIns="0" rIns="0" bIns="0" numCol="1" spcCol="0" rtlCol="0" fromWordArt="0" anchor="t" anchorCtr="0" forceAA="0" compatLnSpc="1">
+                          <a:prstTxWarp prst="textNoShape">
+                            <a:avLst/>
+                          </a:prstTxWarp>
+                          <a:spAutoFit/>
+                        </wps:bodyPr>
+                      </wps:wsp>
+                    </wpg:wgp>
+                  </a:graphicData>
+                </a:graphic>
+                <wp14:sizeRelV relativeFrom="margin">
+                  <wp14:pctHeight>0</wp14:pctHeight>
+                </wp14:sizeRelV>
+              </wp:anchor>
+            </w:drawing>
+          </mc:Choice>
+          <mc:Fallback>
+            <w:pict>
+              <v:group id="Group 9" o:spid="_x0000_s1027" style="position:absolute;left:0;text-align:left;margin-left:11.5pt;margin-top:40.9pt;width:465.95pt;height:208.85pt;z-index:-251648000;mso-height-relative:margin" coordsize="59175,26526" o:gfxdata="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">
+                <v:group id="Group 4" o:spid="_x0000_s1028" style="position:absolute;width:59175;height:22745" coordsize="53108,19897" o:gfxdata="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">
+                  <v:shapetype id="_x0000_t75" coordsize="21600,21600" o:spt="75" o:preferrelative="t" path="m@4@5l@4@11@9@11@9@5xe" filled="f" stroked="f">
+                    <v:stroke joinstyle="miter"/>
+                    <v:formulas>
+                      <v:f eqn="if lineDrawn pixelLineWidth 0"/>
+                      <v:f eqn="sum @0 1 0"/>
+                      <v:f eqn="sum 0 0 @1"/>
+                      <v:f eqn="prod @2 1 2"/>
+                      <v:f eqn="prod @3 21600 pixelWidth"/>
+                      <v:f eqn="prod @3 21600 pixelHeight"/>
+                      <v:f eqn="sum @0 0 1"/>
+                      <v:f eqn="prod @6 1 2"/>
+                      <v:f eqn="prod @7 21600 pixelWidth"/>
+                      <v:f eqn="sum @8 21600 0"/>
+                      <v:f eqn="prod @7 21600 pixelHeight"/>
+                      <v:f eqn="sum @10 21600 0"/>
+                    </v:formulas>
+                    <v:path o:extrusionok="f" gradientshapeok="t" o:connecttype="rect"/>
+                    <o:lock v:ext="edit" aspectratio="t"/>
+                  </v:shapetype>
+                  <v:shape id="Picture 3" o:spid="_x0000_s1029" type="#_x0000_t75" style="position:absolute;left:26554;width:26554;height:19897;visibility:visible;mso-wrap-style:square" o:gfxdata="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">
+                    <v:imagedata r:id="rId12" o:title=""/>
+                    <v:path arrowok="t"/>
+                  </v:shape>
+                  <v:shape id="Picture 2" o:spid="_x0000_s1030" type="#_x0000_t75" style="position:absolute;width:26554;height:19897;visibility:visible;mso-wrap-style:square" o:gfxdata="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">
+                    <v:imagedata r:id="rId13" o:title=""/>
+                    <v:path arrowok="t"/>
+                  </v:shape>
+                </v:group>
+                <v:shape id="Text Box 5" o:spid="_x0000_s1031" type="#_x0000_t202" style="position:absolute;top:23408;width:53105;height:3118;visibility:visible;mso-wrap-style:square;v-text-anchor:top" o:gfxdata="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" stroked="f">
+                  <v:textbox style="mso-fit-shape-to-text:t" inset="0,0,0,0">
+                    <w:txbxContent>
+                      <w:p>
+                        <w:pPr>
+                          <w:jc w:val="center"/>
+                          <w:rPr>
+                            <w:rFonts w:ascii="Times New Roman" w:eastAsia="Times New Roman" w:hAnsi="Times New Roman"/>
+                            <w:noProof/>
+                          </w:rPr>
+                        </w:pPr>
+                        <w:bookmarkStart w:id="3" w:name="_Ref85552509"/>
+                        <w:r>
+                          <w:rPr>
+                            <w:rFonts w:ascii="Times New Roman" w:hAnsi="Times New Roman"/>
+                            <w:b/>
+                          </w:rPr>
+                          <w:t xml:space="preserve">Figure </w:t>
+                        </w:r>
+                        <w:r>
+                          <w:rPr>
+                            <w:rFonts w:ascii="Times New Roman" w:hAnsi="Times New Roman"/>
+                            <w:b/>
+                          </w:rPr>
+                          <w:fldChar w:fldCharType="begin"/>
+                        </w:r>
+                        <w:r>
+                          <w:rPr>
+                            <w:rFonts w:ascii="Times New Roman" w:hAnsi="Times New Roman"/>
+                            <w:b/>
+                          </w:rPr>
+                          <w:instrText xml:space="preserve"> SEQ Figure \* ARABIC </w:instrText>
+                        </w:r>
+                        <w:r>
+                          <w:rPr>
+                            <w:rFonts w:ascii="Times New Roman" w:hAnsi="Times New Roman"/>
+                            <w:b/>
+                          </w:rPr>
+                          <w:fldChar w:fldCharType="separate"/>
+                        </w:r>
+                        <w:r>
+                          <w:rPr>
+                            <w:rFonts w:ascii="Times New Roman" w:hAnsi="Times New Roman"/>
+                            <w:b/>
+                            <w:noProof/>
+                          </w:rPr>
+                          <w:t>2</w:t>
+                        </w:r>
+                        <w:r>
+                          <w:rPr>
+                            <w:rFonts w:ascii="Times New Roman" w:hAnsi="Times New Roman"/>
+                            <w:b/>
+                          </w:rPr>
+                          <w:fldChar w:fldCharType="end"/>
+                        </w:r>
+                        <w:bookmarkEnd w:id="3"/>
+                        <w:r>
+                          <w:rPr>
+                            <w:rFonts w:ascii="Times New Roman" w:hAnsi="Times New Roman"/>
+                          </w:rPr>
+                          <w:t>: Parameter Sweep for k3</w:t>
+                        </w:r>
+                      </w:p>
+                    </w:txbxContent>
+                  </v:textbox>
+                </v:shape>
+              </v:group>
+            </w:pict>
+          </mc:Fallback>
+        </mc:AlternateContent>
+      </w:r>
+      <w:r>
+        <w:rPr>
+          <w:rFonts w:ascii="Times New Roman" w:eastAsia="Times New Roman" w:hAnsi="Times New Roman"/>
+        </w:rPr>
+        <w:t xml:space="preserve">The system tend to enter a stable state of either </w:t>
+      </w:r>
+      <m:oMath>
+        <m:sSub>
+          <m:sSubPr>
+            <m:ctrlPr>
+              <w:rPr>
+                <w:rFonts w:ascii="Cambria Math" w:eastAsia="Times New Roman" w:hAnsi="Cambria Math"/>
+                <w:i/>
+              </w:rPr>
+            </m:ctrlPr>
+          </m:sSubPr>
+          <m:e>
+            <m:r>
+              <w:rPr>
+                <w:rFonts w:ascii="Cambria Math" w:eastAsia="Times New Roman" w:hAnsi="Cambria Math"/>
+              </w:rPr>
+              <m:t>X</m:t>
+            </m:r>
+          </m:e>
+          <m:sub>
+            <m:r>
+              <w:rPr>
+                <w:rFonts w:ascii="Cambria Math" w:eastAsia="Times New Roman" w:hAnsi="Cambria Math"/>
+              </w:rPr>
+              <m:t>1</m:t>
+            </m:r>
+          </m:sub>
+        </m:sSub>
+        <m:r>
+          <w:rPr>
+            <w:rFonts w:ascii="Cambria Math" w:eastAsia="Times New Roman" w:hAnsi="Cambria Math"/>
+          </w:rPr>
+          <m:t>→0+Tol</m:t>
+        </m:r>
+      </m:oMath>
+      <w:r>
+        <w:rPr>
+          <w:rFonts w:ascii="Times New Roman" w:eastAsia="Times New Roman" w:hAnsi="Times New Roman"/>
+        </w:rPr>
+        <w:t xml:space="preserve"> or </w:t>
+      </w:r>
+      <m:oMath>
+        <m:sSub>
+          <m:sSubPr>
+            <m:ctrlPr>
+              <w:rPr>
+                <w:rFonts w:ascii="Cambria Math" w:eastAsia="Times New Roman" w:hAnsi="Cambria Math"/>
+                <w:i/>
+              </w:rPr>
+            </m:ctrlPr>
+          </m:sSubPr>
+          <m:e>
+            <m:r>
+              <w:rPr>
+                <w:rFonts w:ascii="Cambria Math" w:eastAsia="Times New Roman" w:hAnsi="Cambria Math"/>
+              </w:rPr>
+              <m:t>X</m:t>
+            </m:r>
+          </m:e>
+          <m:sub>
+            <m:r>
+              <w:rPr>
+                <w:rFonts w:ascii="Cambria Math" w:eastAsia="Times New Roman" w:hAnsi="Cambria Math"/>
+              </w:rPr>
+              <m:t>2</m:t>
+            </m:r>
+          </m:sub>
+        </m:sSub>
+        <m:r>
+          <w:rPr>
+            <w:rFonts w:ascii="Cambria Math" w:eastAsia="Times New Roman" w:hAnsi="Cambria Math"/>
+          </w:rPr>
+          <m:t>→2±Tol</m:t>
+        </m:r>
+      </m:oMath>
+      <w:r>
+        <w:rPr>
+          <w:rFonts w:ascii="Times New Roman" w:eastAsia="Times New Roman" w:hAnsi="Times New Roman"/>
+        </w:rPr>
+        <w:t xml:space="preserve"> with</w:t>
+      </w:r>
+      <m:oMath>
+        <m:r>
+          <w:rPr>
+            <w:rFonts w:ascii="Cambria Math" w:eastAsia="Times New Roman" w:hAnsi="Cambria Math"/>
+          </w:rPr>
+          <m:t xml:space="preserve"> Tol= </m:t>
+        </m:r>
+        <m:sSup>
+          <m:sSupPr>
+            <m:ctrlPr>
+              <w:rPr>
+                <w:rFonts w:ascii="Cambria Math" w:eastAsia="Times New Roman" w:hAnsi="Cambria Math"/>
+                <w:i/>
+              </w:rPr>
+            </m:ctrlPr>
+          </m:sSupPr>
+          <m:e>
+            <m:r>
+              <w:rPr>
+                <w:rFonts w:ascii="Cambria Math" w:eastAsia="Times New Roman" w:hAnsi="Cambria Math"/>
+              </w:rPr>
+              <m:t>10</m:t>
+            </m:r>
+          </m:e>
+          <m:sup>
+            <m:r>
+              <w:rPr>
+                <w:rFonts w:ascii="Cambria Math" w:eastAsia="Times New Roman" w:hAnsi="Cambria Math"/>
+              </w:rPr>
+              <m:t>-1</m:t>
+            </m:r>
+          </m:sup>
+        </m:sSup>
+      </m:oMath>
+      <w:r>
+        <w:rPr>
+          <w:rFonts w:ascii="Times New Roman" w:eastAsia="Times New Roman" w:hAnsi="Times New Roman"/>
+        </w:rPr>
+        <w:t xml:space="preserve"> </w:t>
+      </w:r>
+      <w:proofErr w:type="gramStart"/>
+      <w:r>
+        <w:rPr>
+          <w:rFonts w:ascii="Times New Roman" w:eastAsia="Times New Roman" w:hAnsi="Times New Roman"/>
+        </w:rPr>
+        <w:t xml:space="preserve">and </w:t>
+      </w:r>
+      <w:proofErr w:type="gramEnd"/>
+      <m:oMath>
+        <m:r>
+          <w:rPr>
+            <w:rFonts w:ascii="Cambria Math" w:eastAsia="Times New Roman" w:hAnsi="Cambria Math"/>
+          </w:rPr>
+          <m:t xml:space="preserve">Tol= </m:t>
+        </m:r>
+        <m:sSup>
+          <m:sSupPr>
+            <m:ctrlPr>
+              <w:rPr>
+                <w:rFonts w:ascii="Cambria Math" w:eastAsia="Times New Roman" w:hAnsi="Cambria Math"/>
+                <w:i/>
+              </w:rPr>
+            </m:ctrlPr>
+          </m:sSupPr>
+          <m:e>
+            <m:r>
+              <w:rPr>
+                <w:rFonts w:ascii="Cambria Math" w:eastAsia="Times New Roman" w:hAnsi="Cambria Math"/>
+              </w:rPr>
+              <m:t>10</m:t>
+            </m:r>
+          </m:e>
+          <m:sup>
+            <m:r>
+              <w:rPr>
+                <w:rFonts w:ascii="Cambria Math" w:eastAsia="Times New Roman" w:hAnsi="Cambria Math"/>
+              </w:rPr>
+              <m:t>-2</m:t>
+            </m:r>
+          </m:sup>
+        </m:sSup>
+      </m:oMath>
+      <w:r>
+        <w:rPr>
+          <w:rFonts w:ascii="Times New Roman" w:eastAsia="Times New Roman" w:hAnsi="Times New Roman"/>
+        </w:rPr>
+        <w:t>.</w:t>
+      </w:r>
+    </w:p>
+    <w:p>
+      <w:pPr>
+        <w:spacing w:line="360" w:lineRule="auto"/>
+        <w:rPr>
+          <w:rFonts w:ascii="Times New Roman" w:eastAsia="Times New Roman" w:hAnsi="Times New Roman"/>
+          <w:vertAlign w:val="subscript"/>
+        </w:rPr>
+      </w:pPr>
+    </w:p>
+    <w:p>
+      <w:pPr>
+        <w:spacing w:line="360" w:lineRule="auto"/>
+        <w:rPr>
+          <w:rFonts w:ascii="Times New Roman" w:eastAsia="Times New Roman" w:hAnsi="Times New Roman"/>
+        </w:rPr>
+      </w:pPr>
+    </w:p>
+    <w:p>
+      <w:pPr>
+        <w:spacing w:line="360" w:lineRule="auto"/>
+        <w:rPr>
+          <w:rFonts w:ascii="Times New Roman" w:eastAsia="Times New Roman" w:hAnsi="Times New Roman"/>
+        </w:rPr>
+      </w:pPr>
+    </w:p>
+    <w:p>
+      <w:pPr>
+        <w:spacing w:line="360" w:lineRule="auto"/>
+        <w:rPr>
+          <w:rFonts w:ascii="Times New Roman" w:eastAsia="Times New Roman" w:hAnsi="Times New Roman"/>
+        </w:rPr>
+      </w:pPr>
+    </w:p>
+    <w:p>
+      <w:pPr>
+        <w:spacing w:line="360" w:lineRule="auto"/>
+        <w:rPr>
+          <w:rFonts w:ascii="Times New Roman" w:eastAsia="Times New Roman" w:hAnsi="Times New Roman"/>
+        </w:rPr>
+      </w:pPr>
+    </w:p>
+    <w:p>
+      <w:pPr>
+        <w:spacing w:line="360" w:lineRule="auto"/>
+        <w:rPr>
+          <w:rFonts w:ascii="Times New Roman" w:eastAsia="Times New Roman" w:hAnsi="Times New Roman"/>
+        </w:rPr>
+      </w:pPr>
+    </w:p>
+    <w:p>
+      <w:pPr>
+        <w:spacing w:line="360" w:lineRule="auto"/>
+        <w:rPr>
+          <w:rFonts w:ascii="Times New Roman" w:eastAsia="Times New Roman" w:hAnsi="Times New Roman"/>
+        </w:rPr>
+      </w:pPr>
+    </w:p>
+    <w:p>
+      <w:pPr>
+        <w:spacing w:line="360" w:lineRule="auto"/>
+        <w:rPr>
+          <w:rFonts w:ascii="Times New Roman" w:eastAsia="Times New Roman" w:hAnsi="Times New Roman"/>
+        </w:rPr>
+      </w:pPr>
+      <w:proofErr w:type="gramStart"/>
+      <w:r>
+        <w:rPr>
+          <w:rFonts w:ascii="Times New Roman" w:eastAsia="Times New Roman" w:hAnsi="Times New Roman"/>
+        </w:rPr>
+        <w:lastRenderedPageBreak/>
+        <w:t xml:space="preserve">For </w:t>
+      </w:r>
+      <w:proofErr w:type="gramEnd"/>
+      <m:oMath>
+        <m:r>
+          <w:rPr>
+            <w:rFonts w:ascii="Cambria Math" w:eastAsia="Times New Roman" w:hAnsi="Cambria Math"/>
+          </w:rPr>
+          <m:t>Tol=</m:t>
+        </m:r>
+        <m:sSup>
+          <m:sSupPr>
+            <m:ctrlPr>
+              <w:rPr>
+                <w:rFonts w:ascii="Cambria Math" w:eastAsia="Times New Roman" w:hAnsi="Cambria Math"/>
+                <w:i/>
+              </w:rPr>
+            </m:ctrlPr>
+          </m:sSupPr>
+          <m:e>
+            <m:r>
+              <w:rPr>
+                <w:rFonts w:ascii="Cambria Math" w:eastAsia="Times New Roman" w:hAnsi="Cambria Math"/>
+              </w:rPr>
+              <m:t>10</m:t>
+            </m:r>
+          </m:e>
+          <m:sup>
+            <m:r>
+              <w:rPr>
+                <w:rFonts w:ascii="Cambria Math" w:eastAsia="Times New Roman" w:hAnsi="Cambria Math"/>
+              </w:rPr>
+              <m:t>-1</m:t>
+            </m:r>
+          </m:sup>
+        </m:sSup>
+      </m:oMath>
+      <w:r>
+        <w:rPr>
+          <w:rFonts w:ascii="Times New Roman" w:eastAsia="Times New Roman" w:hAnsi="Times New Roman"/>
+        </w:rPr>
+        <w:t xml:space="preserve">, </w:t>
+      </w:r>
+      <m:oMath>
+        <m:sSub>
+          <m:sSubPr>
+            <m:ctrlPr>
+              <w:rPr>
+                <w:rFonts w:ascii="Cambria Math" w:eastAsia="Times New Roman" w:hAnsi="Cambria Math"/>
+                <w:i/>
+              </w:rPr>
+            </m:ctrlPr>
+          </m:sSubPr>
+          <m:e>
+            <m:r>
+              <w:rPr>
+                <w:rFonts w:ascii="Cambria Math" w:eastAsia="Times New Roman" w:hAnsi="Cambria Math"/>
+              </w:rPr>
+              <m:t>k</m:t>
+            </m:r>
+          </m:e>
+          <m:sub>
+            <m:r>
+              <w:rPr>
+                <w:rFonts w:ascii="Cambria Math" w:eastAsia="Times New Roman" w:hAnsi="Cambria Math"/>
+              </w:rPr>
+              <m:t>3</m:t>
+            </m:r>
+          </m:sub>
+        </m:sSub>
+      </m:oMath>
+      <w:r>
+        <w:rPr>
+          <w:rFonts w:ascii="Times New Roman" w:eastAsia="Times New Roman" w:hAnsi="Times New Roman"/>
+        </w:rPr>
+        <w:t xml:space="preserve"> is in the range of [1.5, 45.5]. </w:t>
+      </w:r>
+      <w:r>
+        <w:rPr>
+          <w:rFonts w:ascii="Times New Roman" w:eastAsia="Times New Roman" w:hAnsi="Times New Roman"/>
+        </w:rPr>
+        <w:t xml:space="preserve">In order to satisfied both condition </w:t>
+      </w:r>
+      <m:oMath>
+        <m:sSub>
+          <m:sSubPr>
+            <m:ctrlPr>
+              <w:rPr>
+                <w:rFonts w:ascii="Cambria Math" w:eastAsia="Times New Roman" w:hAnsi="Cambria Math"/>
+                <w:i/>
+              </w:rPr>
+            </m:ctrlPr>
+          </m:sSubPr>
+          <m:e>
+            <m:r>
+              <w:rPr>
+                <w:rFonts w:ascii="Cambria Math" w:eastAsia="Times New Roman" w:hAnsi="Cambria Math"/>
+              </w:rPr>
+              <m:t>X</m:t>
+            </m:r>
+          </m:e>
+          <m:sub>
+            <m:r>
+              <w:rPr>
+                <w:rFonts w:ascii="Cambria Math" w:eastAsia="Times New Roman" w:hAnsi="Cambria Math"/>
+              </w:rPr>
+              <m:t>1</m:t>
+            </m:r>
+          </m:sub>
+        </m:sSub>
+        <m:r>
+          <w:rPr>
+            <w:rFonts w:ascii="Cambria Math" w:eastAsia="Times New Roman" w:hAnsi="Cambria Math"/>
+          </w:rPr>
+          <m:t xml:space="preserve">→0+Tol </m:t>
+        </m:r>
+      </m:oMath>
+      <w:proofErr w:type="gramStart"/>
+      <w:r>
+        <w:rPr>
+          <w:rFonts w:ascii="Times New Roman" w:eastAsia="Times New Roman" w:hAnsi="Times New Roman"/>
+        </w:rPr>
+        <w:t xml:space="preserve">and </w:t>
+      </w:r>
+      <w:proofErr w:type="gramEnd"/>
+      <m:oMath>
+        <m:sSub>
+          <m:sSubPr>
+            <m:ctrlPr>
+              <w:rPr>
+                <w:rFonts w:ascii="Cambria Math" w:eastAsia="Times New Roman" w:hAnsi="Cambria Math"/>
+                <w:i/>
+              </w:rPr>
+            </m:ctrlPr>
+          </m:sSubPr>
+          <m:e>
+            <m:r>
+              <w:rPr>
+                <w:rFonts w:ascii="Cambria Math" w:eastAsia="Times New Roman" w:hAnsi="Cambria Math"/>
+              </w:rPr>
+              <m:t>X</m:t>
+            </m:r>
+          </m:e>
+          <m:sub>
+            <m:r>
+              <w:rPr>
+                <w:rFonts w:ascii="Cambria Math" w:eastAsia="Times New Roman" w:hAnsi="Cambria Math"/>
+              </w:rPr>
+              <m:t>2</m:t>
+            </m:r>
+          </m:sub>
+        </m:sSub>
+        <m:r>
+          <w:rPr>
+            <w:rFonts w:ascii="Cambria Math" w:eastAsia="Times New Roman" w:hAnsi="Cambria Math"/>
+          </w:rPr>
+          <m:t>→2±Tol</m:t>
+        </m:r>
+      </m:oMath>
+      <w:r>
+        <w:rPr>
+          <w:rFonts w:ascii="Times New Roman" w:eastAsia="Times New Roman" w:hAnsi="Times New Roman"/>
+        </w:rPr>
+        <w:t xml:space="preserve">, </w:t>
+      </w:r>
+      <m:oMath>
+        <m:sSub>
+          <m:sSubPr>
+            <m:ctrlPr>
+              <w:rPr>
+                <w:rFonts w:ascii="Cambria Math" w:eastAsia="Times New Roman" w:hAnsi="Cambria Math"/>
+                <w:i/>
+              </w:rPr>
+            </m:ctrlPr>
+          </m:sSubPr>
+          <m:e>
+            <m:r>
+              <w:rPr>
+                <w:rFonts w:ascii="Cambria Math" w:eastAsia="Times New Roman" w:hAnsi="Cambria Math"/>
+              </w:rPr>
+              <m:t>k</m:t>
+            </m:r>
+          </m:e>
+          <m:sub>
+            <m:r>
+              <w:rPr>
+                <w:rFonts w:ascii="Cambria Math" w:eastAsia="Times New Roman" w:hAnsi="Cambria Math"/>
+              </w:rPr>
+              <m:t>3</m:t>
+            </m:r>
+          </m:sub>
+        </m:sSub>
+      </m:oMath>
+      <w:r>
+        <w:rPr>
+          <w:rFonts w:ascii="Times New Roman" w:eastAsia="Times New Roman" w:hAnsi="Times New Roman"/>
+        </w:rPr>
+        <w:t xml:space="preserve"> is found to be </w:t>
+      </w:r>
+      <m:oMath>
+        <m:r>
+          <w:rPr>
+            <w:rFonts w:ascii="Cambria Math" w:eastAsia="Times New Roman" w:hAnsi="Cambria Math"/>
+          </w:rPr>
+          <m:t>7.5≤</m:t>
+        </m:r>
+        <m:sSub>
+          <m:sSubPr>
+            <m:ctrlPr>
+              <w:rPr>
+                <w:rFonts w:ascii="Cambria Math" w:eastAsia="Times New Roman" w:hAnsi="Cambria Math"/>
+                <w:i/>
+              </w:rPr>
+            </m:ctrlPr>
+          </m:sSubPr>
+          <m:e>
+            <m:r>
+              <w:rPr>
+                <w:rFonts w:ascii="Cambria Math" w:eastAsia="Times New Roman" w:hAnsi="Cambria Math"/>
+              </w:rPr>
+              <m:t>k</m:t>
+            </m:r>
+          </m:e>
+          <m:sub>
+            <m:r>
+              <w:rPr>
+                <w:rFonts w:ascii="Cambria Math" w:eastAsia="Times New Roman" w:hAnsi="Cambria Math"/>
+              </w:rPr>
+              <m:t>3</m:t>
+            </m:r>
+          </m:sub>
+        </m:sSub>
+        <m:r>
+          <w:rPr>
+            <w:rFonts w:ascii="Cambria Math" w:eastAsia="Times New Roman" w:hAnsi="Cambria Math"/>
+          </w:rPr>
+          <m:t>≤8</m:t>
+        </m:r>
+      </m:oMath>
+      <w:r>
+        <w:rPr>
+          <w:rFonts w:ascii="Times New Roman" w:eastAsia="Times New Roman" w:hAnsi="Times New Roman"/>
+        </w:rPr>
+        <w:t xml:space="preserve">. For smaller </w:t>
+      </w:r>
+      <w:proofErr w:type="spellStart"/>
+      <w:r>
+        <w:rPr>
+          <w:rFonts w:ascii="Times New Roman" w:eastAsia="Times New Roman" w:hAnsi="Times New Roman"/>
+          <w:i/>
+        </w:rPr>
+        <w:t>Tol</w:t>
+      </w:r>
+      <w:proofErr w:type="spellEnd"/>
+      <w:r>
+        <w:rPr>
+          <w:rFonts w:ascii="Times New Roman" w:eastAsia="Times New Roman" w:hAnsi="Times New Roman"/>
+        </w:rPr>
+        <w:t xml:space="preserve"> (</w:t>
+      </w:r>
+      <m:oMath>
+        <m:r>
+          <w:rPr>
+            <w:rFonts w:ascii="Cambria Math" w:eastAsia="Times New Roman" w:hAnsi="Cambria Math"/>
+          </w:rPr>
+          <m:t>Tol=</m:t>
+        </m:r>
+        <m:sSup>
+          <m:sSupPr>
+            <m:ctrlPr>
+              <w:rPr>
+                <w:rFonts w:ascii="Cambria Math" w:eastAsia="Times New Roman" w:hAnsi="Cambria Math"/>
+                <w:i/>
+              </w:rPr>
+            </m:ctrlPr>
+          </m:sSupPr>
+          <m:e>
+            <m:r>
+              <w:rPr>
+                <w:rFonts w:ascii="Cambria Math" w:eastAsia="Times New Roman" w:hAnsi="Cambria Math"/>
+              </w:rPr>
+              <m:t>10</m:t>
+            </m:r>
+          </m:e>
+          <m:sup>
+            <m:r>
+              <w:rPr>
+                <w:rFonts w:ascii="Cambria Math" w:eastAsia="Times New Roman" w:hAnsi="Cambria Math"/>
+              </w:rPr>
+              <m:t>-2</m:t>
+            </m:r>
+          </m:sup>
+        </m:sSup>
+      </m:oMath>
+      <w:r>
+        <w:rPr>
+          <w:rFonts w:ascii="Times New Roman" w:eastAsia="Times New Roman" w:hAnsi="Times New Roman"/>
+        </w:rPr>
+        <w:t xml:space="preserve">), </w:t>
+      </w:r>
+      <m:oMath>
+        <m:sSub>
+          <m:sSubPr>
+            <m:ctrlPr>
+              <w:rPr>
+                <w:rFonts w:ascii="Cambria Math" w:eastAsia="Times New Roman" w:hAnsi="Cambria Math"/>
+                <w:i/>
+              </w:rPr>
+            </m:ctrlPr>
+          </m:sSubPr>
+          <m:e>
+            <m:r>
+              <w:rPr>
+                <w:rFonts w:ascii="Cambria Math" w:eastAsia="Times New Roman" w:hAnsi="Cambria Math"/>
+              </w:rPr>
+              <m:t>k</m:t>
+            </m:r>
+          </m:e>
+          <m:sub>
+            <m:r>
+              <w:rPr>
+                <w:rFonts w:ascii="Cambria Math" w:eastAsia="Times New Roman" w:hAnsi="Cambria Math"/>
+              </w:rPr>
+              <m:t>3</m:t>
+            </m:r>
+          </m:sub>
+        </m:sSub>
+      </m:oMath>
+      <w:r>
+        <w:rPr>
+          <w:rFonts w:ascii="Times New Roman" w:eastAsia="Times New Roman" w:hAnsi="Times New Roman"/>
+        </w:rPr>
+        <w:t xml:space="preserve"> is still successful in the same but instead, there is no value of </w:t>
+      </w:r>
+      <m:oMath>
+        <m:sSub>
+          <m:sSubPr>
+            <m:ctrlPr>
+              <w:rPr>
+                <w:rFonts w:ascii="Cambria Math" w:eastAsia="Times New Roman" w:hAnsi="Cambria Math"/>
+                <w:i/>
+              </w:rPr>
+            </m:ctrlPr>
+          </m:sSubPr>
+          <m:e>
+            <m:r>
+              <w:rPr>
+                <w:rFonts w:ascii="Cambria Math" w:eastAsia="Times New Roman" w:hAnsi="Cambria Math"/>
+              </w:rPr>
+              <m:t>k</m:t>
+            </m:r>
+          </m:e>
+          <m:sub>
+            <m:r>
+              <w:rPr>
+                <w:rFonts w:ascii="Cambria Math" w:eastAsia="Times New Roman" w:hAnsi="Cambria Math"/>
+              </w:rPr>
+              <m:t>3</m:t>
+            </m:r>
+          </m:sub>
+        </m:sSub>
+      </m:oMath>
+      <w:r>
+        <w:rPr>
+          <w:rFonts w:ascii="Times New Roman" w:eastAsia="Times New Roman" w:hAnsi="Times New Roman"/>
+        </w:rPr>
+        <w:t xml:space="preserve"> satisfied both conditions.</w:t>
+      </w:r>
+    </w:p>
+    <w:p>
+      <w:pPr>
+        <w:spacing w:line="360" w:lineRule="auto"/>
+        <w:rPr>
+          <w:rFonts w:ascii="Times New Roman" w:eastAsia="Times New Roman" w:hAnsi="Times New Roman"/>
+        </w:rPr>
+      </w:pPr>
+      <w:r>
+        <w:rPr>
+          <w:rFonts w:ascii="Times New Roman" w:eastAsia="Times New Roman" w:hAnsi="Times New Roman"/>
+        </w:rPr>
+        <w:t xml:space="preserve">c) </w:t>
+      </w:r>
+      <w:r>
+        <w:rPr>
+          <w:rFonts w:ascii="Times New Roman" w:eastAsia="Times New Roman" w:hAnsi="Times New Roman"/>
+        </w:rPr>
+        <w:t xml:space="preserve">Parameter Sweep: Rate of Food Growth </w:t>
+      </w:r>
+      <m:oMath>
+        <m:sSub>
+          <m:sSubPr>
+            <m:ctrlPr>
+              <w:rPr>
+                <w:rFonts w:ascii="Cambria Math" w:eastAsia="Times New Roman" w:hAnsi="Cambria Math"/>
+                <w:i/>
+              </w:rPr>
+            </m:ctrlPr>
+          </m:sSubPr>
+          <m:e>
+            <m:r>
+              <w:rPr>
+                <w:rFonts w:ascii="Cambria Math" w:eastAsia="Times New Roman" w:hAnsi="Cambria Math"/>
+              </w:rPr>
+              <m:t>(k</m:t>
+            </m:r>
+          </m:e>
+          <m:sub>
+            <m:r>
+              <w:rPr>
+                <w:rFonts w:ascii="Cambria Math" w:eastAsia="Times New Roman" w:hAnsi="Cambria Math"/>
+              </w:rPr>
+              <m:t>3</m:t>
+            </m:r>
+          </m:sub>
+        </m:sSub>
+        <m:r>
+          <w:rPr>
+            <w:rFonts w:ascii="Cambria Math" w:eastAsia="Times New Roman" w:hAnsi="Cambria Math"/>
+          </w:rPr>
+          <m:t>)</m:t>
+        </m:r>
+      </m:oMath>
+      <w:r>
+        <w:rPr>
+          <w:rFonts w:ascii="Times New Roman" w:eastAsia="Times New Roman" w:hAnsi="Times New Roman"/>
+        </w:rPr>
+        <w:t xml:space="preserve"> and Food Decay </w:t>
+      </w:r>
+      <m:oMath>
+        <m:sSub>
+          <m:sSubPr>
+            <m:ctrlPr>
+              <w:rPr>
+                <w:rFonts w:ascii="Cambria Math" w:eastAsia="Times New Roman" w:hAnsi="Cambria Math"/>
+                <w:i/>
+              </w:rPr>
+            </m:ctrlPr>
+          </m:sSubPr>
+          <m:e>
+            <m:r>
+              <w:rPr>
+                <w:rFonts w:ascii="Cambria Math" w:eastAsia="Times New Roman" w:hAnsi="Cambria Math"/>
+              </w:rPr>
+              <m:t>(k</m:t>
+            </m:r>
+          </m:e>
+          <m:sub>
+            <m:r>
+              <w:rPr>
+                <w:rFonts w:ascii="Cambria Math" w:eastAsia="Times New Roman" w:hAnsi="Cambria Math"/>
+              </w:rPr>
+              <m:t>4</m:t>
+            </m:r>
+          </m:sub>
+        </m:sSub>
+        <m:r>
+          <w:rPr>
+            <w:rFonts w:ascii="Cambria Math" w:eastAsia="Times New Roman" w:hAnsi="Cambria Math"/>
+          </w:rPr>
+          <m:t>)</m:t>
+        </m:r>
+      </m:oMath>
+    </w:p>
+    <w:p>
+      <w:pPr>
+        <w:spacing w:line="360" w:lineRule="auto"/>
+        <w:rPr>
+          <w:rFonts w:ascii="Times New Roman" w:eastAsia="Times New Roman" w:hAnsi="Times New Roman"/>
+        </w:rPr>
+      </w:pPr>
+      <w:r>
+        <w:rPr>
+          <w:rFonts w:ascii="Times New Roman" w:eastAsia="Times New Roman" w:hAnsi="Times New Roman"/>
+        </w:rPr>
+        <w:t xml:space="preserve">Every parameter is fixed except </w:t>
+      </w:r>
+      <m:oMath>
+        <m:sSub>
+          <m:sSubPr>
+            <m:ctrlPr>
+              <w:rPr>
+                <w:rFonts w:ascii="Cambria Math" w:eastAsia="Times New Roman" w:hAnsi="Cambria Math"/>
+                <w:i/>
+              </w:rPr>
+            </m:ctrlPr>
+          </m:sSubPr>
+          <m:e>
+            <m:r>
+              <w:rPr>
+                <w:rFonts w:ascii="Cambria Math" w:eastAsia="Times New Roman" w:hAnsi="Cambria Math"/>
+              </w:rPr>
+              <m:t>k</m:t>
+            </m:r>
+          </m:e>
+          <m:sub>
+            <m:r>
+              <w:rPr>
+                <w:rFonts w:ascii="Cambria Math" w:eastAsia="Times New Roman" w:hAnsi="Cambria Math"/>
+              </w:rPr>
+              <m:t>3</m:t>
+            </m:r>
+          </m:sub>
+        </m:sSub>
+      </m:oMath>
+      <w:r>
+        <w:rPr>
+          <w:rFonts w:ascii="Times New Roman" w:eastAsia="Times New Roman" w:hAnsi="Times New Roman"/>
+        </w:rPr>
+        <w:t xml:space="preserve"> </w:t>
+      </w:r>
+      <w:proofErr w:type="gramStart"/>
+      <w:r>
+        <w:rPr>
+          <w:rFonts w:ascii="Times New Roman" w:eastAsia="Times New Roman" w:hAnsi="Times New Roman"/>
+        </w:rPr>
+        <w:t xml:space="preserve">and </w:t>
+      </w:r>
+      <w:proofErr w:type="gramEnd"/>
+      <m:oMath>
+        <m:sSub>
+          <m:sSubPr>
+            <m:ctrlPr>
+              <w:rPr>
+                <w:rFonts w:ascii="Cambria Math" w:eastAsia="Times New Roman" w:hAnsi="Cambria Math"/>
+                <w:i/>
+              </w:rPr>
+            </m:ctrlPr>
+          </m:sSubPr>
+          <m:e>
+            <m:r>
+              <w:rPr>
+                <w:rFonts w:ascii="Cambria Math" w:eastAsia="Times New Roman" w:hAnsi="Cambria Math"/>
+              </w:rPr>
+              <m:t>k</m:t>
+            </m:r>
+          </m:e>
+          <m:sub>
+            <m:r>
+              <w:rPr>
+                <w:rFonts w:ascii="Cambria Math" w:eastAsia="Times New Roman" w:hAnsi="Cambria Math"/>
+              </w:rPr>
+              <m:t>4</m:t>
+            </m:r>
+          </m:sub>
+        </m:sSub>
+      </m:oMath>
+      <w:r>
+        <w:rPr>
+          <w:rFonts w:ascii="Times New Roman" w:eastAsia="Times New Roman" w:hAnsi="Times New Roman"/>
+        </w:rPr>
+        <w:t xml:space="preserve">, we perform sweeping for both big and small value of </w:t>
+      </w:r>
+      <m:oMath>
+        <m:r>
+          <w:rPr>
+            <w:rFonts w:ascii="Cambria Math" w:eastAsia="Times New Roman" w:hAnsi="Cambria Math"/>
+          </w:rPr>
+          <m:t>Tol</m:t>
+        </m:r>
+      </m:oMath>
+      <w:r>
+        <w:rPr>
+          <w:rFonts w:ascii="Times New Roman" w:eastAsia="Times New Roman" w:hAnsi="Times New Roman"/>
+        </w:rPr>
+        <w:t xml:space="preserve">. </w:t>
+      </w:r>
+    </w:p>
+    <w:p>
+      <w:pPr>
+        <w:rPr>
+          <w:rFonts w:ascii="Times New Roman" w:eastAsia="Times New Roman" w:hAnsi="Times New Roman"/>
+        </w:rPr>
+      </w:pPr>
+      <w:r>
+        <w:rPr>
+          <w:rFonts w:ascii="Times New Roman" w:eastAsia="Times New Roman" w:hAnsi="Times New Roman"/>
+          <w:noProof/>
+        </w:rPr>
+        <mc:AlternateContent>
+          <mc:Choice Requires="wpg">
+            <w:drawing>
+              <wp:anchor distT="0" distB="0" distL="114300" distR="114300" simplePos="0" relativeHeight="251673600" behindDoc="0" locked="0" layoutInCell="1" allowOverlap="1" wp14:anchorId="7AED9343" wp14:editId="073762DC">
+                <wp:simplePos x="0" y="0"/>
+                <wp:positionH relativeFrom="column">
+                  <wp:posOffset>-31750</wp:posOffset>
+                </wp:positionH>
+                <wp:positionV relativeFrom="paragraph">
+                  <wp:posOffset>54610</wp:posOffset>
+                </wp:positionV>
+                <wp:extent cx="5664200" cy="2477135"/>
+                <wp:effectExtent l="0" t="0" r="0" b="0"/>
+                <wp:wrapNone/>
+                <wp:docPr id="18" name="Group 18"/>
+                <wp:cNvGraphicFramePr/>
+                <a:graphic xmlns:a="http://schemas.openxmlformats.org/drawingml/2006/main">
+                  <a:graphicData uri="http://schemas.microsoft.com/office/word/2010/wordprocessingGroup">
+                    <wpg:wgp>
+                      <wpg:cNvGrpSpPr/>
+                      <wpg:grpSpPr>
+                        <a:xfrm>
+                          <a:off x="0" y="0"/>
+                          <a:ext cx="5664200" cy="2477135"/>
+                          <a:chOff x="0" y="0"/>
+                          <a:chExt cx="5664200" cy="2477135"/>
+                        </a:xfrm>
+                      </wpg:grpSpPr>
+                      <wpg:grpSp>
+                        <wpg:cNvPr id="16" name="Group 16"/>
+                        <wpg:cNvGrpSpPr/>
+                        <wpg:grpSpPr>
+                          <a:xfrm>
+                            <a:off x="0" y="0"/>
+                            <a:ext cx="5664200" cy="2477135"/>
+                            <a:chOff x="0" y="0"/>
+                            <a:chExt cx="5664200" cy="2477135"/>
+                          </a:xfrm>
+                        </wpg:grpSpPr>
+                        <pic:pic xmlns:pic="http://schemas.openxmlformats.org/drawingml/2006/picture">
+                          <pic:nvPicPr>
+                            <pic:cNvPr id="11" name="Picture 11"/>
+                            <pic:cNvPicPr>
+                              <a:picLocks noChangeAspect="1"/>
+                            </pic:cNvPicPr>
+                          </pic:nvPicPr>
+                          <pic:blipFill>
+                            <a:blip r:embed="rId14">
+                              <a:extLst>
+                                <a:ext uri="{28A0092B-C50C-407E-A947-70E740481C1C}">
+                                  <a14:useLocalDpi xmlns:a14="http://schemas.microsoft.com/office/drawing/2010/main" val="0"/>
+                                </a:ext>
+                              </a:extLst>
+                            </a:blip>
+                            <a:stretch>
+                              <a:fillRect/>
+                            </a:stretch>
+                          </pic:blipFill>
+                          <pic:spPr>
+                            <a:xfrm>
+                              <a:off x="2851150" y="0"/>
+                              <a:ext cx="2813050" cy="2108200"/>
+                            </a:xfrm>
+                            <a:prstGeom prst="rect">
+                              <a:avLst/>
+                            </a:prstGeom>
+                          </pic:spPr>
+                        </pic:pic>
+                        <wps:wsp>
+                          <wps:cNvPr id="15" name="Text Box 15"/>
+                          <wps:cNvSpPr txBox="1"/>
+                          <wps:spPr>
+                            <a:xfrm>
+                              <a:off x="0" y="2165350"/>
+                              <a:ext cx="5664200" cy="311785"/>
+                            </a:xfrm>
+                            <a:prstGeom prst="rect">
+                              <a:avLst/>
+                            </a:prstGeom>
+                            <a:solidFill>
+                              <a:prstClr val="white"/>
+                            </a:solidFill>
+                            <a:ln>
+                              <a:noFill/>
+                            </a:ln>
+                            <a:effectLst/>
+                          </wps:spPr>
+                          <wps:txbx>
+                            <w:txbxContent>
+                              <w:p>
+                                <w:pPr>
+                                  <w:jc w:val="center"/>
+                                  <w:rPr>
+                                    <w:rFonts w:ascii="Times New Roman" w:eastAsia="Times New Roman" w:hAnsi="Times New Roman"/>
+                                    <w:noProof/>
+                                  </w:rPr>
+                                </w:pPr>
+                                <w:r>
+                                  <w:rPr>
+                                    <w:rFonts w:ascii="Times New Roman" w:hAnsi="Times New Roman"/>
+                                    <w:b/>
+                                  </w:rPr>
+                                  <w:t xml:space="preserve">Figure </w:t>
+                                </w:r>
+                                <w:r>
+                                  <w:rPr>
+                                    <w:rFonts w:ascii="Times New Roman" w:hAnsi="Times New Roman"/>
+                                    <w:b/>
+                                  </w:rPr>
+                                  <w:fldChar w:fldCharType="begin"/>
+                                </w:r>
+                                <w:r>
+                                  <w:rPr>
+                                    <w:rFonts w:ascii="Times New Roman" w:hAnsi="Times New Roman"/>
+                                    <w:b/>
+                                  </w:rPr>
+                                  <w:instrText xml:space="preserve"> SEQ Figure \* ARABIC </w:instrText>
+                                </w:r>
+                                <w:r>
+                                  <w:rPr>
+                                    <w:rFonts w:ascii="Times New Roman" w:hAnsi="Times New Roman"/>
+                                    <w:b/>
+                                  </w:rPr>
+                                  <w:fldChar w:fldCharType="separate"/>
+                                </w:r>
+                                <w:r>
+                                  <w:rPr>
+                                    <w:rFonts w:ascii="Times New Roman" w:hAnsi="Times New Roman"/>
+                                    <w:b/>
+                                    <w:noProof/>
+                                  </w:rPr>
+                                  <w:t>3</w:t>
+                                </w:r>
+                                <w:r>
+                                  <w:rPr>
+                                    <w:rFonts w:ascii="Times New Roman" w:hAnsi="Times New Roman"/>
+                                    <w:b/>
+                                  </w:rPr>
+                                  <w:fldChar w:fldCharType="end"/>
+                                </w:r>
+                                <w:r>
+                                  <w:rPr>
+                                    <w:rFonts w:ascii="Times New Roman" w:hAnsi="Times New Roman"/>
+                                  </w:rPr>
+                                  <w:t>: Parameter Sweep for k3 and k4</w:t>
+                                </w:r>
+                              </w:p>
+                            </w:txbxContent>
+                          </wps:txbx>
+                          <wps:bodyPr rot="0" spcFirstLastPara="0" vertOverflow="overflow" horzOverflow="overflow" vert="horz" wrap="square" lIns="0" tIns="0" rIns="0" bIns="0" numCol="1" spcCol="0" rtlCol="0" fromWordArt="0" anchor="t" anchorCtr="0" forceAA="0" compatLnSpc="1">
+                            <a:prstTxWarp prst="textNoShape">
+                              <a:avLst/>
+                            </a:prstTxWarp>
+                            <a:spAutoFit/>
+                          </wps:bodyPr>
+                        </wps:wsp>
+                      </wpg:grpSp>
+                      <pic:pic xmlns:pic="http://schemas.openxmlformats.org/drawingml/2006/picture">
+                        <pic:nvPicPr>
+                          <pic:cNvPr id="17" name="Picture 17"/>
+                          <pic:cNvPicPr>
+                            <a:picLocks noChangeAspect="1"/>
+                          </pic:cNvPicPr>
+                        </pic:nvPicPr>
+                        <pic:blipFill>
+                          <a:blip r:embed="rId15">
+                            <a:extLst>
+                              <a:ext uri="{28A0092B-C50C-407E-A947-70E740481C1C}">
+                                <a14:useLocalDpi xmlns:a14="http://schemas.microsoft.com/office/drawing/2010/main" val="0"/>
+                              </a:ext>
+                            </a:extLst>
+                          </a:blip>
+                          <a:stretch>
+                            <a:fillRect/>
+                          </a:stretch>
+                        </pic:blipFill>
+                        <pic:spPr>
+                          <a:xfrm>
+                            <a:off x="266700" y="0"/>
+                            <a:ext cx="2806700" cy="2101850"/>
+                          </a:xfrm>
+                          <a:prstGeom prst="rect">
+                            <a:avLst/>
+                          </a:prstGeom>
+                        </pic:spPr>
+                      </pic:pic>
+                    </wpg:wgp>
+                  </a:graphicData>
+                </a:graphic>
+              </wp:anchor>
+            </w:drawing>
+          </mc:Choice>
+          <mc:Fallback>
+            <w:pict>
+              <v:group id="Group 18" o:spid="_x0000_s1032" style="position:absolute;margin-left:-2.5pt;margin-top:4.3pt;width:446pt;height:195.05pt;z-index:251673600" coordsize="56642,24771" o:gfxdata="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">
+                <v:group id="Group 16" o:spid="_x0000_s1033" style="position:absolute;width:56642;height:24771" coordsize="56642,24771" o:gfxdata="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">
+                  <v:shape id="Picture 11" o:spid="_x0000_s1034" type="#_x0000_t75" style="position:absolute;left:28511;width:28131;height:21082;visibility:visible;mso-wrap-style:square" o:gfxdata="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">
+                    <v:imagedata r:id="rId16" o:title=""/>
+                    <v:path arrowok="t"/>
+                  </v:shape>
+                  <v:shape id="Text Box 15" o:spid="_x0000_s1035" type="#_x0000_t202" style="position:absolute;top:21653;width:56642;height:3118;visibility:visible;mso-wrap-style:square;v-text-anchor:top" o:gfxdata="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" stroked="f">
+                    <v:textbox style="mso-fit-shape-to-text:t" inset="0,0,0,0">
+                      <w:txbxContent>
+                        <w:p>
+                          <w:pPr>
+                            <w:jc w:val="center"/>
+                            <w:rPr>
+                              <w:rFonts w:ascii="Times New Roman" w:eastAsia="Times New Roman" w:hAnsi="Times New Roman"/>
+                              <w:noProof/>
+                            </w:rPr>
+                          </w:pPr>
+                          <w:r>
+                            <w:rPr>
+                              <w:rFonts w:ascii="Times New Roman" w:hAnsi="Times New Roman"/>
+                              <w:b/>
+                            </w:rPr>
+                            <w:t xml:space="preserve">Figure </w:t>
+                          </w:r>
+                          <w:r>
+                            <w:rPr>
+                              <w:rFonts w:ascii="Times New Roman" w:hAnsi="Times New Roman"/>
+                              <w:b/>
+                            </w:rPr>
+                            <w:fldChar w:fldCharType="begin"/>
+                          </w:r>
+                          <w:r>
+                            <w:rPr>
+                              <w:rFonts w:ascii="Times New Roman" w:hAnsi="Times New Roman"/>
+                              <w:b/>
+                            </w:rPr>
+                            <w:instrText xml:space="preserve"> SEQ Figure \* ARABIC </w:instrText>
+                          </w:r>
+                          <w:r>
+                            <w:rPr>
+                              <w:rFonts w:ascii="Times New Roman" w:hAnsi="Times New Roman"/>
+                              <w:b/>
+                            </w:rPr>
+                            <w:fldChar w:fldCharType="separate"/>
+                          </w:r>
+                          <w:r>
+                            <w:rPr>
+                              <w:rFonts w:ascii="Times New Roman" w:hAnsi="Times New Roman"/>
+                              <w:b/>
+                              <w:noProof/>
+                            </w:rPr>
+                            <w:t>3</w:t>
+                          </w:r>
+                          <w:r>
+                            <w:rPr>
+                              <w:rFonts w:ascii="Times New Roman" w:hAnsi="Times New Roman"/>
+                              <w:b/>
+                            </w:rPr>
+                            <w:fldChar w:fldCharType="end"/>
+                          </w:r>
+                          <w:r>
+                            <w:rPr>
+                              <w:rFonts w:ascii="Times New Roman" w:hAnsi="Times New Roman"/>
+                            </w:rPr>
+                            <w:t>: Parameter Sweep for k3 and k4</w:t>
+                          </w:r>
+                        </w:p>
+                      </w:txbxContent>
+                    </v:textbox>
+                  </v:shape>
+                </v:group>
+                <v:shape id="Picture 17" o:spid="_x0000_s1036" type="#_x0000_t75" style="position:absolute;left:2667;width:28067;height:21018;visibility:visible;mso-wrap-style:square" o:gfxdata="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">
+                  <v:imagedata r:id="rId17" o:title=""/>
+                  <v:path arrowok="t"/>
+                </v:shape>
+              </v:group>
+            </w:pict>
+          </mc:Fallback>
+        </mc:AlternateContent>
+      </w:r>
+    </w:p>
+    <w:p>
+      <w:pPr>
+        <w:rPr>
+          <w:rFonts w:ascii="Times New Roman" w:eastAsia="Times New Roman" w:hAnsi="Times New Roman"/>
+        </w:rPr>
+      </w:pPr>
+    </w:p>
+    <w:p>
+      <w:pPr>
+        <w:rPr>
+          <w:rFonts w:ascii="Times New Roman" w:eastAsia="Times New Roman" w:hAnsi="Times New Roman"/>
+        </w:rPr>
+      </w:pPr>
+    </w:p>
+    <w:p>
+      <w:pPr>
+        <w:rPr>
+          <w:rFonts w:ascii="Times New Roman" w:eastAsia="Times New Roman" w:hAnsi="Times New Roman"/>
+        </w:rPr>
+      </w:pPr>
+    </w:p>
+    <w:p>
+      <w:pPr>
+        <w:rPr>
+          <w:rFonts w:ascii="Times New Roman" w:eastAsia="Times New Roman" w:hAnsi="Times New Roman"/>
+        </w:rPr>
+      </w:pPr>
+    </w:p>
+    <w:p>
+      <w:pPr>
+        <w:rPr>
+          <w:rFonts w:ascii="Times New Roman" w:eastAsia="Times New Roman" w:hAnsi="Times New Roman"/>
+        </w:rPr>
+      </w:pPr>
+    </w:p>
+    <w:p>
+      <w:pPr>
+        <w:rPr>
+          <w:rFonts w:ascii="Times New Roman" w:eastAsia="Times New Roman" w:hAnsi="Times New Roman"/>
+        </w:rPr>
+      </w:pPr>
+    </w:p>
+    <w:p>
+      <w:pPr>
+        <w:rPr>
+          <w:rFonts w:ascii="Times New Roman" w:eastAsia="Times New Roman" w:hAnsi="Times New Roman"/>
+        </w:rPr>
+      </w:pPr>
+    </w:p>
+    <w:p>
+      <w:pPr>
+        <w:rPr>
+          <w:rFonts w:ascii="Times New Roman" w:eastAsia="Times New Roman" w:hAnsi="Times New Roman"/>
+        </w:rPr>
+      </w:pPr>
+    </w:p>
+    <w:p>
+      <w:pPr>
+        <w:rPr>
+          <w:rFonts w:ascii="Times New Roman" w:eastAsia="Times New Roman" w:hAnsi="Times New Roman"/>
+        </w:rPr>
+      </w:pPr>
+      <w:proofErr w:type="gramStart"/>
+      <w:r>
+        <w:rPr>
+          <w:rFonts w:ascii="Times New Roman" w:eastAsia="Times New Roman" w:hAnsi="Times New Roman"/>
+        </w:rPr>
+        <w:t xml:space="preserve">For </w:t>
+      </w:r>
+      <w:proofErr w:type="gramEnd"/>
+      <m:oMath>
+        <m:r>
+          <w:rPr>
+            <w:rFonts w:ascii="Cambria Math" w:eastAsia="Times New Roman" w:hAnsi="Cambria Math"/>
+          </w:rPr>
+          <m:t>Tol=</m:t>
+        </m:r>
+        <m:sSup>
+          <m:sSupPr>
+            <m:ctrlPr>
+              <w:rPr>
+                <w:rFonts w:ascii="Cambria Math" w:eastAsia="Times New Roman" w:hAnsi="Cambria Math"/>
+                <w:i/>
+              </w:rPr>
+            </m:ctrlPr>
+          </m:sSupPr>
+          <m:e>
+            <m:r>
+              <w:rPr>
+                <w:rFonts w:ascii="Cambria Math" w:eastAsia="Times New Roman" w:hAnsi="Cambria Math"/>
+              </w:rPr>
+              <m:t>10</m:t>
+            </m:r>
+          </m:e>
+          <m:sup>
+            <m:r>
+              <w:rPr>
+                <w:rFonts w:ascii="Cambria Math" w:eastAsia="Times New Roman" w:hAnsi="Cambria Math"/>
+              </w:rPr>
+              <m:t>-1</m:t>
+            </m:r>
+          </m:sup>
+        </m:sSup>
+      </m:oMath>
+      <w:r>
+        <w:rPr>
+          <w:rFonts w:ascii="Times New Roman" w:eastAsia="Times New Roman" w:hAnsi="Times New Roman"/>
+        </w:rPr>
+        <w:t>, successful parameters must be in the following range:</w:t>
+      </w:r>
+    </w:p>
+    <w:p>
+      <w:pPr>
+        <w:pStyle w:val="ListParagraph"/>
+        <w:numPr>
+          <w:ilvl w:val="0"/>
+          <w:numId w:val="2"/>
+        </w:numPr>
+        <w:rPr>
+          <w:rFonts w:ascii="Times New Roman" w:eastAsia="Times New Roman" w:hAnsi="Times New Roman"/>
+        </w:rPr>
+      </w:pPr>
+      <m:oMath>
+        <m:sSub>
+          <m:sSubPr>
+            <m:ctrlPr>
+              <w:rPr>
+                <w:rFonts w:ascii="Cambria Math" w:eastAsia="Times New Roman" w:hAnsi="Cambria Math"/>
+                <w:i/>
+              </w:rPr>
+            </m:ctrlPr>
+          </m:sSubPr>
+          <m:e>
+            <m:r>
+              <w:rPr>
+                <w:rFonts w:ascii="Cambria Math" w:eastAsia="Times New Roman" w:hAnsi="Cambria Math"/>
+              </w:rPr>
+              <m:t>0.08k</m:t>
+            </m:r>
+          </m:e>
+          <m:sub>
+            <m:r>
+              <w:rPr>
+                <w:rFonts w:ascii="Cambria Math" w:eastAsia="Times New Roman" w:hAnsi="Cambria Math"/>
+              </w:rPr>
+              <m:t>3</m:t>
+            </m:r>
+          </m:sub>
+        </m:sSub>
+        <m:r>
+          <w:rPr>
+            <w:rFonts w:ascii="Cambria Math" w:eastAsia="Times New Roman" w:hAnsi="Cambria Math"/>
+          </w:rPr>
+          <m:t>+0.42≤</m:t>
+        </m:r>
+        <m:sSub>
+          <m:sSubPr>
+            <m:ctrlPr>
+              <w:rPr>
+                <w:rFonts w:ascii="Cambria Math" w:eastAsia="Times New Roman" w:hAnsi="Cambria Math"/>
+                <w:i/>
+              </w:rPr>
+            </m:ctrlPr>
+          </m:sSubPr>
+          <m:e>
+            <m:r>
+              <w:rPr>
+                <w:rFonts w:ascii="Cambria Math" w:eastAsia="Times New Roman" w:hAnsi="Cambria Math"/>
+              </w:rPr>
+              <m:t>k</m:t>
+            </m:r>
+          </m:e>
+          <m:sub>
+            <m:r>
+              <w:rPr>
+                <w:rFonts w:ascii="Cambria Math" w:eastAsia="Times New Roman" w:hAnsi="Cambria Math"/>
+              </w:rPr>
+              <m:t>4</m:t>
+            </m:r>
+          </m:sub>
+        </m:sSub>
+        <m:r>
+          <w:rPr>
+            <w:rFonts w:ascii="Cambria Math" w:eastAsia="Times New Roman" w:hAnsi="Cambria Math"/>
+          </w:rPr>
+          <m:t>≤33</m:t>
+        </m:r>
+        <m:sSub>
+          <m:sSubPr>
+            <m:ctrlPr>
+              <w:rPr>
+                <w:rFonts w:ascii="Cambria Math" w:eastAsia="Times New Roman" w:hAnsi="Cambria Math"/>
+                <w:i/>
+              </w:rPr>
+            </m:ctrlPr>
+          </m:sSubPr>
+          <m:e>
+            <m:r>
+              <w:rPr>
+                <w:rFonts w:ascii="Cambria Math" w:eastAsia="Times New Roman" w:hAnsi="Cambria Math"/>
+              </w:rPr>
+              <m:t>k</m:t>
+            </m:r>
+          </m:e>
+          <m:sub>
+            <m:r>
+              <w:rPr>
+                <w:rFonts w:ascii="Cambria Math" w:eastAsia="Times New Roman" w:hAnsi="Cambria Math"/>
+              </w:rPr>
+              <m:t>3</m:t>
+            </m:r>
+          </m:sub>
+        </m:sSub>
+        <m:r>
+          <w:rPr>
+            <w:rFonts w:ascii="Cambria Math" w:eastAsia="Times New Roman" w:hAnsi="Cambria Math"/>
+          </w:rPr>
+          <m:t>-32.5</m:t>
+        </m:r>
+      </m:oMath>
+      <w:r>
+        <w:rPr>
+          <w:rFonts w:ascii="Times New Roman" w:eastAsia="Times New Roman" w:hAnsi="Times New Roman"/>
+        </w:rPr>
+        <w:t xml:space="preserve"> </w:t>
+      </w:r>
+      <w:proofErr w:type="gramStart"/>
+      <w:r>
+        <w:rPr>
+          <w:rFonts w:ascii="Times New Roman" w:eastAsia="Times New Roman" w:hAnsi="Times New Roman"/>
+        </w:rPr>
+        <w:t>for</w:t>
+      </w:r>
+      <w:proofErr w:type="gramEnd"/>
+      <w:r>
+        <w:rPr>
+          <w:rFonts w:ascii="Times New Roman" w:eastAsia="Times New Roman" w:hAnsi="Times New Roman"/>
+        </w:rPr>
+        <w:t xml:space="preserve"> </w:t>
+      </w:r>
+      <m:oMath>
+        <m:sSub>
+          <m:sSubPr>
+            <m:ctrlPr>
+              <w:rPr>
+                <w:rFonts w:ascii="Cambria Math" w:eastAsia="Times New Roman" w:hAnsi="Cambria Math"/>
+                <w:i/>
+              </w:rPr>
+            </m:ctrlPr>
+          </m:sSubPr>
+          <m:e>
+            <m:r>
+              <w:rPr>
+                <w:rFonts w:ascii="Cambria Math" w:eastAsia="Times New Roman" w:hAnsi="Cambria Math"/>
+              </w:rPr>
+              <m:t>k</m:t>
+            </m:r>
+          </m:e>
+          <m:sub>
+            <m:r>
+              <w:rPr>
+                <w:rFonts w:ascii="Cambria Math" w:eastAsia="Times New Roman" w:hAnsi="Cambria Math"/>
+              </w:rPr>
+              <m:t>3</m:t>
+            </m:r>
+          </m:sub>
+        </m:sSub>
+      </m:oMath>
+      <w:r>
+        <w:rPr>
+          <w:rFonts w:ascii="Times New Roman" w:eastAsia="Times New Roman" w:hAnsi="Times New Roman"/>
+        </w:rPr>
+        <w:t xml:space="preserve"> in the range of [2.5, 50].</w:t>
+      </w:r>
+    </w:p>
+    <w:p>
+      <w:pPr>
+        <w:pStyle w:val="ListParagraph"/>
+        <w:numPr>
+          <w:ilvl w:val="0"/>
+          <w:numId w:val="2"/>
+        </w:numPr>
+        <w:rPr>
+          <w:rFonts w:ascii="Times New Roman" w:eastAsia="Times New Roman" w:hAnsi="Times New Roman"/>
+        </w:rPr>
+      </w:pPr>
+      <w:proofErr w:type="gramStart"/>
+      <w:r>
+        <w:rPr>
+          <w:rFonts w:ascii="Times New Roman" w:eastAsia="Times New Roman" w:hAnsi="Times New Roman"/>
+        </w:rPr>
+        <w:t xml:space="preserve">If </w:t>
+      </w:r>
+      <w:proofErr w:type="gramEnd"/>
+      <m:oMath>
+        <m:sSub>
+          <m:sSubPr>
+            <m:ctrlPr>
+              <w:rPr>
+                <w:rFonts w:ascii="Cambria Math" w:eastAsia="Times New Roman" w:hAnsi="Cambria Math"/>
+                <w:i/>
+              </w:rPr>
+            </m:ctrlPr>
+          </m:sSubPr>
+          <m:e>
+            <m:sSub>
+              <m:sSubPr>
+                <m:ctrlPr>
+                  <w:rPr>
+                    <w:rFonts w:ascii="Cambria Math" w:eastAsia="Times New Roman" w:hAnsi="Cambria Math"/>
+                    <w:i/>
+                  </w:rPr>
+                </m:ctrlPr>
+              </m:sSubPr>
+              <m:e>
+                <m:r>
+                  <w:rPr>
+                    <w:rFonts w:ascii="Cambria Math" w:eastAsia="Times New Roman" w:hAnsi="Cambria Math"/>
+                  </w:rPr>
+                  <m:t>k</m:t>
+                </m:r>
+              </m:e>
+              <m:sub>
+                <m:r>
+                  <w:rPr>
+                    <w:rFonts w:ascii="Cambria Math" w:eastAsia="Times New Roman" w:hAnsi="Cambria Math"/>
+                  </w:rPr>
+                  <m:t>4</m:t>
+                </m:r>
+              </m:sub>
+            </m:sSub>
+            <m:r>
+              <w:rPr>
+                <w:rFonts w:ascii="Cambria Math" w:eastAsia="Times New Roman" w:hAnsi="Cambria Math"/>
+              </w:rPr>
+              <m:t>=0.52k</m:t>
+            </m:r>
+          </m:e>
+          <m:sub>
+            <m:r>
+              <w:rPr>
+                <w:rFonts w:ascii="Cambria Math" w:eastAsia="Times New Roman" w:hAnsi="Cambria Math"/>
+              </w:rPr>
+              <m:t>3</m:t>
+            </m:r>
+          </m:sub>
+        </m:sSub>
+        <m:r>
+          <w:rPr>
+            <w:rFonts w:ascii="Cambria Math" w:eastAsia="Times New Roman" w:hAnsi="Cambria Math"/>
+          </w:rPr>
+          <m:t>-0.02</m:t>
+        </m:r>
+      </m:oMath>
+      <w:r>
+        <w:rPr>
+          <w:rFonts w:ascii="Times New Roman" w:eastAsia="Times New Roman" w:hAnsi="Times New Roman"/>
+        </w:rPr>
+        <w:t xml:space="preserve">, then the result satisfies both condition </w:t>
+      </w:r>
+      <m:oMath>
+        <m:sSub>
+          <m:sSubPr>
+            <m:ctrlPr>
+              <w:rPr>
+                <w:rFonts w:ascii="Cambria Math" w:eastAsia="Times New Roman" w:hAnsi="Cambria Math"/>
+                <w:i/>
+              </w:rPr>
+            </m:ctrlPr>
+          </m:sSubPr>
+          <m:e>
+            <m:r>
+              <w:rPr>
+                <w:rFonts w:ascii="Cambria Math" w:eastAsia="Times New Roman" w:hAnsi="Cambria Math"/>
+              </w:rPr>
+              <m:t>X</m:t>
+            </m:r>
+          </m:e>
+          <m:sub>
+            <m:r>
+              <w:rPr>
+                <w:rFonts w:ascii="Cambria Math" w:eastAsia="Times New Roman" w:hAnsi="Cambria Math"/>
+              </w:rPr>
+              <m:t>1</m:t>
+            </m:r>
+          </m:sub>
+        </m:sSub>
+        <m:r>
+          <w:rPr>
+            <w:rFonts w:ascii="Cambria Math" w:eastAsia="Times New Roman" w:hAnsi="Cambria Math"/>
+          </w:rPr>
+          <m:t xml:space="preserve">→0+Tol </m:t>
+        </m:r>
+      </m:oMath>
+      <w:r>
+        <w:rPr>
+          <w:rFonts w:ascii="Times New Roman" w:eastAsia="Times New Roman" w:hAnsi="Times New Roman"/>
+        </w:rPr>
+        <w:t xml:space="preserve">and </w:t>
+      </w:r>
+      <m:oMath>
+        <m:sSub>
+          <m:sSubPr>
+            <m:ctrlPr>
+              <w:rPr>
+                <w:rFonts w:ascii="Cambria Math" w:eastAsia="Times New Roman" w:hAnsi="Cambria Math"/>
+                <w:i/>
+              </w:rPr>
+            </m:ctrlPr>
+          </m:sSubPr>
+          <m:e>
+            <m:r>
+              <w:rPr>
+                <w:rFonts w:ascii="Cambria Math" w:eastAsia="Times New Roman" w:hAnsi="Cambria Math"/>
+              </w:rPr>
+              <m:t>X</m:t>
+            </m:r>
+          </m:e>
+          <m:sub>
+            <m:r>
+              <w:rPr>
+                <w:rFonts w:ascii="Cambria Math" w:eastAsia="Times New Roman" w:hAnsi="Cambria Math"/>
+              </w:rPr>
+              <m:t>2</m:t>
+            </m:r>
+          </m:sub>
+        </m:sSub>
+        <m:r>
+          <w:rPr>
+            <w:rFonts w:ascii="Cambria Math" w:eastAsia="Times New Roman" w:hAnsi="Cambria Math"/>
+          </w:rPr>
+          <m:t>→2±Tol</m:t>
+        </m:r>
+      </m:oMath>
+      <w:r>
+        <w:rPr>
+          <w:rFonts w:ascii="Times New Roman" w:eastAsia="Times New Roman" w:hAnsi="Times New Roman"/>
+        </w:rPr>
+        <w:t>.</w:t>
+      </w:r>
+    </w:p>
+    <w:p>
+      <w:pPr>
+        <w:rPr>
+          <w:rFonts w:ascii="Times New Roman" w:eastAsia="Times New Roman" w:hAnsi="Times New Roman"/>
+        </w:rPr>
+      </w:pPr>
+      <w:proofErr w:type="gramStart"/>
+      <w:r>
+        <w:rPr>
+          <w:rFonts w:ascii="Times New Roman" w:eastAsia="Times New Roman" w:hAnsi="Times New Roman"/>
+        </w:rPr>
+        <w:t xml:space="preserve">For </w:t>
+      </w:r>
+      <w:proofErr w:type="gramEnd"/>
+      <m:oMath>
+        <m:r>
+          <w:rPr>
+            <w:rFonts w:ascii="Cambria Math" w:eastAsia="Times New Roman" w:hAnsi="Cambria Math"/>
+          </w:rPr>
+          <m:t>Tol=</m:t>
+        </m:r>
+        <m:sSup>
+          <m:sSupPr>
+            <m:ctrlPr>
+              <w:rPr>
+                <w:rFonts w:ascii="Cambria Math" w:eastAsia="Times New Roman" w:hAnsi="Cambria Math"/>
+                <w:i/>
+              </w:rPr>
+            </m:ctrlPr>
+          </m:sSupPr>
+          <m:e>
+            <m:r>
+              <w:rPr>
+                <w:rFonts w:ascii="Cambria Math" w:eastAsia="Times New Roman" w:hAnsi="Cambria Math"/>
+              </w:rPr>
+              <m:t>10</m:t>
+            </m:r>
+          </m:e>
+          <m:sup>
+            <m:r>
+              <w:rPr>
+                <w:rFonts w:ascii="Cambria Math" w:eastAsia="Times New Roman" w:hAnsi="Cambria Math"/>
+              </w:rPr>
+              <m:t>-2</m:t>
+            </m:r>
+          </m:sup>
+        </m:sSup>
+      </m:oMath>
+      <w:r>
+        <w:rPr>
+          <w:rFonts w:ascii="Times New Roman" w:eastAsia="Times New Roman" w:hAnsi="Times New Roman"/>
+        </w:rPr>
+        <w:t xml:space="preserve">, </w:t>
+      </w:r>
+      <m:oMath>
+        <m:sSub>
+          <m:sSubPr>
+            <m:ctrlPr>
+              <w:rPr>
+                <w:rFonts w:ascii="Cambria Math" w:eastAsia="Times New Roman" w:hAnsi="Cambria Math"/>
+                <w:i/>
+              </w:rPr>
+            </m:ctrlPr>
+          </m:sSubPr>
+          <m:e>
+            <m:r>
+              <w:rPr>
+                <w:rFonts w:ascii="Cambria Math" w:eastAsia="Times New Roman" w:hAnsi="Cambria Math"/>
+              </w:rPr>
+              <m:t>k</m:t>
+            </m:r>
+          </m:e>
+          <m:sub>
+            <m:r>
+              <w:rPr>
+                <w:rFonts w:ascii="Cambria Math" w:eastAsia="Times New Roman" w:hAnsi="Cambria Math"/>
+              </w:rPr>
+              <m:t>3</m:t>
+            </m:r>
+          </m:sub>
+        </m:sSub>
+      </m:oMath>
+      <w:r>
+        <w:rPr>
+          <w:rFonts w:ascii="Times New Roman" w:eastAsia="Times New Roman" w:hAnsi="Times New Roman"/>
+        </w:rPr>
+        <w:t xml:space="preserve"> and </w:t>
+      </w:r>
+      <m:oMath>
+        <m:sSub>
+          <m:sSubPr>
+            <m:ctrlPr>
+              <w:rPr>
+                <w:rFonts w:ascii="Cambria Math" w:eastAsia="Times New Roman" w:hAnsi="Cambria Math"/>
+                <w:i/>
+              </w:rPr>
+            </m:ctrlPr>
+          </m:sSubPr>
+          <m:e>
+            <m:r>
+              <w:rPr>
+                <w:rFonts w:ascii="Cambria Math" w:eastAsia="Times New Roman" w:hAnsi="Cambria Math"/>
+              </w:rPr>
+              <m:t>k</m:t>
+            </m:r>
+          </m:e>
+          <m:sub>
+            <m:r>
+              <w:rPr>
+                <w:rFonts w:ascii="Cambria Math" w:eastAsia="Times New Roman" w:hAnsi="Cambria Math"/>
+              </w:rPr>
+              <m:t>4</m:t>
+            </m:r>
+          </m:sub>
+        </m:sSub>
+      </m:oMath>
+      <w:r>
+        <w:rPr>
+          <w:rFonts w:ascii="Times New Roman" w:eastAsia="Times New Roman" w:hAnsi="Times New Roman"/>
+        </w:rPr>
+        <w:t xml:space="preserve"> are found to be:</w:t>
+      </w:r>
+    </w:p>
+    <w:p>
+      <w:pPr>
+        <w:pStyle w:val="ListParagraph"/>
+        <w:numPr>
+          <w:ilvl w:val="0"/>
+          <w:numId w:val="2"/>
+        </w:numPr>
+        <w:rPr>
+          <w:rFonts w:ascii="Times New Roman" w:eastAsia="Times New Roman" w:hAnsi="Times New Roman"/>
+        </w:rPr>
+      </w:pPr>
+      <m:oMath>
+        <m:sSub>
+          <m:sSubPr>
+            <m:ctrlPr>
+              <w:rPr>
+                <w:rFonts w:ascii="Cambria Math" w:eastAsia="Times New Roman" w:hAnsi="Cambria Math"/>
+                <w:i/>
+              </w:rPr>
+            </m:ctrlPr>
+          </m:sSubPr>
+          <m:e>
+            <m:r>
+              <w:rPr>
+                <w:rFonts w:ascii="Cambria Math" w:eastAsia="Times New Roman" w:hAnsi="Cambria Math"/>
+              </w:rPr>
+              <m:t>0.56k</m:t>
+            </m:r>
+          </m:e>
+          <m:sub>
+            <m:r>
+              <w:rPr>
+                <w:rFonts w:ascii="Cambria Math" w:eastAsia="Times New Roman" w:hAnsi="Cambria Math"/>
+              </w:rPr>
+              <m:t>3</m:t>
+            </m:r>
+          </m:sub>
+        </m:sSub>
+        <m:r>
+          <w:rPr>
+            <w:rFonts w:ascii="Cambria Math" w:eastAsia="Times New Roman" w:hAnsi="Cambria Math"/>
+          </w:rPr>
+          <m:t>-0.06≤</m:t>
+        </m:r>
+        <m:sSub>
+          <m:sSubPr>
+            <m:ctrlPr>
+              <w:rPr>
+                <w:rFonts w:ascii="Cambria Math" w:eastAsia="Times New Roman" w:hAnsi="Cambria Math"/>
+                <w:i/>
+              </w:rPr>
+            </m:ctrlPr>
+          </m:sSubPr>
+          <m:e>
+            <m:r>
+              <w:rPr>
+                <w:rFonts w:ascii="Cambria Math" w:eastAsia="Times New Roman" w:hAnsi="Cambria Math"/>
+              </w:rPr>
+              <m:t>k</m:t>
+            </m:r>
+          </m:e>
+          <m:sub>
+            <m:r>
+              <w:rPr>
+                <w:rFonts w:ascii="Cambria Math" w:eastAsia="Times New Roman" w:hAnsi="Cambria Math"/>
+              </w:rPr>
+              <m:t>4</m:t>
+            </m:r>
+          </m:sub>
+        </m:sSub>
+        <m:r>
+          <w:rPr>
+            <w:rFonts w:ascii="Cambria Math" w:eastAsia="Times New Roman" w:hAnsi="Cambria Math"/>
+          </w:rPr>
+          <m:t>≤33</m:t>
+        </m:r>
+        <m:sSub>
+          <m:sSubPr>
+            <m:ctrlPr>
+              <w:rPr>
+                <w:rFonts w:ascii="Cambria Math" w:eastAsia="Times New Roman" w:hAnsi="Cambria Math"/>
+                <w:i/>
+              </w:rPr>
+            </m:ctrlPr>
+          </m:sSubPr>
+          <m:e>
+            <m:r>
+              <w:rPr>
+                <w:rFonts w:ascii="Cambria Math" w:eastAsia="Times New Roman" w:hAnsi="Cambria Math"/>
+              </w:rPr>
+              <m:t>k</m:t>
+            </m:r>
+          </m:e>
+          <m:sub>
+            <m:r>
+              <w:rPr>
+                <w:rFonts w:ascii="Cambria Math" w:eastAsia="Times New Roman" w:hAnsi="Cambria Math"/>
+              </w:rPr>
+              <m:t>3</m:t>
+            </m:r>
+          </m:sub>
+        </m:sSub>
+        <m:r>
+          <w:rPr>
+            <w:rFonts w:ascii="Cambria Math" w:eastAsia="Times New Roman" w:hAnsi="Cambria Math"/>
+          </w:rPr>
+          <m:t>-32.5</m:t>
+        </m:r>
+      </m:oMath>
+      <w:r>
+        <w:rPr>
+          <w:rFonts w:ascii="Times New Roman" w:eastAsia="Times New Roman" w:hAnsi="Times New Roman"/>
+        </w:rPr>
+        <w:t xml:space="preserve"> </w:t>
+      </w:r>
+      <w:proofErr w:type="gramStart"/>
+      <w:r>
+        <w:rPr>
+          <w:rFonts w:ascii="Times New Roman" w:eastAsia="Times New Roman" w:hAnsi="Times New Roman"/>
+        </w:rPr>
+        <w:t>to</w:t>
+      </w:r>
+      <w:proofErr w:type="gramEnd"/>
+      <w:r>
+        <w:rPr>
+          <w:rFonts w:ascii="Times New Roman" w:eastAsia="Times New Roman" w:hAnsi="Times New Roman"/>
+        </w:rPr>
+        <w:t xml:space="preserve"> satisfy </w:t>
+      </w:r>
+      <m:oMath>
+        <m:sSub>
+          <m:sSubPr>
+            <m:ctrlPr>
+              <w:rPr>
+                <w:rFonts w:ascii="Cambria Math" w:eastAsia="Times New Roman" w:hAnsi="Cambria Math"/>
+                <w:i/>
+              </w:rPr>
+            </m:ctrlPr>
+          </m:sSubPr>
+          <m:e>
+            <m:r>
+              <w:rPr>
+                <w:rFonts w:ascii="Cambria Math" w:eastAsia="Times New Roman" w:hAnsi="Cambria Math"/>
+              </w:rPr>
+              <m:t>X</m:t>
+            </m:r>
+          </m:e>
+          <m:sub>
+            <m:r>
+              <w:rPr>
+                <w:rFonts w:ascii="Cambria Math" w:eastAsia="Times New Roman" w:hAnsi="Cambria Math"/>
+              </w:rPr>
+              <m:t>1</m:t>
+            </m:r>
+          </m:sub>
+        </m:sSub>
+        <m:r>
+          <w:rPr>
+            <w:rFonts w:ascii="Cambria Math" w:eastAsia="Times New Roman" w:hAnsi="Cambria Math"/>
+          </w:rPr>
+          <m:t>→0+Tol</m:t>
+        </m:r>
+      </m:oMath>
+      <w:r>
+        <w:rPr>
+          <w:rFonts w:ascii="Times New Roman" w:eastAsia="Times New Roman" w:hAnsi="Times New Roman"/>
+        </w:rPr>
+        <w:t>.</w:t>
+      </w:r>
+    </w:p>
+    <w:p>
+      <w:pPr>
+        <w:pStyle w:val="ListParagraph"/>
+        <w:numPr>
+          <w:ilvl w:val="0"/>
+          <w:numId w:val="2"/>
+        </w:numPr>
+        <w:rPr>
+          <w:rFonts w:ascii="Times New Roman" w:eastAsia="Times New Roman" w:hAnsi="Times New Roman"/>
+        </w:rPr>
+      </w:pPr>
+      <m:oMath>
+        <m:sSub>
+          <m:sSubPr>
+            <m:ctrlPr>
+              <w:rPr>
+                <w:rFonts w:ascii="Cambria Math" w:eastAsia="Times New Roman" w:hAnsi="Cambria Math"/>
+                <w:i/>
+              </w:rPr>
+            </m:ctrlPr>
+          </m:sSubPr>
+          <m:e>
+            <m:r>
+              <w:rPr>
+                <w:rFonts w:ascii="Cambria Math" w:eastAsia="Times New Roman" w:hAnsi="Cambria Math"/>
+              </w:rPr>
+              <m:t>0.08k</m:t>
+            </m:r>
+          </m:e>
+          <m:sub>
+            <m:r>
+              <w:rPr>
+                <w:rFonts w:ascii="Cambria Math" w:eastAsia="Times New Roman" w:hAnsi="Cambria Math"/>
+              </w:rPr>
+              <m:t>3</m:t>
+            </m:r>
+          </m:sub>
+        </m:sSub>
+        <m:r>
+          <w:rPr>
+            <w:rFonts w:ascii="Cambria Math" w:eastAsia="Times New Roman" w:hAnsi="Cambria Math"/>
+          </w:rPr>
+          <m:t>+0.42≤</m:t>
+        </m:r>
+        <m:sSub>
+          <m:sSubPr>
+            <m:ctrlPr>
+              <w:rPr>
+                <w:rFonts w:ascii="Cambria Math" w:eastAsia="Times New Roman" w:hAnsi="Cambria Math"/>
+                <w:i/>
+              </w:rPr>
+            </m:ctrlPr>
+          </m:sSubPr>
+          <m:e>
+            <m:r>
+              <w:rPr>
+                <w:rFonts w:ascii="Cambria Math" w:eastAsia="Times New Roman" w:hAnsi="Cambria Math"/>
+              </w:rPr>
+              <m:t>k</m:t>
+            </m:r>
+          </m:e>
+          <m:sub>
+            <m:r>
+              <w:rPr>
+                <w:rFonts w:ascii="Cambria Math" w:eastAsia="Times New Roman" w:hAnsi="Cambria Math"/>
+              </w:rPr>
+              <m:t>4</m:t>
+            </m:r>
+          </m:sub>
+        </m:sSub>
+        <m:r>
+          <w:rPr>
+            <w:rFonts w:ascii="Cambria Math" w:eastAsia="Times New Roman" w:hAnsi="Cambria Math"/>
+          </w:rPr>
+          <m:t>≤0.48</m:t>
+        </m:r>
+        <m:sSub>
+          <m:sSubPr>
+            <m:ctrlPr>
+              <w:rPr>
+                <w:rFonts w:ascii="Cambria Math" w:eastAsia="Times New Roman" w:hAnsi="Cambria Math"/>
+                <w:i/>
+              </w:rPr>
+            </m:ctrlPr>
+          </m:sSubPr>
+          <m:e>
+            <m:r>
+              <w:rPr>
+                <w:rFonts w:ascii="Cambria Math" w:eastAsia="Times New Roman" w:hAnsi="Cambria Math"/>
+              </w:rPr>
+              <m:t>k</m:t>
+            </m:r>
+          </m:e>
+          <m:sub>
+            <m:r>
+              <w:rPr>
+                <w:rFonts w:ascii="Cambria Math" w:eastAsia="Times New Roman" w:hAnsi="Cambria Math"/>
+              </w:rPr>
+              <m:t>3</m:t>
+            </m:r>
+          </m:sub>
+        </m:sSub>
+        <m:r>
+          <w:rPr>
+            <w:rFonts w:ascii="Cambria Math" w:eastAsia="Times New Roman" w:hAnsi="Cambria Math"/>
+          </w:rPr>
+          <m:t>+0.02</m:t>
+        </m:r>
+      </m:oMath>
+      <w:r>
+        <w:rPr>
+          <w:rFonts w:ascii="Times New Roman" w:eastAsia="Times New Roman" w:hAnsi="Times New Roman"/>
+        </w:rPr>
+        <w:t xml:space="preserve"> </w:t>
+      </w:r>
+      <w:proofErr w:type="gramStart"/>
+      <w:r>
+        <w:rPr>
+          <w:rFonts w:ascii="Times New Roman" w:eastAsia="Times New Roman" w:hAnsi="Times New Roman"/>
+        </w:rPr>
+        <w:t>to</w:t>
+      </w:r>
+      <w:proofErr w:type="gramEnd"/>
+      <w:r>
+        <w:rPr>
+          <w:rFonts w:ascii="Times New Roman" w:eastAsia="Times New Roman" w:hAnsi="Times New Roman"/>
+        </w:rPr>
+        <w:t xml:space="preserve"> satisfy </w:t>
+      </w:r>
+      <m:oMath>
+        <m:sSub>
+          <m:sSubPr>
+            <m:ctrlPr>
+              <w:rPr>
+                <w:rFonts w:ascii="Cambria Math" w:eastAsia="Times New Roman" w:hAnsi="Cambria Math"/>
+                <w:i/>
+              </w:rPr>
+            </m:ctrlPr>
+          </m:sSubPr>
+          <m:e>
+            <m:r>
+              <w:rPr>
+                <w:rFonts w:ascii="Cambria Math" w:eastAsia="Times New Roman" w:hAnsi="Cambria Math"/>
+              </w:rPr>
+              <m:t>X</m:t>
+            </m:r>
+          </m:e>
+          <m:sub>
+            <m:r>
+              <w:rPr>
+                <w:rFonts w:ascii="Cambria Math" w:eastAsia="Times New Roman" w:hAnsi="Cambria Math"/>
+              </w:rPr>
+              <m:t>2</m:t>
+            </m:r>
+          </m:sub>
+        </m:sSub>
+        <m:r>
+          <w:rPr>
+            <w:rFonts w:ascii="Cambria Math" w:eastAsia="Times New Roman" w:hAnsi="Cambria Math"/>
+          </w:rPr>
+          <m:t>→2±Tol</m:t>
+        </m:r>
+      </m:oMath>
+      <w:r>
+        <w:rPr>
+          <w:rFonts w:ascii="Times New Roman" w:eastAsia="Times New Roman" w:hAnsi="Times New Roman"/>
+        </w:rPr>
+        <w:t>.</w:t>
+      </w:r>
+    </w:p>
+    <w:p>
+      <w:pPr>
+        <w:rPr>
+          <w:rFonts w:ascii="Times New Roman" w:eastAsia="Times New Roman" w:hAnsi="Times New Roman"/>
+        </w:rPr>
+      </w:pPr>
+    </w:p>
+    <w:p>
+      <w:pPr>
+        <w:rPr>
+          <w:rFonts w:ascii="Times New Roman" w:eastAsia="Times New Roman" w:hAnsi="Times New Roman"/>
+        </w:rPr>
+      </w:pPr>
+      <w:r>
+        <w:rPr>
+          <w:rFonts w:ascii="Times New Roman" w:eastAsia="Times New Roman" w:hAnsi="Times New Roman"/>
+        </w:rPr>
+        <w:t xml:space="preserve">d) Parameter Sweep: Food Decay </w:t>
+      </w:r>
+      <m:oMath>
+        <m:sSub>
+          <m:sSubPr>
+            <m:ctrlPr>
+              <w:rPr>
+                <w:rFonts w:ascii="Cambria Math" w:eastAsia="Times New Roman" w:hAnsi="Cambria Math"/>
+                <w:i/>
+              </w:rPr>
+            </m:ctrlPr>
+          </m:sSubPr>
+          <m:e>
+            <m:r>
+              <w:rPr>
+                <w:rFonts w:ascii="Cambria Math" w:eastAsia="Times New Roman" w:hAnsi="Cambria Math"/>
+              </w:rPr>
+              <m:t>(k</m:t>
+            </m:r>
+          </m:e>
+          <m:sub>
+            <m:r>
+              <w:rPr>
+                <w:rFonts w:ascii="Cambria Math" w:eastAsia="Times New Roman" w:hAnsi="Cambria Math"/>
+              </w:rPr>
+              <m:t>4</m:t>
+            </m:r>
+          </m:sub>
+        </m:sSub>
+        <m:r>
+          <w:rPr>
+            <w:rFonts w:ascii="Cambria Math" w:eastAsia="Times New Roman" w:hAnsi="Cambria Math"/>
+          </w:rPr>
+          <m:t>)</m:t>
+        </m:r>
+      </m:oMath>
+      <w:r>
+        <w:rPr>
+          <w:rFonts w:ascii="Times New Roman" w:eastAsia="Times New Roman" w:hAnsi="Times New Roman"/>
+        </w:rPr>
+        <w:t xml:space="preserve"> and Food Consumption </w:t>
+      </w:r>
+      <m:oMath>
+        <m:sSub>
+          <m:sSubPr>
+            <m:ctrlPr>
+              <w:rPr>
+                <w:rFonts w:ascii="Cambria Math" w:eastAsia="Times New Roman" w:hAnsi="Cambria Math"/>
+                <w:i/>
+              </w:rPr>
+            </m:ctrlPr>
+          </m:sSubPr>
+          <m:e>
+            <m:r>
+              <w:rPr>
+                <w:rFonts w:ascii="Cambria Math" w:eastAsia="Times New Roman" w:hAnsi="Cambria Math"/>
+              </w:rPr>
+              <m:t>(k</m:t>
+            </m:r>
+          </m:e>
+          <m:sub>
+            <m:r>
+              <w:rPr>
+                <w:rFonts w:ascii="Cambria Math" w:eastAsia="Times New Roman" w:hAnsi="Cambria Math"/>
+              </w:rPr>
+              <m:t>5</m:t>
+            </m:r>
+          </m:sub>
+        </m:sSub>
+        <m:r>
+          <w:rPr>
+            <w:rFonts w:ascii="Cambria Math" w:eastAsia="Times New Roman" w:hAnsi="Cambria Math"/>
+          </w:rPr>
+          <m:t>)</m:t>
+        </m:r>
+      </m:oMath>
+    </w:p>
+    <w:p>
+      <w:pPr>
+        <w:rPr>
+          <w:rFonts w:ascii="Times New Roman" w:eastAsia="Times New Roman" w:hAnsi="Times New Roman"/>
+        </w:rPr>
+      </w:pPr>
+      <w:r>
+        <w:rPr>
+          <w:rFonts w:ascii="Times New Roman" w:eastAsia="Times New Roman" w:hAnsi="Times New Roman"/>
+        </w:rPr>
+        <w:t xml:space="preserve">As shown in </w:t>
+      </w:r>
+      <w:r>
+        <w:rPr>
+          <w:rFonts w:ascii="Times New Roman" w:eastAsia="Times New Roman" w:hAnsi="Times New Roman"/>
+        </w:rPr>
+        <w:fldChar w:fldCharType="begin"/>
+      </w:r>
+      <w:r>
+        <w:rPr>
+          <w:rFonts w:ascii="Times New Roman" w:eastAsia="Times New Roman" w:hAnsi="Times New Roman"/>
+        </w:rPr>
+        <w:instrText xml:space="preserve"> REF _Ref85612059 \h </w:instrText>
+      </w:r>
+      <w:r>
+        <w:rPr>
+          <w:rFonts w:ascii="Times New Roman" w:eastAsia="Times New Roman" w:hAnsi="Times New Roman"/>
+        </w:rPr>
+      </w:r>
+      <w:r>
+        <w:rPr>
+          <w:rFonts w:ascii="Times New Roman" w:eastAsia="Times New Roman" w:hAnsi="Times New Roman"/>
+        </w:rPr>
+        <w:fldChar w:fldCharType="separate"/>
+      </w:r>
+      <w:r>
+        <w:rPr>
+          <w:rFonts w:ascii="Times New Roman" w:hAnsi="Times New Roman"/>
+          <w:b/>
+        </w:rPr>
+        <w:t xml:space="preserve">Figure </w:t>
+      </w:r>
+      <w:r>
+        <w:rPr>
+          <w:rFonts w:ascii="Times New Roman" w:hAnsi="Times New Roman"/>
+          <w:b/>
+          <w:noProof/>
+        </w:rPr>
+        <w:t>4</w:t>
+      </w:r>
+      <w:r>
+        <w:rPr>
+          <w:rFonts w:ascii="Times New Roman" w:eastAsia="Times New Roman" w:hAnsi="Times New Roman"/>
+        </w:rPr>
+        <w:fldChar w:fldCharType="end"/>
+      </w:r>
+      <w:r>
+        <w:rPr>
+          <w:rFonts w:ascii="Times New Roman" w:eastAsia="Times New Roman" w:hAnsi="Times New Roman"/>
+        </w:rPr>
+        <w:t xml:space="preserve">, </w:t>
+      </w:r>
+      <w:r>
+        <w:rPr>
+          <w:rFonts w:ascii="Times New Roman" w:eastAsia="Times New Roman" w:hAnsi="Times New Roman"/>
+        </w:rPr>
+        <w:t xml:space="preserve">for all cases, </w:t>
+      </w:r>
+      <w:r>
+        <w:rPr>
+          <w:rFonts w:ascii="Times New Roman" w:eastAsia="Times New Roman" w:hAnsi="Times New Roman"/>
+        </w:rPr>
+        <w:t xml:space="preserve">successful </w:t>
+      </w:r>
+      <m:oMath>
+        <m:sSub>
+          <m:sSubPr>
+            <m:ctrlPr>
+              <w:rPr>
+                <w:rFonts w:ascii="Cambria Math" w:eastAsia="Times New Roman" w:hAnsi="Cambria Math"/>
+                <w:i/>
+              </w:rPr>
+            </m:ctrlPr>
+          </m:sSubPr>
+          <m:e>
+            <m:r>
+              <w:rPr>
+                <w:rFonts w:ascii="Cambria Math" w:eastAsia="Times New Roman" w:hAnsi="Cambria Math"/>
+              </w:rPr>
+              <m:t>k</m:t>
+            </m:r>
+          </m:e>
+          <m:sub>
+            <m:r>
+              <w:rPr>
+                <w:rFonts w:ascii="Cambria Math" w:eastAsia="Times New Roman" w:hAnsi="Cambria Math"/>
+              </w:rPr>
+              <m:t>5</m:t>
+            </m:r>
+          </m:sub>
+        </m:sSub>
+      </m:oMath>
+      <w:r>
+        <w:rPr>
+          <w:rFonts w:ascii="Times New Roman" w:eastAsia="Times New Roman" w:hAnsi="Times New Roman"/>
+        </w:rPr>
+        <w:t xml:space="preserve"> must be </w:t>
+      </w:r>
+      <w:r>
+        <w:rPr>
+          <w:rFonts w:ascii="Times New Roman" w:eastAsia="Times New Roman" w:hAnsi="Times New Roman"/>
+        </w:rPr>
+        <w:t xml:space="preserve">smaller </w:t>
+      </w:r>
+      <w:proofErr w:type="gramStart"/>
+      <w:r>
+        <w:rPr>
+          <w:rFonts w:ascii="Times New Roman" w:eastAsia="Times New Roman" w:hAnsi="Times New Roman"/>
+        </w:rPr>
+        <w:t>than</w:t>
+      </w:r>
+      <w:r>
+        <w:rPr>
+          <w:rFonts w:ascii="Times New Roman" w:eastAsia="Times New Roman" w:hAnsi="Times New Roman"/>
+        </w:rPr>
+        <w:t xml:space="preserve"> </w:t>
+      </w:r>
+      <w:proofErr w:type="gramEnd"/>
+      <m:oMath>
+        <m:sSubSup>
+          <m:sSubSupPr>
+            <m:ctrlPr>
+              <w:rPr>
+                <w:rFonts w:ascii="Cambria Math" w:eastAsia="Times New Roman" w:hAnsi="Cambria Math"/>
+                <w:i/>
+              </w:rPr>
+            </m:ctrlPr>
+          </m:sSubSupPr>
+          <m:e>
+            <m:r>
+              <w:rPr>
+                <w:rFonts w:ascii="Cambria Math" w:eastAsia="Times New Roman" w:hAnsi="Cambria Math"/>
+              </w:rPr>
+              <m:t>0.003</m:t>
+            </m:r>
+            <m:r>
+              <w:rPr>
+                <w:rFonts w:ascii="Cambria Math" w:eastAsia="Times New Roman" w:hAnsi="Cambria Math"/>
+              </w:rPr>
+              <m:t>k</m:t>
+            </m:r>
+          </m:e>
+          <m:sub>
+            <m:r>
+              <w:rPr>
+                <w:rFonts w:ascii="Cambria Math" w:eastAsia="Times New Roman" w:hAnsi="Cambria Math"/>
+              </w:rPr>
+              <m:t>4</m:t>
+            </m:r>
+          </m:sub>
+          <m:sup>
+            <m:r>
+              <w:rPr>
+                <w:rFonts w:ascii="Cambria Math" w:eastAsia="Times New Roman" w:hAnsi="Cambria Math"/>
+              </w:rPr>
+              <m:t>2</m:t>
+            </m:r>
+          </m:sup>
+        </m:sSubSup>
+        <m:r>
+          <w:rPr>
+            <w:rFonts w:ascii="Cambria Math" w:eastAsia="Times New Roman" w:hAnsi="Cambria Math"/>
+          </w:rPr>
+          <m:t>-0.25</m:t>
+        </m:r>
+        <m:sSub>
+          <m:sSubPr>
+            <m:ctrlPr>
+              <w:rPr>
+                <w:rFonts w:ascii="Cambria Math" w:eastAsia="Times New Roman" w:hAnsi="Cambria Math"/>
+                <w:i/>
+              </w:rPr>
+            </m:ctrlPr>
+          </m:sSubPr>
+          <m:e>
+            <m:r>
+              <w:rPr>
+                <w:rFonts w:ascii="Cambria Math" w:eastAsia="Times New Roman" w:hAnsi="Cambria Math"/>
+              </w:rPr>
+              <m:t>k</m:t>
+            </m:r>
+          </m:e>
+          <m:sub>
+            <m:r>
+              <w:rPr>
+                <w:rFonts w:ascii="Cambria Math" w:eastAsia="Times New Roman" w:hAnsi="Cambria Math"/>
+              </w:rPr>
+              <m:t>4</m:t>
+            </m:r>
+          </m:sub>
+        </m:sSub>
+        <m:r>
+          <w:rPr>
+            <w:rFonts w:ascii="Cambria Math" w:eastAsia="Times New Roman" w:hAnsi="Cambria Math"/>
+          </w:rPr>
+          <m:t>+16</m:t>
+        </m:r>
+      </m:oMath>
+      <w:r>
+        <w:rPr>
+          <w:rFonts w:ascii="Times New Roman" w:eastAsia="Times New Roman" w:hAnsi="Times New Roman"/>
+        </w:rPr>
+        <w:t xml:space="preserve">. </w:t>
+      </w:r>
+      <w:proofErr w:type="gramStart"/>
+      <w:r>
+        <w:rPr>
+          <w:rFonts w:ascii="Times New Roman" w:eastAsia="Times New Roman" w:hAnsi="Times New Roman"/>
+        </w:rPr>
+        <w:t xml:space="preserve">For </w:t>
+      </w:r>
+      <w:proofErr w:type="gramEnd"/>
+      <m:oMath>
+        <m:r>
+          <w:rPr>
+            <w:rFonts w:ascii="Cambria Math" w:eastAsia="Times New Roman" w:hAnsi="Cambria Math"/>
+          </w:rPr>
+          <m:t>0</m:t>
+        </m:r>
+        <m:r>
+          <w:rPr>
+            <w:rFonts w:ascii="Cambria Math" w:eastAsia="Times New Roman" w:hAnsi="Cambria Math"/>
+          </w:rPr>
+          <m:t>≤</m:t>
+        </m:r>
+        <m:sSub>
+          <m:sSubPr>
+            <m:ctrlPr>
+              <w:rPr>
+                <w:rFonts w:ascii="Cambria Math" w:eastAsia="Times New Roman" w:hAnsi="Cambria Math"/>
+                <w:i/>
+              </w:rPr>
+            </m:ctrlPr>
+          </m:sSubPr>
+          <m:e>
+            <m:r>
+              <w:rPr>
+                <w:rFonts w:ascii="Cambria Math" w:eastAsia="Times New Roman" w:hAnsi="Cambria Math"/>
+              </w:rPr>
+              <m:t>k</m:t>
+            </m:r>
+          </m:e>
+          <m:sub>
+            <m:r>
+              <w:rPr>
+                <w:rFonts w:ascii="Cambria Math" w:eastAsia="Times New Roman" w:hAnsi="Cambria Math"/>
+              </w:rPr>
+              <m:t>4</m:t>
+            </m:r>
+          </m:sub>
+        </m:sSub>
+        <m:r>
+          <w:rPr>
+            <w:rFonts w:ascii="Cambria Math" w:eastAsia="Times New Roman" w:hAnsi="Cambria Math"/>
+          </w:rPr>
+          <m:t>≤</m:t>
+        </m:r>
+        <m:r>
+          <w:rPr>
+            <w:rFonts w:ascii="Cambria Math" w:eastAsia="Times New Roman" w:hAnsi="Cambria Math"/>
+          </w:rPr>
+          <m:t>5</m:t>
+        </m:r>
+      </m:oMath>
+      <w:r>
+        <w:rPr>
+          <w:rFonts w:ascii="Times New Roman" w:eastAsia="Times New Roman" w:hAnsi="Times New Roman"/>
+        </w:rPr>
+        <w:t xml:space="preserve">, </w:t>
+      </w:r>
+      <m:oMath>
+        <m:sSub>
+          <m:sSubPr>
+            <m:ctrlPr>
+              <w:rPr>
+                <w:rFonts w:ascii="Cambria Math" w:eastAsia="Times New Roman" w:hAnsi="Cambria Math"/>
+                <w:i/>
+              </w:rPr>
+            </m:ctrlPr>
+          </m:sSubPr>
+          <m:e>
+            <m:r>
+              <w:rPr>
+                <w:rFonts w:ascii="Cambria Math" w:eastAsia="Times New Roman" w:hAnsi="Cambria Math"/>
+              </w:rPr>
+              <m:t>k</m:t>
+            </m:r>
+          </m:e>
+          <m:sub>
+            <m:r>
+              <w:rPr>
+                <w:rFonts w:ascii="Cambria Math" w:eastAsia="Times New Roman" w:hAnsi="Cambria Math"/>
+              </w:rPr>
+              <m:t>5</m:t>
+            </m:r>
+          </m:sub>
+        </m:sSub>
+      </m:oMath>
+      <w:r>
+        <w:rPr>
+          <w:rFonts w:ascii="Times New Roman" w:eastAsia="Times New Roman" w:hAnsi="Times New Roman"/>
+        </w:rPr>
+        <w:t xml:space="preserve"> needs to be bigger than </w:t>
+      </w:r>
+      <m:oMath>
+        <m:sSubSup>
+          <m:sSubSupPr>
+            <m:ctrlPr>
+              <w:rPr>
+                <w:rFonts w:ascii="Cambria Math" w:eastAsia="Times New Roman" w:hAnsi="Cambria Math"/>
+                <w:i/>
+              </w:rPr>
+            </m:ctrlPr>
+          </m:sSubSupPr>
+          <m:e>
+            <m:r>
+              <w:rPr>
+                <w:rFonts w:ascii="Cambria Math" w:eastAsia="Times New Roman" w:hAnsi="Cambria Math"/>
+              </w:rPr>
+              <m:t>0.635</m:t>
+            </m:r>
+            <m:r>
+              <w:rPr>
+                <w:rFonts w:ascii="Cambria Math" w:eastAsia="Times New Roman" w:hAnsi="Cambria Math"/>
+              </w:rPr>
+              <m:t>k</m:t>
+            </m:r>
+          </m:e>
+          <m:sub>
+            <m:r>
+              <w:rPr>
+                <w:rFonts w:ascii="Cambria Math" w:eastAsia="Times New Roman" w:hAnsi="Cambria Math"/>
+              </w:rPr>
+              <m:t>4</m:t>
+            </m:r>
+          </m:sub>
+          <m:sup>
+            <m:r>
+              <w:rPr>
+                <w:rFonts w:ascii="Cambria Math" w:eastAsia="Times New Roman" w:hAnsi="Cambria Math"/>
+              </w:rPr>
+              <m:t>2</m:t>
+            </m:r>
+          </m:sup>
+        </m:sSubSup>
+        <m:r>
+          <w:rPr>
+            <w:rFonts w:ascii="Cambria Math" w:eastAsia="Times New Roman" w:hAnsi="Cambria Math"/>
+          </w:rPr>
+          <m:t>-4.27</m:t>
+        </m:r>
+        <m:sSub>
+          <m:sSubPr>
+            <m:ctrlPr>
+              <w:rPr>
+                <w:rFonts w:ascii="Cambria Math" w:eastAsia="Times New Roman" w:hAnsi="Cambria Math"/>
+                <w:i/>
+              </w:rPr>
+            </m:ctrlPr>
+          </m:sSubPr>
+          <m:e>
+            <m:r>
+              <w:rPr>
+                <w:rFonts w:ascii="Cambria Math" w:eastAsia="Times New Roman" w:hAnsi="Cambria Math"/>
+              </w:rPr>
+              <m:t>k</m:t>
+            </m:r>
+          </m:e>
+          <m:sub>
+            <m:r>
+              <w:rPr>
+                <w:rFonts w:ascii="Cambria Math" w:eastAsia="Times New Roman" w:hAnsi="Cambria Math"/>
+              </w:rPr>
+              <m:t>4</m:t>
+            </m:r>
+          </m:sub>
+        </m:sSub>
+        <m:r>
+          <w:rPr>
+            <w:rFonts w:ascii="Cambria Math" w:eastAsia="Times New Roman" w:hAnsi="Cambria Math"/>
+          </w:rPr>
+          <m:t>+5.48</m:t>
+        </m:r>
+      </m:oMath>
+      <w:r>
+        <w:rPr>
+          <w:rFonts w:ascii="Times New Roman" w:eastAsia="Times New Roman" w:hAnsi="Times New Roman"/>
+        </w:rPr>
+        <w:t xml:space="preserve">. </w:t>
+      </w:r>
+      <w:proofErr w:type="gramStart"/>
+      <w:r>
+        <w:rPr>
+          <w:rFonts w:ascii="Times New Roman" w:eastAsia="Times New Roman" w:hAnsi="Times New Roman"/>
+        </w:rPr>
+        <w:t xml:space="preserve">For </w:t>
+      </w:r>
+      <w:proofErr w:type="gramEnd"/>
+      <m:oMath>
+        <m:r>
+          <w:rPr>
+            <w:rFonts w:ascii="Cambria Math" w:eastAsia="Times New Roman" w:hAnsi="Cambria Math"/>
+          </w:rPr>
+          <m:t>5</m:t>
+        </m:r>
+        <m:r>
+          <w:rPr>
+            <w:rFonts w:ascii="Cambria Math" w:eastAsia="Times New Roman" w:hAnsi="Cambria Math"/>
+          </w:rPr>
+          <m:t>≤</m:t>
+        </m:r>
+        <m:sSub>
+          <m:sSubPr>
+            <m:ctrlPr>
+              <w:rPr>
+                <w:rFonts w:ascii="Cambria Math" w:eastAsia="Times New Roman" w:hAnsi="Cambria Math"/>
+                <w:i/>
+              </w:rPr>
+            </m:ctrlPr>
+          </m:sSubPr>
+          <m:e>
+            <m:r>
+              <w:rPr>
+                <w:rFonts w:ascii="Cambria Math" w:eastAsia="Times New Roman" w:hAnsi="Cambria Math"/>
+              </w:rPr>
+              <m:t>k</m:t>
+            </m:r>
+          </m:e>
+          <m:sub>
+            <m:r>
+              <w:rPr>
+                <w:rFonts w:ascii="Cambria Math" w:eastAsia="Times New Roman" w:hAnsi="Cambria Math"/>
+              </w:rPr>
+              <m:t>4</m:t>
+            </m:r>
+          </m:sub>
+        </m:sSub>
+        <m:r>
+          <w:rPr>
+            <w:rFonts w:ascii="Cambria Math" w:eastAsia="Times New Roman" w:hAnsi="Cambria Math"/>
+          </w:rPr>
+          <m:t>≤5</m:t>
+        </m:r>
+        <m:r>
+          <w:rPr>
+            <w:rFonts w:ascii="Cambria Math" w:eastAsia="Times New Roman" w:hAnsi="Cambria Math"/>
+          </w:rPr>
+          <m:t>0</m:t>
+        </m:r>
+      </m:oMath>
+      <w:r>
+        <w:rPr>
+          <w:rFonts w:ascii="Times New Roman" w:eastAsia="Times New Roman" w:hAnsi="Times New Roman"/>
+        </w:rPr>
+        <w:t xml:space="preserve">, all </w:t>
+      </w:r>
+      <m:oMath>
+        <m:sSub>
+          <m:sSubPr>
+            <m:ctrlPr>
+              <w:rPr>
+                <w:rFonts w:ascii="Cambria Math" w:eastAsia="Times New Roman" w:hAnsi="Cambria Math"/>
+                <w:i/>
+              </w:rPr>
+            </m:ctrlPr>
+          </m:sSubPr>
+          <m:e>
+            <m:r>
+              <w:rPr>
+                <w:rFonts w:ascii="Cambria Math" w:eastAsia="Times New Roman" w:hAnsi="Cambria Math"/>
+              </w:rPr>
+              <m:t>k</m:t>
+            </m:r>
+          </m:e>
+          <m:sub>
+            <m:r>
+              <w:rPr>
+                <w:rFonts w:ascii="Cambria Math" w:eastAsia="Times New Roman" w:hAnsi="Cambria Math"/>
+              </w:rPr>
+              <m:t>5</m:t>
+            </m:r>
+          </m:sub>
+        </m:sSub>
+      </m:oMath>
+      <w:r>
+        <w:rPr>
+          <w:rFonts w:ascii="Times New Roman" w:eastAsia="Times New Roman" w:hAnsi="Times New Roman"/>
+        </w:rPr>
+        <w:t xml:space="preserve"> lying under the black parabola satisfies the conditions. The result is the same </w:t>
+      </w:r>
+      <w:proofErr w:type="gramStart"/>
+      <w:r>
+        <w:rPr>
+          <w:rFonts w:ascii="Times New Roman" w:eastAsia="Times New Roman" w:hAnsi="Times New Roman"/>
+        </w:rPr>
+        <w:t xml:space="preserve">for </w:t>
+      </w:r>
+      <w:proofErr w:type="gramEnd"/>
+      <m:oMath>
+        <m:r>
+          <w:rPr>
+            <w:rFonts w:ascii="Cambria Math" w:eastAsia="Times New Roman" w:hAnsi="Cambria Math"/>
+          </w:rPr>
+          <m:t>Tol=</m:t>
+        </m:r>
+        <m:sSup>
+          <m:sSupPr>
+            <m:ctrlPr>
+              <w:rPr>
+                <w:rFonts w:ascii="Cambria Math" w:eastAsia="Times New Roman" w:hAnsi="Cambria Math"/>
+                <w:i/>
+              </w:rPr>
+            </m:ctrlPr>
+          </m:sSupPr>
+          <m:e>
+            <m:r>
+              <w:rPr>
+                <w:rFonts w:ascii="Cambria Math" w:eastAsia="Times New Roman" w:hAnsi="Cambria Math"/>
+              </w:rPr>
+              <m:t>10</m:t>
+            </m:r>
+          </m:e>
+          <m:sup>
+            <m:r>
+              <w:rPr>
+                <w:rFonts w:ascii="Cambria Math" w:eastAsia="Times New Roman" w:hAnsi="Cambria Math"/>
+              </w:rPr>
+              <m:t>-2</m:t>
+            </m:r>
+          </m:sup>
+        </m:sSup>
+      </m:oMath>
+      <w:r>
+        <w:rPr>
+          <w:rFonts w:ascii="Times New Roman" w:eastAsia="Times New Roman" w:hAnsi="Times New Roman"/>
+        </w:rPr>
+        <w:t xml:space="preserve">, except for </w:t>
+      </w:r>
+      <m:oMath>
+        <m:sSub>
+          <m:sSubPr>
+            <m:ctrlPr>
+              <w:rPr>
+                <w:rFonts w:ascii="Cambria Math" w:eastAsia="Times New Roman" w:hAnsi="Cambria Math"/>
+                <w:i/>
+              </w:rPr>
+            </m:ctrlPr>
+          </m:sSubPr>
+          <m:e>
+            <m:r>
+              <w:rPr>
+                <w:rFonts w:ascii="Cambria Math" w:eastAsia="Times New Roman" w:hAnsi="Cambria Math"/>
+              </w:rPr>
+              <m:t>k</m:t>
+            </m:r>
+          </m:e>
+          <m:sub>
+            <m:r>
+              <w:rPr>
+                <w:rFonts w:ascii="Cambria Math" w:eastAsia="Times New Roman" w:hAnsi="Cambria Math"/>
+              </w:rPr>
+              <m:t>4</m:t>
+            </m:r>
+          </m:sub>
+        </m:sSub>
+        <m:r>
+          <w:rPr>
+            <w:rFonts w:ascii="Cambria Math" w:eastAsia="Times New Roman" w:hAnsi="Cambria Math"/>
+          </w:rPr>
+          <m:t>=5</m:t>
+        </m:r>
+      </m:oMath>
+      <w:r>
+        <w:rPr>
+          <w:rFonts w:ascii="Times New Roman" w:eastAsia="Times New Roman" w:hAnsi="Times New Roman"/>
+        </w:rPr>
+        <w:t xml:space="preserve">, </w:t>
+      </w:r>
+      <m:oMath>
+        <m:sSub>
+          <m:sSubPr>
+            <m:ctrlPr>
+              <w:rPr>
+                <w:rFonts w:ascii="Cambria Math" w:eastAsia="Times New Roman" w:hAnsi="Cambria Math"/>
+                <w:i/>
+              </w:rPr>
+            </m:ctrlPr>
+          </m:sSubPr>
+          <m:e>
+            <m:r>
+              <w:rPr>
+                <w:rFonts w:ascii="Cambria Math" w:eastAsia="Times New Roman" w:hAnsi="Cambria Math"/>
+              </w:rPr>
+              <m:t>k</m:t>
+            </m:r>
+          </m:e>
+          <m:sub>
+            <m:r>
+              <w:rPr>
+                <w:rFonts w:ascii="Cambria Math" w:eastAsia="Times New Roman" w:hAnsi="Cambria Math"/>
+              </w:rPr>
+              <m:t>5</m:t>
+            </m:r>
+          </m:sub>
+        </m:sSub>
+      </m:oMath>
+      <w:r>
+        <w:rPr>
+          <w:rFonts w:ascii="Times New Roman" w:eastAsia="Times New Roman" w:hAnsi="Times New Roman"/>
+        </w:rPr>
+        <w:t xml:space="preserve"> can only be equal to 0. </w:t>
+      </w:r>
+    </w:p>
+    <w:p>
+      <w:pPr>
+        <w:rPr>
+          <w:rFonts w:ascii="Times New Roman" w:eastAsia="Times New Roman" w:hAnsi="Times New Roman"/>
+        </w:rPr>
+      </w:pPr>
+    </w:p>
+    <w:p>
+      <w:pPr>
+        <w:rPr>
+          <w:rFonts w:ascii="Times New Roman" w:eastAsia="Times New Roman" w:hAnsi="Times New Roman"/>
+        </w:rPr>
+      </w:pPr>
+    </w:p>
+    <w:p>
+      <w:pPr>
+        <w:rPr>
+          <w:rFonts w:ascii="Times New Roman" w:eastAsia="Times New Roman" w:hAnsi="Times New Roman"/>
+        </w:rPr>
+      </w:pPr>
+      <w:r>
+        <w:rPr>
+          <w:rFonts w:ascii="Times New Roman" w:eastAsia="Times New Roman" w:hAnsi="Times New Roman"/>
+          <w:noProof/>
+        </w:rPr>
+        <w:lastRenderedPageBreak/>
+        <mc:AlternateContent>
+          <mc:Choice Requires="wpg">
+            <w:drawing>
+              <wp:anchor distT="0" distB="0" distL="114300" distR="114300" simplePos="0" relativeHeight="251680768" behindDoc="0" locked="0" layoutInCell="1" allowOverlap="1" wp14:anchorId="66C8F3FB" wp14:editId="4644E403">
+                <wp:simplePos x="0" y="0"/>
+                <wp:positionH relativeFrom="column">
+                  <wp:posOffset>-31750</wp:posOffset>
+                </wp:positionH>
+                <wp:positionV relativeFrom="paragraph">
+                  <wp:posOffset>-289560</wp:posOffset>
+                </wp:positionV>
+                <wp:extent cx="6273800" cy="2858135"/>
+                <wp:effectExtent l="0" t="0" r="0" b="0"/>
+                <wp:wrapNone/>
+                <wp:docPr id="25" name="Group 25"/>
+                <wp:cNvGraphicFramePr/>
+                <a:graphic xmlns:a="http://schemas.openxmlformats.org/drawingml/2006/main">
+                  <a:graphicData uri="http://schemas.microsoft.com/office/word/2010/wordprocessingGroup">
+                    <wpg:wgp>
+                      <wpg:cNvGrpSpPr/>
+                      <wpg:grpSpPr>
+                        <a:xfrm>
+                          <a:off x="0" y="0"/>
+                          <a:ext cx="6273800" cy="2858135"/>
+                          <a:chOff x="0" y="0"/>
+                          <a:chExt cx="6273800" cy="2858135"/>
+                        </a:xfrm>
+                      </wpg:grpSpPr>
+                      <wpg:grpSp>
+                        <wpg:cNvPr id="23" name="Group 23"/>
+                        <wpg:cNvGrpSpPr/>
+                        <wpg:grpSpPr>
+                          <a:xfrm>
+                            <a:off x="0" y="0"/>
+                            <a:ext cx="5984453" cy="2858135"/>
+                            <a:chOff x="-82550" y="-2546350"/>
+                            <a:chExt cx="5984453" cy="2858135"/>
+                          </a:xfrm>
+                        </wpg:grpSpPr>
+                        <wps:wsp>
+                          <wps:cNvPr id="14" name="Text Box 14"/>
+                          <wps:cNvSpPr txBox="1"/>
+                          <wps:spPr>
+                            <a:xfrm>
+                              <a:off x="0" y="0"/>
+                              <a:ext cx="5901903" cy="311785"/>
+                            </a:xfrm>
+                            <a:prstGeom prst="rect">
+                              <a:avLst/>
+                            </a:prstGeom>
+                            <a:solidFill>
+                              <a:prstClr val="white"/>
+                            </a:solidFill>
+                            <a:ln>
+                              <a:noFill/>
+                            </a:ln>
+                            <a:effectLst/>
+                          </wps:spPr>
+                          <wps:txbx>
+                            <w:txbxContent>
+                              <w:p>
+                                <w:pPr>
+                                  <w:jc w:val="center"/>
+                                  <w:rPr>
+                                    <w:rFonts w:ascii="Times New Roman" w:eastAsia="Times New Roman" w:hAnsi="Times New Roman"/>
+                                    <w:noProof/>
+                                  </w:rPr>
+                                </w:pPr>
+                                <w:bookmarkStart w:id="4" w:name="_Ref85612059"/>
+                                <w:r>
+                                  <w:rPr>
+                                    <w:rFonts w:ascii="Times New Roman" w:hAnsi="Times New Roman"/>
+                                    <w:b/>
+                                  </w:rPr>
+                                  <w:t xml:space="preserve">Figure </w:t>
+                                </w:r>
+                                <w:r>
+                                  <w:rPr>
+                                    <w:rFonts w:ascii="Times New Roman" w:hAnsi="Times New Roman"/>
+                                    <w:b/>
+                                  </w:rPr>
+                                  <w:fldChar w:fldCharType="begin"/>
+                                </w:r>
+                                <w:r>
+                                  <w:rPr>
+                                    <w:rFonts w:ascii="Times New Roman" w:hAnsi="Times New Roman"/>
+                                    <w:b/>
+                                  </w:rPr>
+                                  <w:instrText xml:space="preserve"> SEQ Figure \* ARABIC </w:instrText>
+                                </w:r>
+                                <w:r>
+                                  <w:rPr>
+                                    <w:rFonts w:ascii="Times New Roman" w:hAnsi="Times New Roman"/>
+                                    <w:b/>
+                                  </w:rPr>
+                                  <w:fldChar w:fldCharType="separate"/>
+                                </w:r>
+                                <w:r>
+                                  <w:rPr>
+                                    <w:rFonts w:ascii="Times New Roman" w:hAnsi="Times New Roman"/>
+                                    <w:b/>
+                                    <w:noProof/>
+                                  </w:rPr>
+                                  <w:t>4</w:t>
+                                </w:r>
+                                <w:r>
+                                  <w:rPr>
+                                    <w:rFonts w:ascii="Times New Roman" w:hAnsi="Times New Roman"/>
+                                    <w:b/>
+                                  </w:rPr>
+                                  <w:fldChar w:fldCharType="end"/>
+                                </w:r>
+                                <w:bookmarkEnd w:id="4"/>
+                                <w:r>
+                                  <w:rPr>
+                                    <w:rFonts w:ascii="Times New Roman" w:hAnsi="Times New Roman"/>
+                                  </w:rPr>
+                                  <w:t>: Parameter Sweep for k4 and k5</w:t>
+                                </w:r>
+                              </w:p>
+                            </w:txbxContent>
+                          </wps:txbx>
+                          <wps:bodyPr rot="0" spcFirstLastPara="0" vertOverflow="overflow" horzOverflow="overflow" vert="horz" wrap="square" lIns="0" tIns="0" rIns="0" bIns="0" numCol="1" spcCol="0" rtlCol="0" fromWordArt="0" anchor="t" anchorCtr="0" forceAA="0" compatLnSpc="1">
+                            <a:prstTxWarp prst="textNoShape">
+                              <a:avLst/>
+                            </a:prstTxWarp>
+                            <a:spAutoFit/>
+                          </wps:bodyPr>
+                        </wps:wsp>
+                        <pic:pic xmlns:pic="http://schemas.openxmlformats.org/drawingml/2006/picture">
+                          <pic:nvPicPr>
+                            <pic:cNvPr id="22" name="Picture 22"/>
+                            <pic:cNvPicPr>
+                              <a:picLocks noChangeAspect="1"/>
+                            </pic:cNvPicPr>
+                          </pic:nvPicPr>
+                          <pic:blipFill>
+                            <a:blip r:embed="rId18">
+                              <a:extLst>
+                                <a:ext uri="{28A0092B-C50C-407E-A947-70E740481C1C}">
+                                  <a14:useLocalDpi xmlns:a14="http://schemas.microsoft.com/office/drawing/2010/main" val="0"/>
+                                </a:ext>
+                              </a:extLst>
+                            </a:blip>
+                            <a:stretch>
+                              <a:fillRect/>
+                            </a:stretch>
+                          </pic:blipFill>
+                          <pic:spPr>
+                            <a:xfrm>
+                              <a:off x="-82550" y="-2546350"/>
+                              <a:ext cx="3181350" cy="2387600"/>
+                            </a:xfrm>
+                            <a:prstGeom prst="rect">
+                              <a:avLst/>
+                            </a:prstGeom>
+                          </pic:spPr>
+                        </pic:pic>
+                      </wpg:grpSp>
+                      <pic:pic xmlns:pic="http://schemas.openxmlformats.org/drawingml/2006/picture">
+                        <pic:nvPicPr>
+                          <pic:cNvPr id="24" name="Picture 24"/>
+                          <pic:cNvPicPr>
+                            <a:picLocks noChangeAspect="1"/>
+                          </pic:cNvPicPr>
+                        </pic:nvPicPr>
+                        <pic:blipFill>
+                          <a:blip r:embed="rId19">
+                            <a:extLst>
+                              <a:ext uri="{28A0092B-C50C-407E-A947-70E740481C1C}">
+                                <a14:useLocalDpi xmlns:a14="http://schemas.microsoft.com/office/drawing/2010/main" val="0"/>
+                              </a:ext>
+                            </a:extLst>
+                          </a:blip>
+                          <a:stretch>
+                            <a:fillRect/>
+                          </a:stretch>
+                        </pic:blipFill>
+                        <pic:spPr>
+                          <a:xfrm>
+                            <a:off x="3092450" y="0"/>
+                            <a:ext cx="3181350" cy="2387600"/>
+                          </a:xfrm>
+                          <a:prstGeom prst="rect">
+                            <a:avLst/>
+                          </a:prstGeom>
+                        </pic:spPr>
+                      </pic:pic>
+                    </wpg:wgp>
+                  </a:graphicData>
+                </a:graphic>
+              </wp:anchor>
+            </w:drawing>
+          </mc:Choice>
+          <mc:Fallback>
+            <w:pict>
+              <v:group id="Group 25" o:spid="_x0000_s1037" style="position:absolute;margin-left:-2.5pt;margin-top:-22.8pt;width:494pt;height:225.05pt;z-index:251680768" coordsize="62738,28581" o:gfxdata="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">
+                <v:group id="Group 23" o:spid="_x0000_s1038" style="position:absolute;width:59844;height:28581" coordorigin="-825,-25463" coordsize="59844,28581" o:gfxdata="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">
+                  <v:shape id="Text Box 14" o:spid="_x0000_s1039" type="#_x0000_t202" style="position:absolute;width:59019;height:3117;visibility:visible;mso-wrap-style:square;v-text-anchor:top" o:gfxdata="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" stroked="f">
+                    <v:textbox style="mso-fit-shape-to-text:t" inset="0,0,0,0">
+                      <w:txbxContent>
+                        <w:p>
+                          <w:pPr>
+                            <w:jc w:val="center"/>
+                            <w:rPr>
+                              <w:rFonts w:ascii="Times New Roman" w:eastAsia="Times New Roman" w:hAnsi="Times New Roman"/>
+                              <w:noProof/>
+                            </w:rPr>
+                          </w:pPr>
+                          <w:bookmarkStart w:id="5" w:name="_Ref85612059"/>
+                          <w:r>
+                            <w:rPr>
+                              <w:rFonts w:ascii="Times New Roman" w:hAnsi="Times New Roman"/>
+                              <w:b/>
+                            </w:rPr>
+                            <w:t xml:space="preserve">Figure </w:t>
+                          </w:r>
+                          <w:r>
+                            <w:rPr>
+                              <w:rFonts w:ascii="Times New Roman" w:hAnsi="Times New Roman"/>
+                              <w:b/>
+                            </w:rPr>
+                            <w:fldChar w:fldCharType="begin"/>
+                          </w:r>
+                          <w:r>
+                            <w:rPr>
+                              <w:rFonts w:ascii="Times New Roman" w:hAnsi="Times New Roman"/>
+                              <w:b/>
+                            </w:rPr>
+                            <w:instrText xml:space="preserve"> SEQ Figure \* ARABIC </w:instrText>
+                          </w:r>
+                          <w:r>
+                            <w:rPr>
+                              <w:rFonts w:ascii="Times New Roman" w:hAnsi="Times New Roman"/>
+                              <w:b/>
+                            </w:rPr>
+                            <w:fldChar w:fldCharType="separate"/>
+                          </w:r>
+                          <w:r>
+                            <w:rPr>
+                              <w:rFonts w:ascii="Times New Roman" w:hAnsi="Times New Roman"/>
+                              <w:b/>
+                              <w:noProof/>
+                            </w:rPr>
+                            <w:t>4</w:t>
+                          </w:r>
+                          <w:r>
+                            <w:rPr>
+                              <w:rFonts w:ascii="Times New Roman" w:hAnsi="Times New Roman"/>
+                              <w:b/>
+                            </w:rPr>
+                            <w:fldChar w:fldCharType="end"/>
+                          </w:r>
+                          <w:bookmarkEnd w:id="5"/>
+                          <w:r>
+                            <w:rPr>
+                              <w:rFonts w:ascii="Times New Roman" w:hAnsi="Times New Roman"/>
+                            </w:rPr>
+                            <w:t>: Parameter Sweep for k4 and k5</w:t>
+                          </w:r>
+                        </w:p>
+                      </w:txbxContent>
+                    </v:textbox>
+                  </v:shape>
+                  <v:shape id="Picture 22" o:spid="_x0000_s1040" type="#_x0000_t75" style="position:absolute;left:-825;top:-25463;width:31813;height:23876;visibility:visible;mso-wrap-style:square" o:gfxdata="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">
+                    <v:imagedata r:id="rId20" o:title=""/>
+                    <v:path arrowok="t"/>
+                  </v:shape>
+                </v:group>
+                <v:shape id="Picture 24" o:spid="_x0000_s1041" type="#_x0000_t75" style="position:absolute;left:30924;width:31814;height:23876;visibility:visible;mso-wrap-style:square" o:gfxdata="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">
+                  <v:imagedata r:id="rId21" o:title=""/>
+                  <v:path arrowok="t"/>
+                </v:shape>
+              </v:group>
+            </w:pict>
+          </mc:Fallback>
+        </mc:AlternateContent>
+      </w:r>
+    </w:p>
+    <w:p>
+      <w:pPr>
+        <w:rPr>
+          <w:rFonts w:ascii="Times New Roman" w:eastAsia="Times New Roman" w:hAnsi="Times New Roman"/>
+        </w:rPr>
+      </w:pPr>
+    </w:p>
+    <w:p>
+      <w:pPr>
+        <w:rPr>
+          <w:rFonts w:ascii="Times New Roman" w:eastAsia="Times New Roman" w:hAnsi="Times New Roman"/>
+        </w:rPr>
+      </w:pPr>
+    </w:p>
+    <w:p>
+      <w:pPr>
+        <w:rPr>
+          <w:rFonts w:ascii="Times New Roman" w:eastAsia="Times New Roman" w:hAnsi="Times New Roman"/>
+        </w:rPr>
+      </w:pPr>
+    </w:p>
+    <w:p>
+      <w:pPr>
+        <w:rPr>
+          <w:rFonts w:ascii="Times New Roman" w:eastAsia="Times New Roman" w:hAnsi="Times New Roman"/>
+        </w:rPr>
+      </w:pPr>
+    </w:p>
+    <w:p>
+      <w:pPr>
+        <w:rPr>
+          <w:rFonts w:ascii="Times New Roman" w:eastAsia="Times New Roman" w:hAnsi="Times New Roman"/>
+        </w:rPr>
+      </w:pPr>
+    </w:p>
+    <w:p>
+      <w:pPr>
+        <w:rPr>
+          <w:rFonts w:ascii="Times New Roman" w:eastAsia="Times New Roman" w:hAnsi="Times New Roman"/>
+        </w:rPr>
+      </w:pPr>
+    </w:p>
+    <w:p>
+      <w:pPr>
+        <w:rPr>
+          <w:rFonts w:ascii="Times New Roman" w:eastAsia="Times New Roman" w:hAnsi="Times New Roman"/>
+        </w:rPr>
+      </w:pPr>
+    </w:p>
+    <w:p>
+      <w:pPr>
+        <w:rPr>
+          <w:rFonts w:ascii="Times New Roman" w:eastAsia="Times New Roman" w:hAnsi="Times New Roman"/>
+        </w:rPr>
+      </w:pPr>
+    </w:p>
+    <w:p>
+      <w:pPr>
+        <w:rPr>
+          <w:rFonts w:ascii="Times New Roman" w:eastAsia="Times New Roman" w:hAnsi="Times New Roman"/>
+        </w:rPr>
+      </w:pPr>
+      <w:r>
+        <w:rPr>
+          <w:rFonts w:ascii="Times New Roman" w:eastAsia="Times New Roman" w:hAnsi="Times New Roman"/>
+        </w:rPr>
+        <w:t xml:space="preserve">Part (d) set </w:t>
+      </w:r>
+      <m:oMath>
+        <m:sSub>
+          <m:sSubPr>
+            <m:ctrlPr>
+              <w:rPr>
+                <w:rFonts w:ascii="Cambria Math" w:eastAsia="Times New Roman" w:hAnsi="Cambria Math"/>
+                <w:i/>
+              </w:rPr>
+            </m:ctrlPr>
+          </m:sSubPr>
+          <m:e>
+            <m:r>
+              <w:rPr>
+                <w:rFonts w:ascii="Cambria Math" w:eastAsia="Times New Roman" w:hAnsi="Cambria Math"/>
+              </w:rPr>
+              <m:t>k</m:t>
+            </m:r>
+          </m:e>
+          <m:sub>
+            <m:r>
+              <w:rPr>
+                <w:rFonts w:ascii="Cambria Math" w:eastAsia="Times New Roman" w:hAnsi="Cambria Math"/>
+              </w:rPr>
+              <m:t>3</m:t>
+            </m:r>
+          </m:sub>
+        </m:sSub>
+        <m:r>
+          <w:rPr>
+            <w:rFonts w:ascii="Cambria Math" w:eastAsia="Times New Roman" w:hAnsi="Cambria Math"/>
+          </w:rPr>
+          <m:t>=10,</m:t>
+        </m:r>
+      </m:oMath>
+      <w:r>
+        <w:rPr>
+          <w:rFonts w:ascii="Times New Roman" w:eastAsia="Times New Roman" w:hAnsi="Times New Roman"/>
+        </w:rPr>
+        <w:t xml:space="preserve"> which is in the successful range in the result of part (b). </w:t>
+      </w:r>
+      <w:proofErr w:type="gramStart"/>
+      <w:r>
+        <w:rPr>
+          <w:rFonts w:ascii="Times New Roman" w:eastAsia="Times New Roman" w:hAnsi="Times New Roman"/>
+        </w:rPr>
+        <w:t xml:space="preserve">With </w:t>
+      </w:r>
+      <w:proofErr w:type="gramEnd"/>
+      <m:oMath>
+        <m:sSub>
+          <m:sSubPr>
+            <m:ctrlPr>
+              <w:rPr>
+                <w:rFonts w:ascii="Cambria Math" w:eastAsia="Times New Roman" w:hAnsi="Cambria Math"/>
+                <w:i/>
+              </w:rPr>
+            </m:ctrlPr>
+          </m:sSubPr>
+          <m:e>
+            <m:r>
+              <w:rPr>
+                <w:rFonts w:ascii="Cambria Math" w:eastAsia="Times New Roman" w:hAnsi="Cambria Math"/>
+              </w:rPr>
+              <m:t>k</m:t>
+            </m:r>
+          </m:e>
+          <m:sub>
+            <m:r>
+              <w:rPr>
+                <w:rFonts w:ascii="Cambria Math" w:eastAsia="Times New Roman" w:hAnsi="Cambria Math"/>
+              </w:rPr>
+              <m:t>4</m:t>
+            </m:r>
+          </m:sub>
+        </m:sSub>
+        <m:r>
+          <w:rPr>
+            <w:rFonts w:ascii="Cambria Math" w:eastAsia="Times New Roman" w:hAnsi="Cambria Math"/>
+          </w:rPr>
+          <m:t>=4</m:t>
+        </m:r>
+      </m:oMath>
+      <w:r>
+        <w:rPr>
+          <w:rFonts w:ascii="Times New Roman" w:eastAsia="Times New Roman" w:hAnsi="Times New Roman"/>
+        </w:rPr>
+        <w:t xml:space="preserve">, and </w:t>
+      </w:r>
+      <m:oMath>
+        <m:sSub>
+          <m:sSubPr>
+            <m:ctrlPr>
+              <w:rPr>
+                <w:rFonts w:ascii="Cambria Math" w:eastAsia="Times New Roman" w:hAnsi="Cambria Math"/>
+                <w:i/>
+              </w:rPr>
+            </m:ctrlPr>
+          </m:sSubPr>
+          <m:e>
+            <m:r>
+              <w:rPr>
+                <w:rFonts w:ascii="Cambria Math" w:eastAsia="Times New Roman" w:hAnsi="Cambria Math"/>
+              </w:rPr>
+              <m:t>k</m:t>
+            </m:r>
+          </m:e>
+          <m:sub>
+            <m:r>
+              <w:rPr>
+                <w:rFonts w:ascii="Cambria Math" w:eastAsia="Times New Roman" w:hAnsi="Cambria Math"/>
+              </w:rPr>
+              <m:t>5</m:t>
+            </m:r>
+          </m:sub>
+        </m:sSub>
+        <m:r>
+          <w:rPr>
+            <w:rFonts w:ascii="Cambria Math" w:eastAsia="Times New Roman" w:hAnsi="Cambria Math"/>
+          </w:rPr>
+          <m:t>=3</m:t>
+        </m:r>
+      </m:oMath>
+      <w:r>
+        <w:rPr>
+          <w:rFonts w:ascii="Times New Roman" w:eastAsia="Times New Roman" w:hAnsi="Times New Roman"/>
+        </w:rPr>
+        <w:t xml:space="preserve"> (from part b), the parameters lie in the first case of part (d), which </w:t>
+      </w:r>
+      <m:oMath>
+        <m:r>
+          <w:rPr>
+            <w:rFonts w:ascii="Cambria Math" w:eastAsia="Times New Roman" w:hAnsi="Cambria Math"/>
+          </w:rPr>
+          <m:t>0≤</m:t>
+        </m:r>
+        <m:sSub>
+          <m:sSubPr>
+            <m:ctrlPr>
+              <w:rPr>
+                <w:rFonts w:ascii="Cambria Math" w:eastAsia="Times New Roman" w:hAnsi="Cambria Math"/>
+                <w:i/>
+              </w:rPr>
+            </m:ctrlPr>
+          </m:sSubPr>
+          <m:e>
+            <m:r>
+              <w:rPr>
+                <w:rFonts w:ascii="Cambria Math" w:eastAsia="Times New Roman" w:hAnsi="Cambria Math"/>
+              </w:rPr>
+              <m:t>k</m:t>
+            </m:r>
+          </m:e>
+          <m:sub>
+            <m:r>
+              <w:rPr>
+                <w:rFonts w:ascii="Cambria Math" w:eastAsia="Times New Roman" w:hAnsi="Cambria Math"/>
+              </w:rPr>
+              <m:t>4</m:t>
+            </m:r>
+          </m:sub>
+        </m:sSub>
+        <m:r>
+          <w:rPr>
+            <w:rFonts w:ascii="Cambria Math" w:eastAsia="Times New Roman" w:hAnsi="Cambria Math"/>
+          </w:rPr>
+          <m:t>≤5</m:t>
+        </m:r>
+      </m:oMath>
+      <w:r>
+        <w:rPr>
+          <w:rFonts w:ascii="Times New Roman" w:eastAsia="Times New Roman" w:hAnsi="Times New Roman"/>
+        </w:rPr>
+        <w:t xml:space="preserve"> and</w:t>
+      </w:r>
+      <w:r>
+        <w:rPr>
+          <w:rFonts w:ascii="Times New Roman" w:eastAsia="Times New Roman" w:hAnsi="Times New Roman"/>
+        </w:rPr>
+        <w:t xml:space="preserve"> </w:t>
+      </w:r>
+      <m:oMath>
+        <m:sSub>
+          <m:sSubPr>
+            <m:ctrlPr>
+              <w:rPr>
+                <w:rFonts w:ascii="Cambria Math" w:eastAsia="Times New Roman" w:hAnsi="Cambria Math"/>
+                <w:i/>
+              </w:rPr>
+            </m:ctrlPr>
+          </m:sSubPr>
+          <m:e>
+            <m:r>
+              <w:rPr>
+                <w:rFonts w:ascii="Cambria Math" w:eastAsia="Times New Roman" w:hAnsi="Cambria Math"/>
+              </w:rPr>
+              <m:t>k</m:t>
+            </m:r>
+          </m:e>
+          <m:sub>
+            <m:r>
+              <w:rPr>
+                <w:rFonts w:ascii="Cambria Math" w:eastAsia="Times New Roman" w:hAnsi="Cambria Math"/>
+              </w:rPr>
+              <m:t>5</m:t>
+            </m:r>
+          </m:sub>
+        </m:sSub>
+      </m:oMath>
+      <w:r>
+        <w:rPr>
+          <w:rFonts w:ascii="Times New Roman" w:eastAsia="Times New Roman" w:hAnsi="Times New Roman"/>
+        </w:rPr>
+        <w:t xml:space="preserve"> needs to be bigger than </w:t>
+      </w:r>
+      <m:oMath>
+        <m:sSubSup>
+          <m:sSubSupPr>
+            <m:ctrlPr>
+              <w:rPr>
+                <w:rFonts w:ascii="Cambria Math" w:eastAsia="Times New Roman" w:hAnsi="Cambria Math"/>
+                <w:i/>
+              </w:rPr>
+            </m:ctrlPr>
+          </m:sSubSupPr>
+          <m:e>
+            <m:r>
+              <w:rPr>
+                <w:rFonts w:ascii="Cambria Math" w:eastAsia="Times New Roman" w:hAnsi="Cambria Math"/>
+              </w:rPr>
+              <m:t>0.635k</m:t>
+            </m:r>
+          </m:e>
+          <m:sub>
+            <m:r>
+              <w:rPr>
+                <w:rFonts w:ascii="Cambria Math" w:eastAsia="Times New Roman" w:hAnsi="Cambria Math"/>
+              </w:rPr>
+              <m:t>4</m:t>
+            </m:r>
+          </m:sub>
+          <m:sup>
+            <m:r>
+              <w:rPr>
+                <w:rFonts w:ascii="Cambria Math" w:eastAsia="Times New Roman" w:hAnsi="Cambria Math"/>
+              </w:rPr>
+              <m:t>2</m:t>
+            </m:r>
+          </m:sup>
+        </m:sSubSup>
+        <m:r>
+          <w:rPr>
+            <w:rFonts w:ascii="Cambria Math" w:eastAsia="Times New Roman" w:hAnsi="Cambria Math"/>
+          </w:rPr>
+          <m:t>-4.27</m:t>
+        </m:r>
+        <m:sSub>
+          <m:sSubPr>
+            <m:ctrlPr>
+              <w:rPr>
+                <w:rFonts w:ascii="Cambria Math" w:eastAsia="Times New Roman" w:hAnsi="Cambria Math"/>
+                <w:i/>
+              </w:rPr>
+            </m:ctrlPr>
+          </m:sSubPr>
+          <m:e>
+            <m:r>
+              <w:rPr>
+                <w:rFonts w:ascii="Cambria Math" w:eastAsia="Times New Roman" w:hAnsi="Cambria Math"/>
+              </w:rPr>
+              <m:t>k</m:t>
+            </m:r>
+          </m:e>
+          <m:sub>
+            <m:r>
+              <w:rPr>
+                <w:rFonts w:ascii="Cambria Math" w:eastAsia="Times New Roman" w:hAnsi="Cambria Math"/>
+              </w:rPr>
+              <m:t>4</m:t>
+            </m:r>
+          </m:sub>
+        </m:sSub>
+        <m:r>
+          <w:rPr>
+            <w:rFonts w:ascii="Cambria Math" w:eastAsia="Times New Roman" w:hAnsi="Cambria Math"/>
+          </w:rPr>
+          <m:t>+5.48</m:t>
+        </m:r>
+      </m:oMath>
+      <w:r>
+        <w:rPr>
+          <w:rFonts w:ascii="Times New Roman" w:eastAsia="Times New Roman" w:hAnsi="Times New Roman"/>
+        </w:rPr>
+        <w:t>.</w:t>
+      </w:r>
+      <w:r>
+        <w:rPr>
+          <w:rFonts w:ascii="Times New Roman" w:eastAsia="Times New Roman" w:hAnsi="Times New Roman"/>
+        </w:rPr>
+        <w:t xml:space="preserve"> Substituted </w:t>
+      </w:r>
+      <m:oMath>
+        <m:sSub>
+          <m:sSubPr>
+            <m:ctrlPr>
+              <w:rPr>
+                <w:rFonts w:ascii="Cambria Math" w:eastAsia="Times New Roman" w:hAnsi="Cambria Math"/>
+                <w:i/>
+              </w:rPr>
+            </m:ctrlPr>
+          </m:sSubPr>
+          <m:e>
+            <m:r>
+              <w:rPr>
+                <w:rFonts w:ascii="Cambria Math" w:eastAsia="Times New Roman" w:hAnsi="Cambria Math"/>
+              </w:rPr>
+              <m:t>k</m:t>
+            </m:r>
+          </m:e>
+          <m:sub>
+            <m:r>
+              <w:rPr>
+                <w:rFonts w:ascii="Cambria Math" w:eastAsia="Times New Roman" w:hAnsi="Cambria Math"/>
+              </w:rPr>
+              <m:t>4</m:t>
+            </m:r>
+          </m:sub>
+        </m:sSub>
+        <m:r>
+          <w:rPr>
+            <w:rFonts w:ascii="Cambria Math" w:eastAsia="Times New Roman" w:hAnsi="Cambria Math"/>
+          </w:rPr>
+          <m:t>=4</m:t>
+        </m:r>
+      </m:oMath>
+      <w:r>
+        <w:rPr>
+          <w:rFonts w:ascii="Times New Roman" w:eastAsia="Times New Roman" w:hAnsi="Times New Roman"/>
+        </w:rPr>
+        <w:t xml:space="preserve"> into the quadratic function, we have the result </w:t>
+      </w:r>
+      <w:proofErr w:type="gramStart"/>
+      <w:r>
+        <w:rPr>
+          <w:rFonts w:ascii="Times New Roman" w:eastAsia="Times New Roman" w:hAnsi="Times New Roman"/>
+        </w:rPr>
+        <w:t xml:space="preserve">of </w:t>
+      </w:r>
+      <w:proofErr w:type="gramEnd"/>
+      <m:oMath>
+        <m:r>
+          <w:rPr>
+            <w:rFonts w:ascii="Cambria Math" w:eastAsia="Times New Roman" w:hAnsi="Cambria Math"/>
+          </w:rPr>
+          <m:t>-1.44</m:t>
+        </m:r>
+      </m:oMath>
+      <w:r>
+        <w:rPr>
+          <w:rFonts w:ascii="Times New Roman" w:eastAsia="Times New Roman" w:hAnsi="Times New Roman"/>
+        </w:rPr>
+        <w:t xml:space="preserve">, which is smaller that </w:t>
+      </w:r>
+      <m:oMath>
+        <m:sSub>
+          <m:sSubPr>
+            <m:ctrlPr>
+              <w:rPr>
+                <w:rFonts w:ascii="Cambria Math" w:eastAsia="Times New Roman" w:hAnsi="Cambria Math"/>
+                <w:i/>
+              </w:rPr>
+            </m:ctrlPr>
+          </m:sSubPr>
+          <m:e>
+            <m:r>
+              <w:rPr>
+                <w:rFonts w:ascii="Cambria Math" w:eastAsia="Times New Roman" w:hAnsi="Cambria Math"/>
+              </w:rPr>
+              <m:t>k</m:t>
+            </m:r>
+          </m:e>
+          <m:sub>
+            <m:r>
+              <w:rPr>
+                <w:rFonts w:ascii="Cambria Math" w:eastAsia="Times New Roman" w:hAnsi="Cambria Math"/>
+              </w:rPr>
+              <m:t>5</m:t>
+            </m:r>
+          </m:sub>
+        </m:sSub>
+        <m:r>
+          <w:rPr>
+            <w:rFonts w:ascii="Cambria Math" w:eastAsia="Times New Roman" w:hAnsi="Cambria Math"/>
+          </w:rPr>
+          <m:t>=3</m:t>
+        </m:r>
+      </m:oMath>
+      <w:r>
+        <w:rPr>
+          <w:rFonts w:ascii="Times New Roman" w:eastAsia="Times New Roman" w:hAnsi="Times New Roman"/>
+        </w:rPr>
+        <w:t>. Therefore, this result is consistent with the result from part (b).</w:t>
+      </w:r>
+      <w:bookmarkStart w:id="6" w:name="_GoBack"/>
+      <w:bookmarkEnd w:id="6"/>
     </w:p>
     <w:sectPr>
       <w:pgSz w:w="12240" w:h="15840"/>

</xml_diff>

<commit_message>
Fix task 1 d
</commit_message>
<xml_diff>
--- a/task-1/task_1_write_up.docx
+++ b/task-1/task_1_write_up.docx
@@ -1996,7 +1996,7 @@
                                   <w:noProof/>
                                 </w:rPr>
                               </w:pPr>
-                              <w:bookmarkStart w:id="2" w:name="_Ref85552509"/>
+                              <w:bookmarkStart w:id="1" w:name="_Ref85552509"/>
                               <w:r>
                                 <w:rPr>
                                   <w:rFonts w:ascii="Times New Roman" w:hAnsi="Times New Roman"/>
@@ -2040,7 +2040,7 @@
                                 </w:rPr>
                                 <w:fldChar w:fldCharType="end"/>
                               </w:r>
-                              <w:bookmarkEnd w:id="2"/>
+                              <w:bookmarkEnd w:id="1"/>
                               <w:r>
                                 <w:rPr>
                                   <w:rFonts w:ascii="Times New Roman" w:hAnsi="Times New Roman"/>
@@ -4408,13 +4408,7 @@
               <w:rPr>
                 <w:rFonts w:ascii="Cambria Math" w:eastAsia="Times New Roman" w:hAnsi="Cambria Math"/>
               </w:rPr>
-              <m:t>0.003</m:t>
-            </m:r>
-            <m:r>
-              <w:rPr>
-                <w:rFonts w:ascii="Cambria Math" w:eastAsia="Times New Roman" w:hAnsi="Cambria Math"/>
-              </w:rPr>
-              <m:t>k</m:t>
+              <m:t>0.003k</m:t>
             </m:r>
           </m:e>
           <m:sub>
@@ -4492,199 +4486,7 @@
           <w:rPr>
             <w:rFonts w:ascii="Cambria Math" w:eastAsia="Times New Roman" w:hAnsi="Cambria Math"/>
           </w:rPr>
-          <m:t>0</m:t>
-        </m:r>
-        <m:r>
-          <w:rPr>
-            <w:rFonts w:ascii="Cambria Math" w:eastAsia="Times New Roman" w:hAnsi="Cambria Math"/>
-          </w:rPr>
-          <m:t>≤</m:t>
-        </m:r>
-        <m:sSub>
-          <m:sSubPr>
-            <m:ctrlPr>
-              <w:rPr>
-                <w:rFonts w:ascii="Cambria Math" w:eastAsia="Times New Roman" w:hAnsi="Cambria Math"/>
-                <w:i/>
-              </w:rPr>
-            </m:ctrlPr>
-          </m:sSubPr>
-          <m:e>
-            <m:r>
-              <w:rPr>
-                <w:rFonts w:ascii="Cambria Math" w:eastAsia="Times New Roman" w:hAnsi="Cambria Math"/>
-              </w:rPr>
-              <m:t>k</m:t>
-            </m:r>
-          </m:e>
-          <m:sub>
-            <m:r>
-              <w:rPr>
-                <w:rFonts w:ascii="Cambria Math" w:eastAsia="Times New Roman" w:hAnsi="Cambria Math"/>
-              </w:rPr>
-              <m:t>4</m:t>
-            </m:r>
-          </m:sub>
-        </m:sSub>
-        <m:r>
-          <w:rPr>
-            <w:rFonts w:ascii="Cambria Math" w:eastAsia="Times New Roman" w:hAnsi="Cambria Math"/>
-          </w:rPr>
-          <m:t>≤</m:t>
-        </m:r>
-        <m:r>
-          <w:rPr>
-            <w:rFonts w:ascii="Cambria Math" w:eastAsia="Times New Roman" w:hAnsi="Cambria Math"/>
-          </w:rPr>
-          <m:t>5</m:t>
-        </m:r>
-      </m:oMath>
-      <w:r>
-        <w:rPr>
-          <w:rFonts w:ascii="Times New Roman" w:eastAsia="Times New Roman" w:hAnsi="Times New Roman"/>
-        </w:rPr>
-        <w:t xml:space="preserve">, </w:t>
-      </w:r>
-      <m:oMath>
-        <m:sSub>
-          <m:sSubPr>
-            <m:ctrlPr>
-              <w:rPr>
-                <w:rFonts w:ascii="Cambria Math" w:eastAsia="Times New Roman" w:hAnsi="Cambria Math"/>
-                <w:i/>
-              </w:rPr>
-            </m:ctrlPr>
-          </m:sSubPr>
-          <m:e>
-            <m:r>
-              <w:rPr>
-                <w:rFonts w:ascii="Cambria Math" w:eastAsia="Times New Roman" w:hAnsi="Cambria Math"/>
-              </w:rPr>
-              <m:t>k</m:t>
-            </m:r>
-          </m:e>
-          <m:sub>
-            <m:r>
-              <w:rPr>
-                <w:rFonts w:ascii="Cambria Math" w:eastAsia="Times New Roman" w:hAnsi="Cambria Math"/>
-              </w:rPr>
-              <m:t>5</m:t>
-            </m:r>
-          </m:sub>
-        </m:sSub>
-      </m:oMath>
-      <w:r>
-        <w:rPr>
-          <w:rFonts w:ascii="Times New Roman" w:eastAsia="Times New Roman" w:hAnsi="Times New Roman"/>
-        </w:rPr>
-        <w:t xml:space="preserve"> needs to be bigger than </w:t>
-      </w:r>
-      <m:oMath>
-        <m:sSubSup>
-          <m:sSubSupPr>
-            <m:ctrlPr>
-              <w:rPr>
-                <w:rFonts w:ascii="Cambria Math" w:eastAsia="Times New Roman" w:hAnsi="Cambria Math"/>
-                <w:i/>
-              </w:rPr>
-            </m:ctrlPr>
-          </m:sSubSupPr>
-          <m:e>
-            <m:r>
-              <w:rPr>
-                <w:rFonts w:ascii="Cambria Math" w:eastAsia="Times New Roman" w:hAnsi="Cambria Math"/>
-              </w:rPr>
-              <m:t>0.635</m:t>
-            </m:r>
-            <m:r>
-              <w:rPr>
-                <w:rFonts w:ascii="Cambria Math" w:eastAsia="Times New Roman" w:hAnsi="Cambria Math"/>
-              </w:rPr>
-              <m:t>k</m:t>
-            </m:r>
-          </m:e>
-          <m:sub>
-            <m:r>
-              <w:rPr>
-                <w:rFonts w:ascii="Cambria Math" w:eastAsia="Times New Roman" w:hAnsi="Cambria Math"/>
-              </w:rPr>
-              <m:t>4</m:t>
-            </m:r>
-          </m:sub>
-          <m:sup>
-            <m:r>
-              <w:rPr>
-                <w:rFonts w:ascii="Cambria Math" w:eastAsia="Times New Roman" w:hAnsi="Cambria Math"/>
-              </w:rPr>
-              <m:t>2</m:t>
-            </m:r>
-          </m:sup>
-        </m:sSubSup>
-        <m:r>
-          <w:rPr>
-            <w:rFonts w:ascii="Cambria Math" w:eastAsia="Times New Roman" w:hAnsi="Cambria Math"/>
-          </w:rPr>
-          <m:t>-4.27</m:t>
-        </m:r>
-        <m:sSub>
-          <m:sSubPr>
-            <m:ctrlPr>
-              <w:rPr>
-                <w:rFonts w:ascii="Cambria Math" w:eastAsia="Times New Roman" w:hAnsi="Cambria Math"/>
-                <w:i/>
-              </w:rPr>
-            </m:ctrlPr>
-          </m:sSubPr>
-          <m:e>
-            <m:r>
-              <w:rPr>
-                <w:rFonts w:ascii="Cambria Math" w:eastAsia="Times New Roman" w:hAnsi="Cambria Math"/>
-              </w:rPr>
-              <m:t>k</m:t>
-            </m:r>
-          </m:e>
-          <m:sub>
-            <m:r>
-              <w:rPr>
-                <w:rFonts w:ascii="Cambria Math" w:eastAsia="Times New Roman" w:hAnsi="Cambria Math"/>
-              </w:rPr>
-              <m:t>4</m:t>
-            </m:r>
-          </m:sub>
-        </m:sSub>
-        <m:r>
-          <w:rPr>
-            <w:rFonts w:ascii="Cambria Math" w:eastAsia="Times New Roman" w:hAnsi="Cambria Math"/>
-          </w:rPr>
-          <m:t>+5.48</m:t>
-        </m:r>
-      </m:oMath>
-      <w:r>
-        <w:rPr>
-          <w:rFonts w:ascii="Times New Roman" w:eastAsia="Times New Roman" w:hAnsi="Times New Roman"/>
-        </w:rPr>
-        <w:t xml:space="preserve">. </w:t>
-      </w:r>
-      <w:proofErr w:type="gramStart"/>
-      <w:r>
-        <w:rPr>
-          <w:rFonts w:ascii="Times New Roman" w:eastAsia="Times New Roman" w:hAnsi="Times New Roman"/>
-        </w:rPr>
-        <w:t xml:space="preserve">For </w:t>
-      </w:r>
-      <w:proofErr w:type="gramEnd"/>
-      <m:oMath>
-        <m:r>
-          <w:rPr>
-            <w:rFonts w:ascii="Cambria Math" w:eastAsia="Times New Roman" w:hAnsi="Cambria Math"/>
-          </w:rPr>
-          <m:t>5</m:t>
-        </m:r>
-        <m:r>
-          <w:rPr>
-            <w:rFonts w:ascii="Cambria Math" w:eastAsia="Times New Roman" w:hAnsi="Cambria Math"/>
-          </w:rPr>
-          <m:t>≤</m:t>
+          <m:t>0≤</m:t>
         </m:r>
         <m:sSub>
           <m:sSubPr>
@@ -4718,11 +4520,151 @@
           </w:rPr>
           <m:t>≤5</m:t>
         </m:r>
+      </m:oMath>
+      <w:r>
+        <w:rPr>
+          <w:rFonts w:ascii="Times New Roman" w:eastAsia="Times New Roman" w:hAnsi="Times New Roman"/>
+        </w:rPr>
+        <w:t xml:space="preserve">, </w:t>
+      </w:r>
+      <m:oMath>
+        <m:sSub>
+          <m:sSubPr>
+            <m:ctrlPr>
+              <w:rPr>
+                <w:rFonts w:ascii="Cambria Math" w:eastAsia="Times New Roman" w:hAnsi="Cambria Math"/>
+                <w:i/>
+              </w:rPr>
+            </m:ctrlPr>
+          </m:sSubPr>
+          <m:e>
+            <m:r>
+              <w:rPr>
+                <w:rFonts w:ascii="Cambria Math" w:eastAsia="Times New Roman" w:hAnsi="Cambria Math"/>
+              </w:rPr>
+              <m:t>k</m:t>
+            </m:r>
+          </m:e>
+          <m:sub>
+            <m:r>
+              <w:rPr>
+                <w:rFonts w:ascii="Cambria Math" w:eastAsia="Times New Roman" w:hAnsi="Cambria Math"/>
+              </w:rPr>
+              <m:t>5</m:t>
+            </m:r>
+          </m:sub>
+        </m:sSub>
+      </m:oMath>
+      <w:r>
+        <w:rPr>
+          <w:rFonts w:ascii="Times New Roman" w:eastAsia="Times New Roman" w:hAnsi="Times New Roman"/>
+        </w:rPr>
+        <w:t xml:space="preserve"> needs to be bigger than </w:t>
+      </w:r>
+      <m:oMath>
         <m:r>
           <w:rPr>
             <w:rFonts w:ascii="Cambria Math" w:eastAsia="Times New Roman" w:hAnsi="Cambria Math"/>
           </w:rPr>
-          <m:t>0</m:t>
+          <m:t>-</m:t>
+        </m:r>
+        <m:r>
+          <w:rPr>
+            <w:rFonts w:ascii="Cambria Math" w:eastAsia="Times New Roman" w:hAnsi="Cambria Math"/>
+          </w:rPr>
+          <m:t>0.78</m:t>
+        </m:r>
+        <m:sSub>
+          <m:sSubPr>
+            <m:ctrlPr>
+              <w:rPr>
+                <w:rFonts w:ascii="Cambria Math" w:eastAsia="Times New Roman" w:hAnsi="Cambria Math"/>
+                <w:i/>
+              </w:rPr>
+            </m:ctrlPr>
+          </m:sSubPr>
+          <m:e>
+            <m:r>
+              <w:rPr>
+                <w:rFonts w:ascii="Cambria Math" w:eastAsia="Times New Roman" w:hAnsi="Cambria Math"/>
+              </w:rPr>
+              <m:t>k</m:t>
+            </m:r>
+          </m:e>
+          <m:sub>
+            <m:r>
+              <w:rPr>
+                <w:rFonts w:ascii="Cambria Math" w:eastAsia="Times New Roman" w:hAnsi="Cambria Math"/>
+              </w:rPr>
+              <m:t>4</m:t>
+            </m:r>
+          </m:sub>
+        </m:sSub>
+        <m:r>
+          <w:rPr>
+            <w:rFonts w:ascii="Cambria Math" w:eastAsia="Times New Roman" w:hAnsi="Cambria Math"/>
+          </w:rPr>
+          <m:t>+</m:t>
+        </m:r>
+        <m:r>
+          <w:rPr>
+            <w:rFonts w:ascii="Cambria Math" w:eastAsia="Times New Roman" w:hAnsi="Cambria Math"/>
+          </w:rPr>
+          <m:t>3.89</m:t>
+        </m:r>
+      </m:oMath>
+      <w:r>
+        <w:rPr>
+          <w:rFonts w:ascii="Times New Roman" w:eastAsia="Times New Roman" w:hAnsi="Times New Roman"/>
+        </w:rPr>
+        <w:t xml:space="preserve">. </w:t>
+      </w:r>
+      <w:proofErr w:type="gramStart"/>
+      <w:r>
+        <w:rPr>
+          <w:rFonts w:ascii="Times New Roman" w:eastAsia="Times New Roman" w:hAnsi="Times New Roman"/>
+        </w:rPr>
+        <w:t xml:space="preserve">For </w:t>
+      </w:r>
+      <w:proofErr w:type="gramEnd"/>
+      <m:oMath>
+        <m:r>
+          <w:rPr>
+            <w:rFonts w:ascii="Cambria Math" w:eastAsia="Times New Roman" w:hAnsi="Cambria Math"/>
+          </w:rPr>
+          <m:t>5≤</m:t>
+        </m:r>
+        <m:sSub>
+          <m:sSubPr>
+            <m:ctrlPr>
+              <w:rPr>
+                <w:rFonts w:ascii="Cambria Math" w:eastAsia="Times New Roman" w:hAnsi="Cambria Math"/>
+                <w:i/>
+              </w:rPr>
+            </m:ctrlPr>
+          </m:sSubPr>
+          <m:e>
+            <m:r>
+              <w:rPr>
+                <w:rFonts w:ascii="Cambria Math" w:eastAsia="Times New Roman" w:hAnsi="Cambria Math"/>
+              </w:rPr>
+              <m:t>k</m:t>
+            </m:r>
+          </m:e>
+          <m:sub>
+            <m:r>
+              <w:rPr>
+                <w:rFonts w:ascii="Cambria Math" w:eastAsia="Times New Roman" w:hAnsi="Cambria Math"/>
+              </w:rPr>
+              <m:t>4</m:t>
+            </m:r>
+          </m:sub>
+        </m:sSub>
+        <m:r>
+          <w:rPr>
+            <w:rFonts w:ascii="Cambria Math" w:eastAsia="Times New Roman" w:hAnsi="Cambria Math"/>
+          </w:rPr>
+          <m:t>≤50</m:t>
         </m:r>
       </m:oMath>
       <w:r>
@@ -4887,6 +4829,8 @@
         </w:rPr>
         <w:t xml:space="preserve"> can only be equal to 0. </w:t>
       </w:r>
+      <w:bookmarkStart w:id="2" w:name="_GoBack"/>
+      <w:bookmarkEnd w:id="2"/>
     </w:p>
     <w:p>
       <w:pPr>
@@ -4917,18 +4861,18 @@
         <mc:AlternateContent>
           <mc:Choice Requires="wpg">
             <w:drawing>
-              <wp:anchor distT="0" distB="0" distL="114300" distR="114300" simplePos="0" relativeHeight="251680768" behindDoc="0" locked="0" layoutInCell="1" allowOverlap="1" wp14:anchorId="66C8F3FB" wp14:editId="4644E403">
+              <wp:anchor distT="0" distB="0" distL="114300" distR="114300" simplePos="0" relativeHeight="251682816" behindDoc="1" locked="0" layoutInCell="1" allowOverlap="1">
                 <wp:simplePos x="0" y="0"/>
                 <wp:positionH relativeFrom="column">
-                  <wp:posOffset>-31750</wp:posOffset>
+                  <wp:posOffset>-374650</wp:posOffset>
                 </wp:positionH>
                 <wp:positionV relativeFrom="paragraph">
-                  <wp:posOffset>-289560</wp:posOffset>
+                  <wp:posOffset>-152400</wp:posOffset>
                 </wp:positionV>
-                <wp:extent cx="6273800" cy="2858135"/>
-                <wp:effectExtent l="0" t="0" r="0" b="0"/>
+                <wp:extent cx="6718300" cy="2947035"/>
+                <wp:effectExtent l="0" t="0" r="6350" b="5715"/>
                 <wp:wrapNone/>
-                <wp:docPr id="25" name="Group 25"/>
+                <wp:docPr id="20" name="Group 20"/>
                 <wp:cNvGraphicFramePr/>
                 <a:graphic xmlns:a="http://schemas.openxmlformats.org/drawingml/2006/main">
                   <a:graphicData uri="http://schemas.microsoft.com/office/word/2010/wordprocessingGroup">
@@ -4937,145 +4881,133 @@
                       <wpg:grpSpPr>
                         <a:xfrm>
                           <a:off x="0" y="0"/>
-                          <a:ext cx="6273800" cy="2858135"/>
+                          <a:ext cx="6718300" cy="2947035"/>
                           <a:chOff x="0" y="0"/>
-                          <a:chExt cx="6273800" cy="2858135"/>
+                          <a:chExt cx="6718300" cy="2947035"/>
                         </a:xfrm>
                       </wpg:grpSpPr>
-                      <wpg:grpSp>
-                        <wpg:cNvPr id="23" name="Group 23"/>
-                        <wpg:cNvGrpSpPr/>
-                        <wpg:grpSpPr>
+                      <wps:wsp>
+                        <wps:cNvPr id="14" name="Text Box 14"/>
+                        <wps:cNvSpPr txBox="1"/>
+                        <wps:spPr>
+                          <a:xfrm>
+                            <a:off x="215900" y="2635250"/>
+                            <a:ext cx="5901903" cy="311785"/>
+                          </a:xfrm>
+                          <a:prstGeom prst="rect">
+                            <a:avLst/>
+                          </a:prstGeom>
+                          <a:solidFill>
+                            <a:prstClr val="white"/>
+                          </a:solidFill>
+                          <a:ln>
+                            <a:noFill/>
+                          </a:ln>
+                          <a:effectLst/>
+                        </wps:spPr>
+                        <wps:txbx>
+                          <w:txbxContent>
+                            <w:p>
+                              <w:pPr>
+                                <w:jc w:val="center"/>
+                                <w:rPr>
+                                  <w:rFonts w:ascii="Times New Roman" w:eastAsia="Times New Roman" w:hAnsi="Times New Roman"/>
+                                  <w:noProof/>
+                                </w:rPr>
+                              </w:pPr>
+                              <w:bookmarkStart w:id="3" w:name="_Ref85612059"/>
+                              <w:r>
+                                <w:rPr>
+                                  <w:rFonts w:ascii="Times New Roman" w:hAnsi="Times New Roman"/>
+                                  <w:b/>
+                                </w:rPr>
+                                <w:t xml:space="preserve">Figure </w:t>
+                              </w:r>
+                              <w:r>
+                                <w:rPr>
+                                  <w:rFonts w:ascii="Times New Roman" w:hAnsi="Times New Roman"/>
+                                  <w:b/>
+                                </w:rPr>
+                                <w:fldChar w:fldCharType="begin"/>
+                              </w:r>
+                              <w:r>
+                                <w:rPr>
+                                  <w:rFonts w:ascii="Times New Roman" w:hAnsi="Times New Roman"/>
+                                  <w:b/>
+                                </w:rPr>
+                                <w:instrText xml:space="preserve"> SEQ Figure \* ARABIC </w:instrText>
+                              </w:r>
+                              <w:r>
+                                <w:rPr>
+                                  <w:rFonts w:ascii="Times New Roman" w:hAnsi="Times New Roman"/>
+                                  <w:b/>
+                                </w:rPr>
+                                <w:fldChar w:fldCharType="separate"/>
+                              </w:r>
+                              <w:r>
+                                <w:rPr>
+                                  <w:rFonts w:ascii="Times New Roman" w:hAnsi="Times New Roman"/>
+                                  <w:b/>
+                                  <w:noProof/>
+                                </w:rPr>
+                                <w:t>4</w:t>
+                              </w:r>
+                              <w:r>
+                                <w:rPr>
+                                  <w:rFonts w:ascii="Times New Roman" w:hAnsi="Times New Roman"/>
+                                  <w:b/>
+                                </w:rPr>
+                                <w:fldChar w:fldCharType="end"/>
+                              </w:r>
+                              <w:bookmarkEnd w:id="3"/>
+                              <w:r>
+                                <w:rPr>
+                                  <w:rFonts w:ascii="Times New Roman" w:hAnsi="Times New Roman"/>
+                                </w:rPr>
+                                <w:t>: Parameter Sweep for k4 and k5</w:t>
+                              </w:r>
+                            </w:p>
+                          </w:txbxContent>
+                        </wps:txbx>
+                        <wps:bodyPr rot="0" spcFirstLastPara="0" vertOverflow="overflow" horzOverflow="overflow" vert="horz" wrap="square" lIns="0" tIns="0" rIns="0" bIns="0" numCol="1" spcCol="0" rtlCol="0" fromWordArt="0" anchor="t" anchorCtr="0" forceAA="0" compatLnSpc="1">
+                          <a:prstTxWarp prst="textNoShape">
+                            <a:avLst/>
+                          </a:prstTxWarp>
+                          <a:spAutoFit/>
+                        </wps:bodyPr>
+                      </wps:wsp>
+                      <pic:pic xmlns:pic="http://schemas.openxmlformats.org/drawingml/2006/picture">
+                        <pic:nvPicPr>
+                          <pic:cNvPr id="13" name="Picture 13"/>
+                          <pic:cNvPicPr>
+                            <a:picLocks noChangeAspect="1"/>
+                          </pic:cNvPicPr>
+                        </pic:nvPicPr>
+                        <pic:blipFill>
+                          <a:blip r:embed="rId18">
+                            <a:extLst>
+                              <a:ext uri="{28A0092B-C50C-407E-A947-70E740481C1C}">
+                                <a14:useLocalDpi xmlns:a14="http://schemas.microsoft.com/office/drawing/2010/main" val="0"/>
+                              </a:ext>
+                            </a:extLst>
+                          </a:blip>
+                          <a:stretch>
+                            <a:fillRect/>
+                          </a:stretch>
+                        </pic:blipFill>
+                        <pic:spPr>
                           <a:xfrm>
                             <a:off x="0" y="0"/>
-                            <a:ext cx="5984453" cy="2858135"/>
-                            <a:chOff x="-82550" y="-2546350"/>
-                            <a:chExt cx="5984453" cy="2858135"/>
+                            <a:ext cx="3384550" cy="2540000"/>
                           </a:xfrm>
-                        </wpg:grpSpPr>
-                        <wps:wsp>
-                          <wps:cNvPr id="14" name="Text Box 14"/>
-                          <wps:cNvSpPr txBox="1"/>
-                          <wps:spPr>
-                            <a:xfrm>
-                              <a:off x="0" y="0"/>
-                              <a:ext cx="5901903" cy="311785"/>
-                            </a:xfrm>
-                            <a:prstGeom prst="rect">
-                              <a:avLst/>
-                            </a:prstGeom>
-                            <a:solidFill>
-                              <a:prstClr val="white"/>
-                            </a:solidFill>
-                            <a:ln>
-                              <a:noFill/>
-                            </a:ln>
-                            <a:effectLst/>
-                          </wps:spPr>
-                          <wps:txbx>
-                            <w:txbxContent>
-                              <w:p>
-                                <w:pPr>
-                                  <w:jc w:val="center"/>
-                                  <w:rPr>
-                                    <w:rFonts w:ascii="Times New Roman" w:eastAsia="Times New Roman" w:hAnsi="Times New Roman"/>
-                                    <w:noProof/>
-                                  </w:rPr>
-                                </w:pPr>
-                                <w:bookmarkStart w:id="4" w:name="_Ref85612059"/>
-                                <w:r>
-                                  <w:rPr>
-                                    <w:rFonts w:ascii="Times New Roman" w:hAnsi="Times New Roman"/>
-                                    <w:b/>
-                                  </w:rPr>
-                                  <w:t xml:space="preserve">Figure </w:t>
-                                </w:r>
-                                <w:r>
-                                  <w:rPr>
-                                    <w:rFonts w:ascii="Times New Roman" w:hAnsi="Times New Roman"/>
-                                    <w:b/>
-                                  </w:rPr>
-                                  <w:fldChar w:fldCharType="begin"/>
-                                </w:r>
-                                <w:r>
-                                  <w:rPr>
-                                    <w:rFonts w:ascii="Times New Roman" w:hAnsi="Times New Roman"/>
-                                    <w:b/>
-                                  </w:rPr>
-                                  <w:instrText xml:space="preserve"> SEQ Figure \* ARABIC </w:instrText>
-                                </w:r>
-                                <w:r>
-                                  <w:rPr>
-                                    <w:rFonts w:ascii="Times New Roman" w:hAnsi="Times New Roman"/>
-                                    <w:b/>
-                                  </w:rPr>
-                                  <w:fldChar w:fldCharType="separate"/>
-                                </w:r>
-                                <w:r>
-                                  <w:rPr>
-                                    <w:rFonts w:ascii="Times New Roman" w:hAnsi="Times New Roman"/>
-                                    <w:b/>
-                                    <w:noProof/>
-                                  </w:rPr>
-                                  <w:t>4</w:t>
-                                </w:r>
-                                <w:r>
-                                  <w:rPr>
-                                    <w:rFonts w:ascii="Times New Roman" w:hAnsi="Times New Roman"/>
-                                    <w:b/>
-                                  </w:rPr>
-                                  <w:fldChar w:fldCharType="end"/>
-                                </w:r>
-                                <w:bookmarkEnd w:id="4"/>
-                                <w:r>
-                                  <w:rPr>
-                                    <w:rFonts w:ascii="Times New Roman" w:hAnsi="Times New Roman"/>
-                                  </w:rPr>
-                                  <w:t>: Parameter Sweep for k4 and k5</w:t>
-                                </w:r>
-                              </w:p>
-                            </w:txbxContent>
-                          </wps:txbx>
-                          <wps:bodyPr rot="0" spcFirstLastPara="0" vertOverflow="overflow" horzOverflow="overflow" vert="horz" wrap="square" lIns="0" tIns="0" rIns="0" bIns="0" numCol="1" spcCol="0" rtlCol="0" fromWordArt="0" anchor="t" anchorCtr="0" forceAA="0" compatLnSpc="1">
-                            <a:prstTxWarp prst="textNoShape">
-                              <a:avLst/>
-                            </a:prstTxWarp>
-                            <a:spAutoFit/>
-                          </wps:bodyPr>
-                        </wps:wsp>
-                        <pic:pic xmlns:pic="http://schemas.openxmlformats.org/drawingml/2006/picture">
-                          <pic:nvPicPr>
-                            <pic:cNvPr id="22" name="Picture 22"/>
-                            <pic:cNvPicPr>
-                              <a:picLocks noChangeAspect="1"/>
-                            </pic:cNvPicPr>
-                          </pic:nvPicPr>
-                          <pic:blipFill>
-                            <a:blip r:embed="rId18">
-                              <a:extLst>
-                                <a:ext uri="{28A0092B-C50C-407E-A947-70E740481C1C}">
-                                  <a14:useLocalDpi xmlns:a14="http://schemas.microsoft.com/office/drawing/2010/main" val="0"/>
-                                </a:ext>
-                              </a:extLst>
-                            </a:blip>
-                            <a:stretch>
-                              <a:fillRect/>
-                            </a:stretch>
-                          </pic:blipFill>
-                          <pic:spPr>
-                            <a:xfrm>
-                              <a:off x="-82550" y="-2546350"/>
-                              <a:ext cx="3181350" cy="2387600"/>
-                            </a:xfrm>
-                            <a:prstGeom prst="rect">
-                              <a:avLst/>
-                            </a:prstGeom>
-                          </pic:spPr>
-                        </pic:pic>
-                      </wpg:grpSp>
+                          <a:prstGeom prst="rect">
+                            <a:avLst/>
+                          </a:prstGeom>
+                        </pic:spPr>
+                      </pic:pic>
                       <pic:pic xmlns:pic="http://schemas.openxmlformats.org/drawingml/2006/picture">
                         <pic:nvPicPr>
-                          <pic:cNvPr id="24" name="Picture 24"/>
+                          <pic:cNvPr id="19" name="Picture 19"/>
                           <pic:cNvPicPr>
                             <a:picLocks noChangeAspect="1"/>
                           </pic:cNvPicPr>
@@ -5094,8 +5026,8 @@
                         </pic:blipFill>
                         <pic:spPr>
                           <a:xfrm>
-                            <a:off x="3092450" y="0"/>
-                            <a:ext cx="3181350" cy="2387600"/>
+                            <a:off x="3314700" y="0"/>
+                            <a:ext cx="3403600" cy="2552700"/>
                           </a:xfrm>
                           <a:prstGeom prst="rect">
                             <a:avLst/>
@@ -5110,80 +5042,101 @@
           </mc:Choice>
           <mc:Fallback>
             <w:pict>
-              <v:group id="Group 25" o:spid="_x0000_s1037" style="position:absolute;margin-left:-2.5pt;margin-top:-22.8pt;width:494pt;height:225.05pt;z-index:251680768" coordsize="62738,28581" o:gfxdata="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">
-                <v:group id="Group 23" o:spid="_x0000_s1038" style="position:absolute;width:59844;height:28581" coordorigin="-825,-25463" coordsize="59844,28581" o:gfxdata="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">
-                  <v:shape id="Text Box 14" o:spid="_x0000_s1039" type="#_x0000_t202" style="position:absolute;width:59019;height:3117;visibility:visible;mso-wrap-style:square;v-text-anchor:top" o:gfxdata="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" stroked="f">
-                    <v:textbox style="mso-fit-shape-to-text:t" inset="0,0,0,0">
-                      <w:txbxContent>
-                        <w:p>
-                          <w:pPr>
-                            <w:jc w:val="center"/>
-                            <w:rPr>
-                              <w:rFonts w:ascii="Times New Roman" w:eastAsia="Times New Roman" w:hAnsi="Times New Roman"/>
-                              <w:noProof/>
-                            </w:rPr>
-                          </w:pPr>
-                          <w:bookmarkStart w:id="5" w:name="_Ref85612059"/>
-                          <w:r>
-                            <w:rPr>
-                              <w:rFonts w:ascii="Times New Roman" w:hAnsi="Times New Roman"/>
-                              <w:b/>
-                            </w:rPr>
-                            <w:t xml:space="preserve">Figure </w:t>
-                          </w:r>
-                          <w:r>
-                            <w:rPr>
-                              <w:rFonts w:ascii="Times New Roman" w:hAnsi="Times New Roman"/>
-                              <w:b/>
-                            </w:rPr>
-                            <w:fldChar w:fldCharType="begin"/>
-                          </w:r>
-                          <w:r>
-                            <w:rPr>
-                              <w:rFonts w:ascii="Times New Roman" w:hAnsi="Times New Roman"/>
-                              <w:b/>
-                            </w:rPr>
-                            <w:instrText xml:space="preserve"> SEQ Figure \* ARABIC </w:instrText>
-                          </w:r>
-                          <w:r>
-                            <w:rPr>
-                              <w:rFonts w:ascii="Times New Roman" w:hAnsi="Times New Roman"/>
-                              <w:b/>
-                            </w:rPr>
-                            <w:fldChar w:fldCharType="separate"/>
-                          </w:r>
-                          <w:r>
-                            <w:rPr>
-                              <w:rFonts w:ascii="Times New Roman" w:hAnsi="Times New Roman"/>
-                              <w:b/>
-                              <w:noProof/>
-                            </w:rPr>
-                            <w:t>4</w:t>
-                          </w:r>
-                          <w:r>
-                            <w:rPr>
-                              <w:rFonts w:ascii="Times New Roman" w:hAnsi="Times New Roman"/>
-                              <w:b/>
-                            </w:rPr>
-                            <w:fldChar w:fldCharType="end"/>
-                          </w:r>
-                          <w:bookmarkEnd w:id="5"/>
-                          <w:r>
-                            <w:rPr>
-                              <w:rFonts w:ascii="Times New Roman" w:hAnsi="Times New Roman"/>
-                            </w:rPr>
-                            <w:t>: Parameter Sweep for k4 and k5</w:t>
-                          </w:r>
-                        </w:p>
-                      </w:txbxContent>
-                    </v:textbox>
-                  </v:shape>
-                  <v:shape id="Picture 22" o:spid="_x0000_s1040" type="#_x0000_t75" style="position:absolute;left:-825;top:-25463;width:31813;height:23876;visibility:visible;mso-wrap-style:square" o:gfxdata="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">
-                    <v:imagedata r:id="rId20" o:title=""/>
-                    <v:path arrowok="t"/>
-                  </v:shape>
-                </v:group>
-                <v:shape id="Picture 24" o:spid="_x0000_s1041" type="#_x0000_t75" style="position:absolute;left:30924;width:31814;height:23876;visibility:visible;mso-wrap-style:square" o:gfxdata="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">
+              <v:group id="Group 20" o:spid="_x0000_s1037" style="position:absolute;margin-left:-29.5pt;margin-top:-12pt;width:529pt;height:232.05pt;z-index:-251633664" coordsize="67183,29470" o:gfxdata="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">
+                <v:shapetype id="_x0000_t202" coordsize="21600,21600" o:spt="202" path="m,l,21600r21600,l21600,xe">
+                  <v:stroke joinstyle="miter"/>
+                  <v:path gradientshapeok="t" o:connecttype="rect"/>
+                </v:shapetype>
+                <v:shape id="Text Box 14" o:spid="_x0000_s1038" type="#_x0000_t202" style="position:absolute;left:2159;top:26352;width:59019;height:3118;visibility:visible;mso-wrap-style:square;v-text-anchor:top" o:gfxdata="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" stroked="f">
+                  <v:textbox style="mso-fit-shape-to-text:t" inset="0,0,0,0">
+                    <w:txbxContent>
+                      <w:p>
+                        <w:pPr>
+                          <w:jc w:val="center"/>
+                          <w:rPr>
+                            <w:rFonts w:ascii="Times New Roman" w:eastAsia="Times New Roman" w:hAnsi="Times New Roman"/>
+                            <w:noProof/>
+                          </w:rPr>
+                        </w:pPr>
+                        <w:bookmarkStart w:id="4" w:name="_Ref85612059"/>
+                        <w:r>
+                          <w:rPr>
+                            <w:rFonts w:ascii="Times New Roman" w:hAnsi="Times New Roman"/>
+                            <w:b/>
+                          </w:rPr>
+                          <w:t xml:space="preserve">Figure </w:t>
+                        </w:r>
+                        <w:r>
+                          <w:rPr>
+                            <w:rFonts w:ascii="Times New Roman" w:hAnsi="Times New Roman"/>
+                            <w:b/>
+                          </w:rPr>
+                          <w:fldChar w:fldCharType="begin"/>
+                        </w:r>
+                        <w:r>
+                          <w:rPr>
+                            <w:rFonts w:ascii="Times New Roman" w:hAnsi="Times New Roman"/>
+                            <w:b/>
+                          </w:rPr>
+                          <w:instrText xml:space="preserve"> SEQ Figure \* ARABIC </w:instrText>
+                        </w:r>
+                        <w:r>
+                          <w:rPr>
+                            <w:rFonts w:ascii="Times New Roman" w:hAnsi="Times New Roman"/>
+                            <w:b/>
+                          </w:rPr>
+                          <w:fldChar w:fldCharType="separate"/>
+                        </w:r>
+                        <w:r>
+                          <w:rPr>
+                            <w:rFonts w:ascii="Times New Roman" w:hAnsi="Times New Roman"/>
+                            <w:b/>
+                            <w:noProof/>
+                          </w:rPr>
+                          <w:t>4</w:t>
+                        </w:r>
+                        <w:r>
+                          <w:rPr>
+                            <w:rFonts w:ascii="Times New Roman" w:hAnsi="Times New Roman"/>
+                            <w:b/>
+                          </w:rPr>
+                          <w:fldChar w:fldCharType="end"/>
+                        </w:r>
+                        <w:bookmarkEnd w:id="4"/>
+                        <w:r>
+                          <w:rPr>
+                            <w:rFonts w:ascii="Times New Roman" w:hAnsi="Times New Roman"/>
+                          </w:rPr>
+                          <w:t>: Parameter Sweep for k4 and k5</w:t>
+                        </w:r>
+                      </w:p>
+                    </w:txbxContent>
+                  </v:textbox>
+                </v:shape>
+                <v:shapetype id="_x0000_t75" coordsize="21600,21600" o:spt="75" o:preferrelative="t" path="m@4@5l@4@11@9@11@9@5xe" filled="f" stroked="f">
+                  <v:stroke joinstyle="miter"/>
+                  <v:formulas>
+                    <v:f eqn="if lineDrawn pixelLineWidth 0"/>
+                    <v:f eqn="sum @0 1 0"/>
+                    <v:f eqn="sum 0 0 @1"/>
+                    <v:f eqn="prod @2 1 2"/>
+                    <v:f eqn="prod @3 21600 pixelWidth"/>
+                    <v:f eqn="prod @3 21600 pixelHeight"/>
+                    <v:f eqn="sum @0 0 1"/>
+                    <v:f eqn="prod @6 1 2"/>
+                    <v:f eqn="prod @7 21600 pixelWidth"/>
+                    <v:f eqn="sum @8 21600 0"/>
+                    <v:f eqn="prod @7 21600 pixelHeight"/>
+                    <v:f eqn="sum @10 21600 0"/>
+                  </v:formulas>
+                  <v:path o:extrusionok="f" gradientshapeok="t" o:connecttype="rect"/>
+                  <o:lock v:ext="edit" aspectratio="t"/>
+                </v:shapetype>
+                <v:shape id="Picture 13" o:spid="_x0000_s1039" type="#_x0000_t75" style="position:absolute;width:33845;height:25400;visibility:visible;mso-wrap-style:square" o:gfxdata="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">
+                  <v:imagedata r:id="rId20" o:title=""/>
+                  <v:path arrowok="t"/>
+                </v:shape>
+                <v:shape id="Picture 19" o:spid="_x0000_s1040" type="#_x0000_t75" style="position:absolute;left:33147;width:34036;height:25527;visibility:visible;mso-wrap-style:square" o:gfxdata="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">
                   <v:imagedata r:id="rId21" o:title=""/>
                   <v:path arrowok="t"/>
                 </v:shape>
@@ -5433,13 +5386,7 @@
         <w:rPr>
           <w:rFonts w:ascii="Times New Roman" w:eastAsia="Times New Roman" w:hAnsi="Times New Roman"/>
         </w:rPr>
-        <w:t xml:space="preserve"> and</w:t>
-      </w:r>
-      <w:r>
-        <w:rPr>
-          <w:rFonts w:ascii="Times New Roman" w:eastAsia="Times New Roman" w:hAnsi="Times New Roman"/>
-        </w:rPr>
-        <w:t xml:space="preserve"> </w:t>
+        <w:t xml:space="preserve"> and </w:t>
       </w:r>
       <m:oMath>
         <m:sSub>
@@ -5553,13 +5500,7 @@
         <w:rPr>
           <w:rFonts w:ascii="Times New Roman" w:eastAsia="Times New Roman" w:hAnsi="Times New Roman"/>
         </w:rPr>
-        <w:t>.</w:t>
-      </w:r>
-      <w:r>
-        <w:rPr>
-          <w:rFonts w:ascii="Times New Roman" w:eastAsia="Times New Roman" w:hAnsi="Times New Roman"/>
-        </w:rPr>
-        <w:t xml:space="preserve"> Substituted </w:t>
+        <w:t xml:space="preserve">. Substituted </w:t>
       </w:r>
       <m:oMath>
         <m:sSub>
@@ -5663,8 +5604,20 @@
         </w:rPr>
         <w:t>. Therefore, this result is consistent with the result from part (b).</w:t>
       </w:r>
-      <w:bookmarkStart w:id="6" w:name="_GoBack"/>
-      <w:bookmarkEnd w:id="6"/>
+    </w:p>
+    <w:p>
+      <w:pPr>
+        <w:rPr>
+          <w:rFonts w:ascii="Times New Roman" w:eastAsia="Times New Roman" w:hAnsi="Times New Roman"/>
+        </w:rPr>
+      </w:pPr>
+    </w:p>
+    <w:p>
+      <w:pPr>
+        <w:rPr>
+          <w:rFonts w:ascii="Times New Roman" w:eastAsia="Times New Roman" w:hAnsi="Times New Roman"/>
+        </w:rPr>
+      </w:pPr>
     </w:p>
     <w:sectPr>
       <w:pgSz w:w="12240" w:h="15840"/>

</xml_diff>